<commit_message>
Updated report_final with Joel and Phil's contributions.
</commit_message>
<xml_diff>
--- a/report_final.docx
+++ b/report_final.docx
@@ -481,7 +481,15 @@
         <w:pStyle w:val="Keywords"/>
       </w:pPr>
       <w:r>
-        <w:t>Keywords—gravitational waves, machine learning, Convolutional Neural Net (CNN), Q-Transforms, data pre-processing, continuous wavelet transform, spectrograms, Kaggle contest</w:t>
+        <w:t xml:space="preserve">Keywords—gravitational waves, machine learning, Convolutional Neural Net (CNN), Q-Transforms, data pre-processing, continuous wavelet transform, spectrograms, </w:t>
+      </w:r>
+      <w:proofErr w:type="spellStart"/>
+      <w:r>
+        <w:t>Kaggle</w:t>
+      </w:r>
+      <w:proofErr w:type="spellEnd"/>
+      <w:r>
+        <w:t xml:space="preserve"> contest</w:t>
       </w:r>
       <w:r>
         <w:t xml:space="preserve"> </w:t>
@@ -498,6 +506,205 @@
     <w:p>
       <w:pPr>
         <w:pStyle w:val="BodyText"/>
+      </w:pPr>
+      <w:r>
+        <w:t>Gravitation</w:t>
+      </w:r>
+      <w:r>
+        <w:t>al waves are “ripples” in space-</w:t>
+      </w:r>
+      <w:r>
+        <w:t>time caused by the movement of massive objects. The faster the movement and the more massive the object, the stronger the gravitational wave created. Albert Einstein’s 1915 general theo</w:t>
+      </w:r>
+      <w:r>
+        <w:t>ry of relativity</w:t>
+      </w:r>
+      <w:r>
+        <w:t xml:space="preserve"> predicted the existence of gravitational waves, and they were detected for the first time 100 years later, in 2015, by twin Laser Interferometer Gravitational-wave Observatory (LIGO) observatories. The gravitational waves that were detected were generated by colliding black holes.</w:t>
+      </w:r>
+      <w:r>
+        <w:br/>
+        <w:t>The gravitational wave signals are very weak, of order 10</w:t>
+      </w:r>
+      <w:r>
+        <w:rPr>
+          <w:vertAlign w:val="superscript"/>
+        </w:rPr>
+        <w:noBreakHyphen/>
+      </w:r>
+      <w:r>
+        <w:rPr>
+          <w:vertAlign w:val="superscript"/>
+        </w:rPr>
+        <w:t>21</w:t>
+      </w:r>
+      <w:r>
+        <w:t>. Convolutional Neural Network (CNN) approaches are a promising avenue for identifying the weak gravitational wave signals. In order to encourage development of CNN approaches to Gravitational wave detection, </w:t>
+      </w:r>
+      <w:hyperlink r:id="rId10" w:tgtFrame="_blank" w:history="1">
+        <w:r>
+          <w:rPr>
+            <w:rStyle w:val="Hyperlink"/>
+          </w:rPr>
+          <w:t>Kaggle.com</w:t>
+        </w:r>
+      </w:hyperlink>
+      <w:r>
+        <w:t> is hosting a competition, “G2Net Gravitational Wave Detection, “Find gravitational wave signals from binary black hole collisions” with $15,000 in prizes for top signal detectors using CNN. (</w:t>
+      </w:r>
+      <w:hyperlink r:id="rId11" w:tgtFrame="_blank" w:history="1">
+        <w:r>
+          <w:rPr>
+            <w:rStyle w:val="Hyperlink"/>
+          </w:rPr>
+          <w:t>https://www.kaggle.com/c/g2net-gravitational-wave-detection</w:t>
+        </w:r>
+      </w:hyperlink>
+      <w:r>
+        <w:t>). The final submission deadline is September 20, 2021.</w:t>
+      </w:r>
+    </w:p>
+    <w:p>
+      <w:pPr>
+        <w:pStyle w:val="Heading1"/>
+      </w:pPr>
+      <w:r>
+        <w:t>Data Set</w:t>
+      </w:r>
+    </w:p>
+    <w:p>
+      <w:pPr>
+        <w:ind w:firstLine="36pt"/>
+        <w:jc w:val="start"/>
+      </w:pPr>
+      <w:r>
+        <w:t>The data set consists of 560,000 training records and 226,000 test records: 50% of the records contain a signal and 50% do not.  The embedded signals were synthetically generated. “T</w:t>
+      </w:r>
+      <w:r>
+        <w:rPr>
+          <w:shd w:val="clear" w:color="auto" w:fill="FFFFFF"/>
+        </w:rPr>
+        <w:t xml:space="preserve">he parameters that determine the exact form of a binary black hole waveform are the masses, sky location, distance, black hole spins, binary orientation angle, gravitational wave </w:t>
+      </w:r>
+      <w:proofErr w:type="spellStart"/>
+      <w:r>
+        <w:rPr>
+          <w:shd w:val="clear" w:color="auto" w:fill="FFFFFF"/>
+        </w:rPr>
+        <w:t>polarisation</w:t>
+      </w:r>
+      <w:proofErr w:type="spellEnd"/>
+      <w:r>
+        <w:rPr>
+          <w:shd w:val="clear" w:color="auto" w:fill="FFFFFF"/>
+        </w:rPr>
+        <w:t xml:space="preserve">, time of arrival, and phase at coalescence (merger). These parameters (15 in total) have </w:t>
+      </w:r>
+      <w:r>
+        <w:rPr>
+          <w:shd w:val="clear" w:color="auto" w:fill="FFFFFF"/>
+        </w:rPr>
+        <w:lastRenderedPageBreak/>
+        <w:t xml:space="preserve">been </w:t>
+      </w:r>
+      <w:r>
+        <w:rPr>
+          <w:shd w:val="clear" w:color="auto" w:fill="FFFFFF"/>
+        </w:rPr>
+        <w:t>randomized</w:t>
+      </w:r>
+      <w:r>
+        <w:rPr>
+          <w:shd w:val="clear" w:color="auto" w:fill="FFFFFF"/>
+        </w:rPr>
+        <w:t xml:space="preserve"> according to </w:t>
+      </w:r>
+      <w:proofErr w:type="spellStart"/>
+      <w:r>
+        <w:rPr>
+          <w:shd w:val="clear" w:color="auto" w:fill="FFFFFF"/>
+        </w:rPr>
+        <w:t>astrophysically</w:t>
+      </w:r>
+      <w:proofErr w:type="spellEnd"/>
+      <w:r>
+        <w:rPr>
+          <w:shd w:val="clear" w:color="auto" w:fill="FFFFFF"/>
+        </w:rPr>
+        <w:t xml:space="preserve"> motivated prior distributions and used to generate the simulated signals present in the data, but are not provided as part of the competition data.</w:t>
+      </w:r>
+      <w:r>
+        <w:t xml:space="preserve"> </w:t>
+      </w:r>
+      <w:r>
+        <w:rPr>
+          <w:shd w:val="clear" w:color="auto" w:fill="FFFFFF"/>
+        </w:rPr>
+        <w:t>Each data sample (</w:t>
+      </w:r>
+      <w:proofErr w:type="spellStart"/>
+      <w:r>
+        <w:rPr>
+          <w:rStyle w:val="HTMLCode"/>
+          <w:rFonts w:eastAsia="SimSun"/>
+          <w:bdr w:val="none" w:sz="0" w:space="0" w:color="auto" w:frame="1"/>
+          <w:shd w:val="clear" w:color="auto" w:fill="F4F4F4"/>
+        </w:rPr>
+        <w:t>npy</w:t>
+      </w:r>
+      <w:proofErr w:type="spellEnd"/>
+      <w:r>
+        <w:rPr>
+          <w:shd w:val="clear" w:color="auto" w:fill="FFFFFF"/>
+        </w:rPr>
+        <w:t xml:space="preserve"> file) contains </w:t>
+      </w:r>
+      <w:proofErr w:type="gramStart"/>
+      <w:r>
+        <w:rPr>
+          <w:shd w:val="clear" w:color="auto" w:fill="FFFFFF"/>
+        </w:rPr>
+        <w:t>3 time</w:t>
+      </w:r>
+      <w:proofErr w:type="gramEnd"/>
+      <w:r>
+        <w:rPr>
+          <w:shd w:val="clear" w:color="auto" w:fill="FFFFFF"/>
+        </w:rPr>
+        <w:t xml:space="preserve"> series (1 for each detector) and each spans 2 sec and is sampled at 2,048 Hz.</w:t>
+      </w:r>
+      <w:r>
+        <w:t>”</w:t>
+      </w:r>
+      <w:r>
+        <w:t xml:space="preserve">  There are approximately 77 GB of data in the test and train data sets.</w:t>
+      </w:r>
+    </w:p>
+    <w:p>
+      <w:pPr>
+        <w:pStyle w:val="Heading1"/>
+      </w:pPr>
+      <w:r>
+        <w:t>Continuous Wavelet Transform</w:t>
+      </w:r>
+    </w:p>
+    <w:p>
+      <w:pPr>
+        <w:pStyle w:val="BodyText"/>
+        <w:rPr>
+          <w:lang w:val="en-US"/>
+        </w:rPr>
+      </w:pPr>
+      <w:r>
+        <w:t>In this section we describe the approach to take advantage of the success of Convolutional Neural Networks (CNN) in processing images for classification.  This has been applied across multiple domains (references?).  Here we propose to transform the 1-dimensional time series from each detector site into a 2-dimensional image using the Continuous Wavelet transform (CWT).  This is accomplished by taking the spectrogram of the CWT.</w:t>
+      </w:r>
+    </w:p>
+    <w:p>
+      <w:pPr>
+        <w:pStyle w:val="BodyText"/>
+        <w:rPr>
+          <w:lang w:val="en-US"/>
+        </w:rPr>
       </w:pPr>
       <w:r>
         <w:rPr>
@@ -505,13 +712,13 @@
           <w:lang w:val="en-US" w:eastAsia="ja-JP"/>
         </w:rPr>
         <w:drawing>
-          <wp:anchor distT="0" distB="0" distL="114300" distR="114300" simplePos="0" relativeHeight="251660800" behindDoc="0" locked="0" layoutInCell="1" allowOverlap="1" wp14:anchorId="5E3C5889" wp14:editId="4C1D7555">
+          <wp:anchor distT="0" distB="0" distL="114300" distR="114300" simplePos="0" relativeHeight="251656704" behindDoc="0" locked="0" layoutInCell="1" allowOverlap="1" wp14:anchorId="4B6D95DC" wp14:editId="461AEAD2">
             <wp:simplePos x="0" y="0"/>
             <wp:positionH relativeFrom="column">
-              <wp:posOffset>3672205</wp:posOffset>
+              <wp:posOffset>184150</wp:posOffset>
             </wp:positionH>
             <wp:positionV relativeFrom="margin">
-              <wp:posOffset>5302250</wp:posOffset>
+              <wp:posOffset>7537450</wp:posOffset>
             </wp:positionV>
             <wp:extent cx="2781300" cy="918845"/>
             <wp:effectExtent l="0" t="0" r="0" b="0"/>
@@ -542,7 +749,7 @@
                       <pic:cNvPicPr/>
                     </pic:nvPicPr>
                     <pic:blipFill>
-                      <a:blip r:embed="rId10">
+                      <a:blip r:embed="rId12">
                         <a:lum/>
                         <a:alphaModFix/>
                       </a:blip>
@@ -637,102 +844,73 @@
         </w:drawing>
       </w:r>
       <w:r>
-        <w:t>Gravitation</w:t>
-      </w:r>
-      <w:r>
-        <w:t>al waves are “ripples” in space-</w:t>
-      </w:r>
-      <w:r>
-        <w:t>time caused by the movement of massive objects. The faster the movement and the more massive the object, the stronger the gravitational wave created. Albert Einstein’s 1915 general theo</w:t>
-      </w:r>
-      <w:r>
-        <w:t>ry of relativity</w:t>
-      </w:r>
-      <w:r>
-        <w:t xml:space="preserve"> predicted the existence of gravitational waves, and they were detected for the first time 100 years later, in 2015, by twin Laser Interferometer Gravitational-wave Observatory (LIGO) observatories. The gravitational waves that were detected were generated by colliding black holes.</w:t>
-      </w:r>
-      <w:r>
-        <w:br/>
-        <w:t>The gravitational wave signals are very weak, of order 10</w:t>
-      </w:r>
-      <w:r>
-        <w:rPr>
-          <w:vertAlign w:val="superscript"/>
-        </w:rPr>
-        <w:noBreakHyphen/>
-      </w:r>
-      <w:r>
-        <w:rPr>
-          <w:vertAlign w:val="superscript"/>
-        </w:rPr>
-        <w:t>21</w:t>
-      </w:r>
-      <w:r>
-        <w:t>. Convolutional Neural Network (CNN) approaches are a promising avenue for identifying the weak gravitational wave signals. In order to encourage development of CNN approaches to Gravitational wave detection, </w:t>
-      </w:r>
-      <w:hyperlink r:id="rId11" w:tgtFrame="_blank" w:history="1">
-        <w:r>
-          <w:rPr>
-            <w:rStyle w:val="Hyperlink"/>
-          </w:rPr>
-          <w:t>Kaggle.com</w:t>
-        </w:r>
-      </w:hyperlink>
-      <w:r>
-        <w:t> is hosting a competition, “G2Net Gravitational Wave Detection, “Find gravitational wave signals from binary black hole collisions” with $15,000 in prizes for top signal detectors using CNN. (</w:t>
-      </w:r>
-      <w:hyperlink r:id="rId12" w:tgtFrame="_blank" w:history="1">
-        <w:r>
-          <w:rPr>
-            <w:rStyle w:val="Hyperlink"/>
-          </w:rPr>
-          <w:t>https://www.kaggle.com/c/g2net-gravitational-wave-detection</w:t>
-        </w:r>
-      </w:hyperlink>
-      <w:r>
-        <w:t>). The final submission deadline is September 20, 2021.</w:t>
-      </w:r>
-    </w:p>
-    <w:p>
-      <w:pPr>
-        <w:pStyle w:val="Heading1"/>
-      </w:pPr>
-      <w:r>
-        <w:t>Continuous Wavelet Transform</w:t>
+        <w:t>The CWT is given by transforming a time signal into its frequency (ps</w:t>
+      </w:r>
+      <w:r>
+        <w:t xml:space="preserve">i) and amplitude (a) components as shown in </w:t>
+      </w:r>
+      <w:r>
+        <w:fldChar w:fldCharType="begin"/>
+      </w:r>
+      <w:r>
+        <w:instrText xml:space="preserve"> REF _Ref82544613 \h </w:instrText>
+      </w:r>
+      <w:r>
+        <w:fldChar w:fldCharType="separate"/>
+      </w:r>
+      <w:r>
+        <w:t xml:space="preserve">Fig. </w:t>
+      </w:r>
+      <w:r>
+        <w:rPr>
+          <w:noProof/>
+        </w:rPr>
+        <w:t>1</w:t>
+      </w:r>
+      <w:r>
+        <w:fldChar w:fldCharType="end"/>
+      </w:r>
+      <w:r>
+        <w:rPr>
+          <w:lang w:val="en-US"/>
+        </w:rPr>
+        <w:t>.</w:t>
       </w:r>
     </w:p>
     <w:p>
       <w:pPr>
         <w:pStyle w:val="BodyText"/>
-        <w:rPr>
-          <w:lang w:val="en-US"/>
-        </w:rPr>
-      </w:pPr>
-      <w:r>
-        <w:t>In this section we describe the approach to take advantage of the success of Convolutional Neural Networks (CNN) in processing images for classification.  This has been applied across multiple domains (references?).  Here we propose to transform the 1-dimensional time series from each detector site into a 2-dimensional image using the Continuous Wavelet transform (CWT).  This is accomplished by taking the spectrogram of the CWT.</w:t>
-      </w:r>
-    </w:p>
-    <w:p>
-      <w:pPr>
-        <w:pStyle w:val="BodyText"/>
-        <w:rPr>
-          <w:lang w:val="en-US"/>
-        </w:rPr>
-      </w:pPr>
-      <w:r>
-        <w:lastRenderedPageBreak/>
-        <w:t>The CWT is given by transforming a time signal into its frequency (ps</w:t>
-      </w:r>
-      <w:r>
-        <w:t xml:space="preserve">i) and amplitude (a) components as shown in </w:t>
-      </w:r>
-      <w:r>
+      </w:pPr>
+      <w:r>
+        <w:t xml:space="preserve">A diagram of the pre-processing is shown </w:t>
+      </w:r>
+      <w:r>
+        <w:rPr>
+          <w:lang w:val="en-US"/>
+        </w:rPr>
+        <w:t xml:space="preserve">in </w:t>
+      </w:r>
+      <w:r>
+        <w:rPr>
+          <w:lang w:val="en-US"/>
+        </w:rPr>
         <w:fldChar w:fldCharType="begin"/>
       </w:r>
       <w:r>
-        <w:instrText xml:space="preserve"> REF _Ref82544613 \h </w:instrText>
-      </w:r>
-      <w:r>
+        <w:rPr>
+          <w:lang w:val="en-US"/>
+        </w:rPr>
+        <w:instrText xml:space="preserve"> REF _Ref82543174 \h </w:instrText>
+      </w:r>
+      <w:r>
+        <w:rPr>
+          <w:lang w:val="en-US"/>
+        </w:rPr>
+      </w:r>
+      <w:r>
+        <w:rPr>
+          <w:lang w:val="en-US"/>
+        </w:rPr>
         <w:fldChar w:fldCharType="separate"/>
       </w:r>
       <w:r>
@@ -742,35 +920,39 @@
         <w:rPr>
           <w:noProof/>
         </w:rPr>
-        <w:t>1</w:t>
-      </w:r>
-      <w:r>
+        <w:t>2</w:t>
+      </w:r>
+      <w:r>
+        <w:rPr>
+          <w:lang w:val="en-US"/>
+        </w:rPr>
         <w:fldChar w:fldCharType="end"/>
       </w:r>
       <w:r>
-        <w:rPr>
-          <w:lang w:val="en-US"/>
-        </w:rPr>
-        <w:t>.</w:t>
-      </w:r>
-    </w:p>
-    <w:p>
-      <w:pPr>
-        <w:pStyle w:val="BodyText"/>
-      </w:pPr>
+        <w:t xml:space="preserve">.  A training example where there is a gravitational wave is shown on the upper left (Signal).  Similarly, a training example where there is no gravitational wave (just detector noise) is shown in the upper right (Noise).  The first row of diagrams shows detector output for each of the 3 sites for 2 seconds (4096 samples).  From the naked eye it is hard to tell if these represent time series from a gravitational wave or just noise.  Note the scale of the Y-axis is 1e-20.  The second row of diagrams shows the result of the first step of pre-processing:  normalizing the signals by the z-transform.  Again it is difficult to tell the difference between detector output with a gravitational wave and with just noise.  The third row of diagrams shows the CWT spectrogram of the normalized signal after applying a </w:t>
+      </w:r>
+      <w:proofErr w:type="spellStart"/>
+      <w:r>
+        <w:t>bandpass</w:t>
+      </w:r>
+      <w:proofErr w:type="spellEnd"/>
+      <w:r>
+        <w:t xml:space="preserve"> </w:t>
+      </w:r>
       <w:r>
         <w:rPr>
           <w:noProof/>
           <w:lang w:val="en-US" w:eastAsia="ja-JP"/>
         </w:rPr>
+        <w:lastRenderedPageBreak/>
         <w:drawing>
-          <wp:anchor distT="0" distB="0" distL="114300" distR="114300" simplePos="0" relativeHeight="251663872" behindDoc="0" locked="0" layoutInCell="1" allowOverlap="1" wp14:anchorId="4CF61C4B" wp14:editId="18A8409D">
+          <wp:anchor distT="0" distB="0" distL="114300" distR="114300" simplePos="0" relativeHeight="251659776" behindDoc="0" locked="0" layoutInCell="1" allowOverlap="1" wp14:anchorId="5F6B029F" wp14:editId="275077A3">
             <wp:simplePos x="0" y="0"/>
             <wp:positionH relativeFrom="margin">
-              <wp:posOffset>3433445</wp:posOffset>
+              <wp:align>left</wp:align>
             </wp:positionH>
             <wp:positionV relativeFrom="margin">
-              <wp:posOffset>6267450</wp:posOffset>
+              <wp:align>top</wp:align>
             </wp:positionV>
             <wp:extent cx="3204210" cy="2185670"/>
             <wp:effectExtent l="0" t="0" r="0" b="5080"/>
@@ -893,58 +1075,7 @@
         </w:drawing>
       </w:r>
       <w:r>
-        <w:t xml:space="preserve">A diagram of the pre-processing is shown </w:t>
-      </w:r>
-      <w:r>
-        <w:rPr>
-          <w:lang w:val="en-US"/>
-        </w:rPr>
-        <w:t xml:space="preserve">in </w:t>
-      </w:r>
-      <w:r>
-        <w:rPr>
-          <w:lang w:val="en-US"/>
-        </w:rPr>
-        <w:fldChar w:fldCharType="begin"/>
-      </w:r>
-      <w:r>
-        <w:rPr>
-          <w:lang w:val="en-US"/>
-        </w:rPr>
-        <w:instrText xml:space="preserve"> REF _Ref82543174 \h </w:instrText>
-      </w:r>
-      <w:r>
-        <w:rPr>
-          <w:lang w:val="en-US"/>
-        </w:rPr>
-      </w:r>
-      <w:r>
-        <w:rPr>
-          <w:lang w:val="en-US"/>
-        </w:rPr>
-        <w:fldChar w:fldCharType="separate"/>
-      </w:r>
-      <w:r>
-        <w:t xml:space="preserve">Fig. </w:t>
-      </w:r>
-      <w:r>
-        <w:rPr>
-          <w:noProof/>
-        </w:rPr>
-        <w:t>2</w:t>
-      </w:r>
-      <w:r>
-        <w:rPr>
-          <w:lang w:val="en-US"/>
-        </w:rPr>
-        <w:fldChar w:fldCharType="end"/>
-      </w:r>
-      <w:r>
-        <w:t xml:space="preserve">.  A training example where there is a gravitational wave is shown on the upper left (Signal).  Similarly, a training example where there is no gravitational wave (just detector noise) is shown in the upper right (Noise).  The first row of diagrams shows detector output for each of the 3 sites for 2 seconds (4096 samples).  From the naked eye it is hard to tell if these represent time series from a gravitational wave or just noise.  Note the scale of the Y-axis is 1e-20.  The second row of diagrams shows the result of the first step of pre-processing:  normalizing the signals by the z-transform.  Again it is difficult to tell the difference between detector output with a gravitational wave and with just noise.  The third row of diagrams shows the CWT spectrogram of the normalized signal after applying a bandpass filter to remove frequencies below 15 Hz and above 500 Hz.  It </w:t>
-      </w:r>
-      <w:r>
-        <w:lastRenderedPageBreak/>
-        <w:t xml:space="preserve">was given in the problem statement that typical </w:t>
+        <w:t xml:space="preserve">filter to remove frequencies below 15 Hz and above 500 Hz.  It was given in the problem statement that typical </w:t>
       </w:r>
       <w:r>
         <w:t>gravitational</w:t>
@@ -963,13 +1094,13 @@
           <w:lang w:val="en-US" w:eastAsia="ja-JP"/>
         </w:rPr>
         <w:drawing>
-          <wp:anchor distT="0" distB="0" distL="114300" distR="114300" simplePos="0" relativeHeight="251666944" behindDoc="0" locked="0" layoutInCell="1" allowOverlap="1" wp14:anchorId="3234F75F" wp14:editId="3502C583">
+          <wp:anchor distT="0" distB="0" distL="114300" distR="114300" simplePos="0" relativeHeight="251662848" behindDoc="0" locked="0" layoutInCell="1" allowOverlap="1" wp14:anchorId="550A74F1" wp14:editId="0D351B65">
             <wp:simplePos x="0" y="0"/>
             <wp:positionH relativeFrom="margin">
               <wp:posOffset>1905</wp:posOffset>
             </wp:positionH>
             <wp:positionV relativeFrom="margin">
-              <wp:posOffset>0</wp:posOffset>
+              <wp:posOffset>6134100</wp:posOffset>
             </wp:positionV>
             <wp:extent cx="3204210" cy="2315845"/>
             <wp:effectExtent l="0" t="0" r="0" b="8255"/>
@@ -1132,13 +1263,377 @@
           <w:lang w:val="en-US" w:eastAsia="ja-JP"/>
         </w:rPr>
         <w:drawing>
-          <wp:anchor distT="0" distB="0" distL="114300" distR="114300" simplePos="0" relativeHeight="251676160" behindDoc="0" locked="0" layoutInCell="1" allowOverlap="1" wp14:anchorId="76C9024F" wp14:editId="186A92A1">
+          <wp:anchor distT="0" distB="0" distL="114300" distR="114300" simplePos="0" relativeHeight="251665920" behindDoc="0" locked="0" layoutInCell="1" allowOverlap="1" wp14:anchorId="49689D00" wp14:editId="4D5BE264">
             <wp:simplePos x="0" y="0"/>
-            <wp:positionH relativeFrom="column">
-              <wp:posOffset>1905</wp:posOffset>
+            <wp:positionH relativeFrom="margin">
+              <wp:posOffset>3418205</wp:posOffset>
             </wp:positionH>
             <wp:positionV relativeFrom="margin">
-              <wp:posOffset>6686550</wp:posOffset>
+              <wp:posOffset>0</wp:posOffset>
+            </wp:positionV>
+            <wp:extent cx="3204210" cy="1854200"/>
+            <wp:effectExtent l="0" t="0" r="0" b="0"/>
+            <wp:wrapTopAndBottom/>
+            <wp:docPr id="16" name="Group 16"/>
+            <wp:cNvGraphicFramePr/>
+            <a:graphic xmlns:a="http://purl.oclc.org/ooxml/drawingml/main">
+              <a:graphicData uri="http://schemas.microsoft.com/office/word/2010/wordprocessingGroup">
+                <wp:wgp>
+                  <wp:cNvGrpSpPr>
+                    <a:extLst>
+                      <a:ext uri="{F59B8463-F414-42e2-B3A4-FFEF48DC7170}">
+                        <a15:nonVisualGroupProps xmlns:a15="http://schemas.microsoft.com/office/drawing/2012/main" isLegacyGroup="0"/>
+                      </a:ext>
+                    </a:extLst>
+                  </wp:cNvGrpSpPr>
+                  <wp:grpSpPr>
+                    <a:xfrm>
+                      <a:off x="0" y="0"/>
+                      <a:ext cx="3204210" cy="1854200"/>
+                      <a:chOff x="0" y="0"/>
+                      <a:chExt cx="3204210" cy="1854200"/>
+                    </a:xfrm>
+                  </wp:grpSpPr>
+                  <pic:pic xmlns:pic="http://purl.oclc.org/ooxml/drawingml/picture">
+                    <pic:nvPicPr>
+                      <pic:cNvPr id="5" name="Image2"/>
+                      <pic:cNvPicPr/>
+                    </pic:nvPicPr>
+                    <pic:blipFill>
+                      <a:blip r:embed="rId15">
+                        <a:lum/>
+                        <a:alphaModFix/>
+                      </a:blip>
+                      <a:srcRect/>
+                      <a:stretch>
+                        <a:fillRect/>
+                      </a:stretch>
+                    </pic:blipFill>
+                    <pic:spPr>
+                      <a:xfrm>
+                        <a:off x="0" y="0"/>
+                        <a:ext cx="3204210" cy="1553210"/>
+                      </a:xfrm>
+                      <a:prstGeom prst="rect">
+                        <a:avLst/>
+                      </a:prstGeom>
+                    </pic:spPr>
+                  </pic:pic>
+                  <wp:wsp>
+                    <wp:cNvPr id="11" name="Text Box 11"/>
+                    <wp:cNvSpPr txBox="1"/>
+                    <wp:spPr>
+                      <a:xfrm>
+                        <a:off x="0" y="1610360"/>
+                        <a:ext cx="3204210" cy="243840"/>
+                      </a:xfrm>
+                      <a:prstGeom prst="rect">
+                        <a:avLst/>
+                      </a:prstGeom>
+                      <a:solidFill>
+                        <a:prstClr val="white"/>
+                      </a:solidFill>
+                      <a:ln>
+                        <a:noFill/>
+                      </a:ln>
+                    </wp:spPr>
+                    <wp:txbx>
+                      <wne:txbxContent>
+                        <w:p>
+                          <w:pPr>
+                            <w:pStyle w:val="Caption"/>
+                            <w:rPr>
+                              <w:spacing w:val="-1"/>
+                              <w:sz w:val="20"/>
+                              <w:szCs w:val="20"/>
+                              <w:lang w:val="x-none" w:eastAsia="x-none"/>
+                            </w:rPr>
+                          </w:pPr>
+                          <w:bookmarkStart w:id="3" w:name="_Ref82544572"/>
+                          <w:r>
+                            <w:t xml:space="preserve">Fig. </w:t>
+                          </w:r>
+                          <w:r>
+                            <w:fldChar w:fldCharType="begin"/>
+                          </w:r>
+                          <w:r>
+                            <w:instrText xml:space="preserve"> SEQ Fig. \* ARABIC </w:instrText>
+                          </w:r>
+                          <w:r>
+                            <w:fldChar w:fldCharType="separate"/>
+                          </w:r>
+                          <w:r>
+                            <w:rPr>
+                              <w:noProof/>
+                            </w:rPr>
+                            <w:t>4</w:t>
+                          </w:r>
+                          <w:r>
+                            <w:fldChar w:fldCharType="end"/>
+                          </w:r>
+                          <w:bookmarkEnd w:id="3"/>
+                          <w:r>
+                            <w:t>. CNN description.</w:t>
+                          </w:r>
+                        </w:p>
+                      </wne:txbxContent>
+                    </wp:txbx>
+                    <wp:bodyPr rot="0" spcFirstLastPara="0" vertOverflow="overflow" horzOverflow="overflow" vert="horz" wrap="square" lIns="0" tIns="0" rIns="0" bIns="0" numCol="1" spcCol="0" rtlCol="0" fromWordArt="0" anchor="t" anchorCtr="0" forceAA="0" compatLnSpc="1">
+                      <a:prstTxWarp prst="textNoShape">
+                        <a:avLst/>
+                      </a:prstTxWarp>
+                      <a:spAutoFit/>
+                    </wp:bodyPr>
+                  </wp:wsp>
+                </wp:wgp>
+              </a:graphicData>
+            </a:graphic>
+          </wp:anchor>
+        </w:drawing>
+      </w:r>
+      <w:r>
+        <w:fldChar w:fldCharType="begin"/>
+      </w:r>
+      <w:r>
+        <w:rPr>
+          <w:lang w:val="en-US"/>
+        </w:rPr>
+        <w:instrText xml:space="preserve"> REF _Ref82544572 \h </w:instrText>
+      </w:r>
+      <w:r>
+        <w:fldChar w:fldCharType="separate"/>
+      </w:r>
+      <w:r>
+        <w:t xml:space="preserve">Fig. </w:t>
+      </w:r>
+      <w:r>
+        <w:rPr>
+          <w:noProof/>
+        </w:rPr>
+        <w:t>4</w:t>
+      </w:r>
+      <w:r>
+        <w:fldChar w:fldCharType="end"/>
+      </w:r>
+      <w:r>
+        <w:rPr>
+          <w:lang w:val="en-US"/>
+        </w:rPr>
+        <w:t xml:space="preserve"> </w:t>
+      </w:r>
+      <w:r>
+        <w:t xml:space="preserve">shows the summary description of the </w:t>
+      </w:r>
+      <w:proofErr w:type="spellStart"/>
+      <w:r>
+        <w:t>Tensorflow</w:t>
+      </w:r>
+      <w:proofErr w:type="spellEnd"/>
+      <w:r>
+        <w:t xml:space="preserve"> model.</w:t>
+      </w:r>
+    </w:p>
+    <w:p>
+      <w:pPr>
+        <w:pStyle w:val="BodyText"/>
+      </w:pPr>
+      <w:r>
+        <w:rPr>
+          <w:noProof/>
+          <w:lang w:val="en-US" w:eastAsia="ja-JP"/>
+        </w:rPr>
+        <w:drawing>
+          <wp:anchor distT="0" distB="0" distL="114300" distR="114300" simplePos="0" relativeHeight="251668992" behindDoc="0" locked="0" layoutInCell="1" allowOverlap="1" wp14:anchorId="08BF489D" wp14:editId="2D515E51">
+            <wp:simplePos x="0" y="0"/>
+            <wp:positionH relativeFrom="margin">
+              <wp:posOffset>3419280</wp:posOffset>
+            </wp:positionH>
+            <wp:positionV relativeFrom="margin">
+              <wp:posOffset>1895622</wp:posOffset>
+            </wp:positionV>
+            <wp:extent cx="3204210" cy="1528445"/>
+            <wp:effectExtent l="0" t="0" r="0" b="0"/>
+            <wp:wrapTopAndBottom/>
+            <wp:docPr id="18" name="Group 18"/>
+            <wp:cNvGraphicFramePr/>
+            <a:graphic xmlns:a="http://purl.oclc.org/ooxml/drawingml/main">
+              <a:graphicData uri="http://schemas.microsoft.com/office/word/2010/wordprocessingGroup">
+                <wp:wgp>
+                  <wp:cNvGrpSpPr>
+                    <a:extLst>
+                      <a:ext uri="{F59B8463-F414-42e2-B3A4-FFEF48DC7170}">
+                        <a15:nonVisualGroupProps xmlns:a15="http://schemas.microsoft.com/office/drawing/2012/main" isLegacyGroup="0"/>
+                      </a:ext>
+                    </a:extLst>
+                  </wp:cNvGrpSpPr>
+                  <wp:grpSpPr>
+                    <a:xfrm>
+                      <a:off x="0" y="0"/>
+                      <a:ext cx="3204210" cy="1528445"/>
+                      <a:chOff x="0" y="0"/>
+                      <a:chExt cx="3204210" cy="1528445"/>
+                    </a:xfrm>
+                  </wp:grpSpPr>
+                  <pic:pic xmlns:pic="http://purl.oclc.org/ooxml/drawingml/picture">
+                    <pic:nvPicPr>
+                      <pic:cNvPr id="6" name="Image5"/>
+                      <pic:cNvPicPr/>
+                    </pic:nvPicPr>
+                    <pic:blipFill>
+                      <a:blip r:embed="rId16">
+                        <a:lum/>
+                        <a:alphaModFix/>
+                      </a:blip>
+                      <a:srcRect/>
+                      <a:stretch>
+                        <a:fillRect/>
+                      </a:stretch>
+                    </pic:blipFill>
+                    <pic:spPr>
+                      <a:xfrm>
+                        <a:off x="0" y="0"/>
+                        <a:ext cx="3204210" cy="1528445"/>
+                      </a:xfrm>
+                      <a:prstGeom prst="rect">
+                        <a:avLst/>
+                      </a:prstGeom>
+                    </pic:spPr>
+                  </pic:pic>
+                  <wp:wsp>
+                    <wp:cNvPr id="17" name="Text Box 17"/>
+                    <wp:cNvSpPr txBox="1"/>
+                    <wp:spPr>
+                      <a:xfrm>
+                        <a:off x="0" y="1280160"/>
+                        <a:ext cx="3204210" cy="243840"/>
+                      </a:xfrm>
+                      <a:prstGeom prst="rect">
+                        <a:avLst/>
+                      </a:prstGeom>
+                      <a:solidFill>
+                        <a:prstClr val="white"/>
+                      </a:solidFill>
+                      <a:ln>
+                        <a:noFill/>
+                      </a:ln>
+                    </wp:spPr>
+                    <wp:txbx>
+                      <wne:txbxContent>
+                        <w:p>
+                          <w:pPr>
+                            <w:pStyle w:val="Caption"/>
+                            <w:rPr>
+                              <w:noProof/>
+                              <w:spacing w:val="-1"/>
+                              <w:sz w:val="20"/>
+                              <w:szCs w:val="20"/>
+                            </w:rPr>
+                          </w:pPr>
+                          <w:bookmarkStart w:id="4" w:name="_Ref82544005"/>
+                          <w:r>
+                            <w:t xml:space="preserve">Fig. </w:t>
+                          </w:r>
+                          <w:r>
+                            <w:fldChar w:fldCharType="begin"/>
+                          </w:r>
+                          <w:r>
+                            <w:instrText xml:space="preserve"> SEQ Fig. \* ARABIC </w:instrText>
+                          </w:r>
+                          <w:r>
+                            <w:fldChar w:fldCharType="separate"/>
+                          </w:r>
+                          <w:r>
+                            <w:rPr>
+                              <w:noProof/>
+                            </w:rPr>
+                            <w:t>5</w:t>
+                          </w:r>
+                          <w:r>
+                            <w:fldChar w:fldCharType="end"/>
+                          </w:r>
+                          <w:bookmarkEnd w:id="4"/>
+                          <w:r>
+                            <w:t>. Initial training results with 1000 samples (60/20/20 split).</w:t>
+                          </w:r>
+                        </w:p>
+                      </wne:txbxContent>
+                    </wp:txbx>
+                    <wp:bodyPr rot="0" spcFirstLastPara="0" vertOverflow="overflow" horzOverflow="overflow" vert="horz" wrap="square" lIns="0" tIns="0" rIns="0" bIns="0" numCol="1" spcCol="0" rtlCol="0" fromWordArt="0" anchor="t" anchorCtr="0" forceAA="0" compatLnSpc="1">
+                      <a:prstTxWarp prst="textNoShape">
+                        <a:avLst/>
+                      </a:prstTxWarp>
+                      <a:spAutoFit/>
+                    </wp:bodyPr>
+                  </wp:wsp>
+                </wp:wgp>
+              </a:graphicData>
+            </a:graphic>
+            <wp14:sizeRelH relativeFrom="margin">
+              <wp14:pctWidth>0%</wp14:pctWidth>
+            </wp14:sizeRelH>
+            <wp14:sizeRelV relativeFrom="margin">
+              <wp14:pctHeight>0%</wp14:pctHeight>
+            </wp14:sizeRelV>
+          </wp:anchor>
+        </w:drawing>
+      </w:r>
+      <w:r>
+        <w:fldChar w:fldCharType="begin"/>
+      </w:r>
+      <w:r>
+        <w:instrText xml:space="preserve"> REF _Ref82544005 \h </w:instrText>
+      </w:r>
+      <w:r>
+        <w:fldChar w:fldCharType="separate"/>
+      </w:r>
+      <w:r>
+        <w:t xml:space="preserve">Fig. </w:t>
+      </w:r>
+      <w:r>
+        <w:rPr>
+          <w:noProof/>
+        </w:rPr>
+        <w:t>5</w:t>
+      </w:r>
+      <w:r>
+        <w:fldChar w:fldCharType="end"/>
+      </w:r>
+      <w:r>
+        <w:rPr>
+          <w:lang w:val="en-US"/>
+        </w:rPr>
+        <w:t xml:space="preserve"> </w:t>
+      </w:r>
+      <w:r>
+        <w:t>shows the initial results of running 1000 training examples through the model using a 60/20/20 training/test/validation split.  During the training</w:t>
+      </w:r>
+      <w:r>
+        <w:rPr>
+          <w:lang w:val="en-US"/>
+        </w:rPr>
+        <w:t>,</w:t>
+      </w:r>
+      <w:r>
+        <w:t xml:space="preserve"> the accuracy increased with each epoch, eventually reaching 0.795 after 30 epochs.  The divergence of the accuracy and validation shows that overfitting is happening.  Though it appears our model is getting more accurate, running the test data through achieves a score of 0.43.  If this were the entirety of the training set we should actually take the opposite of whatever our model predicts!  However, the low score is probably due to the small amount of training/test samples used for this analysis.</w:t>
+      </w:r>
+    </w:p>
+    <w:p>
+      <w:pPr>
+        <w:pStyle w:val="BodyText"/>
+      </w:pPr>
+      <w:r>
+        <w:rPr>
+          <w:noProof/>
+          <w:lang w:val="en-US" w:eastAsia="ja-JP"/>
+        </w:rPr>
+        <w:drawing>
+          <wp:anchor distT="0" distB="0" distL="114300" distR="114300" simplePos="0" relativeHeight="251672064" behindDoc="0" locked="0" layoutInCell="1" allowOverlap="1" wp14:anchorId="379442A5" wp14:editId="4DCD84CA">
+            <wp:simplePos x="0" y="0"/>
+            <wp:positionH relativeFrom="margin">
+              <wp:posOffset>3419280</wp:posOffset>
+            </wp:positionH>
+            <wp:positionV relativeFrom="margin">
+              <wp:posOffset>6685671</wp:posOffset>
             </wp:positionV>
             <wp:extent cx="3204210" cy="1769745"/>
             <wp:effectExtent l="0" t="0" r="0" b="1905"/>
@@ -1169,7 +1664,7 @@
                       <pic:cNvPicPr/>
                     </pic:nvPicPr>
                     <pic:blipFill>
-                      <a:blip r:embed="rId15">
+                      <a:blip r:embed="rId17">
                         <a:lum/>
                         <a:alphaModFix/>
                       </a:blip>
@@ -1218,7 +1713,7 @@
                               <w:lang w:val="x-none" w:eastAsia="x-none"/>
                             </w:rPr>
                           </w:pPr>
-                          <w:bookmarkStart w:id="3" w:name="_Ref82544141"/>
+                          <w:bookmarkStart w:id="5" w:name="_Ref82544141"/>
                           <w:r>
                             <w:t xml:space="preserve">Fig. </w:t>
                           </w:r>
@@ -1235,12 +1730,12 @@
                             <w:rPr>
                               <w:noProof/>
                             </w:rPr>
-                            <w:t>4</w:t>
+                            <w:t>6</w:t>
                           </w:r>
                           <w:r>
                             <w:fldChar w:fldCharType="end"/>
                           </w:r>
-                          <w:bookmarkEnd w:id="3"/>
+                          <w:bookmarkEnd w:id="5"/>
                           <w:r>
                             <w:t>. Results with 10,000 training samples and regularization.</w:t>
                           </w:r>
@@ -1264,10 +1759,7 @@
         <w:fldChar w:fldCharType="begin"/>
       </w:r>
       <w:r>
-        <w:rPr>
-          <w:lang w:val="en-US"/>
-        </w:rPr>
-        <w:instrText xml:space="preserve"> REF _Ref82544572 \h </w:instrText>
+        <w:instrText xml:space="preserve"> REF _Ref82544141 \h </w:instrText>
       </w:r>
       <w:r>
         <w:fldChar w:fldCharType="separate"/>
@@ -1279,7 +1771,7 @@
         <w:rPr>
           <w:noProof/>
         </w:rPr>
-        <w:t>5</w:t>
+        <w:t>6</w:t>
       </w:r>
       <w:r>
         <w:fldChar w:fldCharType="end"/>
@@ -1291,12 +1783,164 @@
         <w:t xml:space="preserve"> </w:t>
       </w:r>
       <w:r>
-        <w:t>shows the summary description of the Tensorflow model.</w:t>
+        <w:t>shows the results of running 10000 training examples through the model using a 60/20/20 training/test/validation split.  Here we use regularization in training the model and see that overfitting is not occu</w:t>
+      </w:r>
+      <w:r>
+        <w:rPr>
+          <w:lang w:val="en-US"/>
+        </w:rPr>
+        <w:t>r</w:t>
+      </w:r>
+      <w:r>
+        <w:t>ring.  However, our test accuracy is 0.505 so our model is not much better than flipping a coin.  This indicates our pre-processing is not doing much to differentiate detector output with gravitational waves from those with just noise.  So more work needs to be done on the pre-processing step.  Some ideas include:</w:t>
       </w:r>
     </w:p>
     <w:p>
       <w:pPr>
         <w:pStyle w:val="BodyText"/>
+      </w:pPr>
+      <w:r>
+        <w:t>1) C</w:t>
+      </w:r>
+      <w:r>
+        <w:t xml:space="preserve">hanging the </w:t>
+      </w:r>
+      <w:proofErr w:type="spellStart"/>
+      <w:r>
+        <w:t>bandpass</w:t>
+      </w:r>
+      <w:proofErr w:type="spellEnd"/>
+      <w:r>
+        <w:t xml:space="preserve"> filter parameters to allow more or less data through.</w:t>
+      </w:r>
+    </w:p>
+    <w:p>
+      <w:pPr>
+        <w:pStyle w:val="BodyText"/>
+        <w:rPr>
+          <w:lang w:val="en-US"/>
+        </w:rPr>
+      </w:pPr>
+      <w:r>
+        <w:t>2) M</w:t>
+      </w:r>
+      <w:r>
+        <w:t>aking larger/smaller images to pass into the CNN</w:t>
+      </w:r>
+      <w:r>
+        <w:rPr>
+          <w:lang w:val="en-US"/>
+        </w:rPr>
+        <w:t>.</w:t>
+      </w:r>
+    </w:p>
+    <w:p>
+      <w:pPr>
+        <w:pStyle w:val="BodyText"/>
+      </w:pPr>
+      <w:r>
+        <w:t xml:space="preserve">In summary, an approach was developed to perform pre-processing on detector output using the Continuous Wavelet Transform.  The data was processed through a Convolutional Neural Network using </w:t>
+      </w:r>
+      <w:proofErr w:type="spellStart"/>
+      <w:r>
+        <w:t>Tensorflow</w:t>
+      </w:r>
+      <w:proofErr w:type="spellEnd"/>
+      <w:r>
+        <w:t>.  Results were inconclusive regarding the ability of the model to detect gravitational waves and ideas for further study were presented.</w:t>
+      </w:r>
+    </w:p>
+    <w:p>
+      <w:pPr>
+        <w:pStyle w:val="Heading1"/>
+      </w:pPr>
+      <w:r>
+        <w:t>Q-Transforms</w:t>
+      </w:r>
+    </w:p>
+    <w:p>
+      <w:pPr>
+        <w:pStyle w:val="Heading2"/>
+      </w:pPr>
+      <w:r>
+        <w:t>Technical Approach</w:t>
+      </w:r>
+    </w:p>
+    <w:p>
+      <w:pPr>
+        <w:pStyle w:val="BodyText"/>
+        <w:rPr>
+          <w:lang w:val="en-US"/>
+        </w:rPr>
+      </w:pPr>
+      <w:r>
+        <w:rPr>
+          <w:lang w:val="en-US"/>
+        </w:rPr>
+        <w:t xml:space="preserve">For pre-processing in this approach, we transformed each time-series data sample into a spectrogram using a Q-transform. The resulting spectrogram is an image showing the power of different frequencies within the signal as it moves through time. </w:t>
+      </w:r>
+      <w:r>
+        <w:rPr>
+          <w:lang w:val="en-US"/>
+        </w:rPr>
+        <w:lastRenderedPageBreak/>
+        <w:t xml:space="preserve">The resulting images were also resized to a smaller resolution to be more manageable. </w:t>
+      </w:r>
+    </w:p>
+    <w:p>
+      <w:pPr>
+        <w:pStyle w:val="BodyText"/>
+        <w:rPr>
+          <w:lang w:val="en-US"/>
+        </w:rPr>
+      </w:pPr>
+      <w:r>
+        <w:rPr>
+          <w:lang w:val="en-US"/>
+        </w:rPr>
+        <w:t xml:space="preserve">Each sample included readings from three different gravitational wave detectors. Each reading was transformed into a spectrogram and then the three were stacked together as different channels, much like the red, green, and blue channels that make up an RGB image. This stack of three spectrograms was used as the input to </w:t>
+      </w:r>
+      <w:r>
+        <w:rPr>
+          <w:lang w:val="en-US"/>
+        </w:rPr>
+        <w:t>a convolutional neural network.</w:t>
+      </w:r>
+    </w:p>
+    <w:p>
+      <w:pPr>
+        <w:pStyle w:val="BodyText"/>
+        <w:rPr>
+          <w:lang w:val="en-US"/>
+        </w:rPr>
+      </w:pPr>
+      <w:r>
+        <w:rPr>
+          <w:lang w:val="en-US"/>
+        </w:rPr>
+        <w:t xml:space="preserve">Because each sample was fairly large, and there were a huge number of samples in the dataset, it was impossible to hold all samples necessary for training in memory at once. So, to train the network (or make test predictions), we wrote a custom generator class derived from </w:t>
+      </w:r>
+      <w:proofErr w:type="spellStart"/>
+      <w:r>
+        <w:rPr>
+          <w:lang w:val="en-US"/>
+        </w:rPr>
+        <w:t>keras</w:t>
+      </w:r>
+      <w:proofErr w:type="spellEnd"/>
+      <w:r>
+        <w:rPr>
+          <w:lang w:val="en-US"/>
+        </w:rPr>
+        <w:t>’ Sequence class. This allowed only a small batch of data to be loaded into memory at once. The generator would read in a batch of data (either the raw time-series or pre-processed data, if available), perform the necessary transformations (if desired), and send the result to the neural network model. It would repeat this for as many batches as were necessary.</w:t>
+      </w:r>
+    </w:p>
+    <w:p>
+      <w:pPr>
+        <w:pStyle w:val="BodyText"/>
+        <w:rPr>
+          <w:lang w:val="en-US"/>
+        </w:rPr>
       </w:pPr>
       <w:r>
         <w:rPr>
@@ -1304,547 +1948,13 @@
           <w:lang w:val="en-US" w:eastAsia="ja-JP"/>
         </w:rPr>
         <w:drawing>
-          <wp:anchor distT="0" distB="0" distL="114300" distR="114300" simplePos="0" relativeHeight="251670016" behindDoc="0" locked="0" layoutInCell="1" allowOverlap="1" wp14:anchorId="6CE17072" wp14:editId="1FA3A82C">
+          <wp:anchor distT="0" distB="0" distL="114300" distR="114300" simplePos="0" relativeHeight="251676160" behindDoc="0" locked="0" layoutInCell="1" allowOverlap="1" wp14:anchorId="6220C694" wp14:editId="1E6F1201">
             <wp:simplePos x="0" y="0"/>
             <wp:positionH relativeFrom="margin">
-              <wp:posOffset>3418205</wp:posOffset>
-            </wp:positionH>
-            <wp:positionV relativeFrom="margin">
-              <wp:posOffset>31750</wp:posOffset>
-            </wp:positionV>
-            <wp:extent cx="3204210" cy="1854200"/>
-            <wp:effectExtent l="0" t="0" r="0" b="0"/>
-            <wp:wrapTopAndBottom/>
-            <wp:docPr id="16" name="Group 16"/>
-            <wp:cNvGraphicFramePr/>
-            <a:graphic xmlns:a="http://purl.oclc.org/ooxml/drawingml/main">
-              <a:graphicData uri="http://schemas.microsoft.com/office/word/2010/wordprocessingGroup">
-                <wp:wgp>
-                  <wp:cNvGrpSpPr>
-                    <a:extLst>
-                      <a:ext uri="{F59B8463-F414-42e2-B3A4-FFEF48DC7170}">
-                        <a15:nonVisualGroupProps xmlns:a15="http://schemas.microsoft.com/office/drawing/2012/main" isLegacyGroup="0"/>
-                      </a:ext>
-                    </a:extLst>
-                  </wp:cNvGrpSpPr>
-                  <wp:grpSpPr>
-                    <a:xfrm>
-                      <a:off x="0" y="0"/>
-                      <a:ext cx="3204210" cy="1854200"/>
-                      <a:chOff x="0" y="0"/>
-                      <a:chExt cx="3204210" cy="1854200"/>
-                    </a:xfrm>
-                  </wp:grpSpPr>
-                  <pic:pic xmlns:pic="http://purl.oclc.org/ooxml/drawingml/picture">
-                    <pic:nvPicPr>
-                      <pic:cNvPr id="5" name="Image2"/>
-                      <pic:cNvPicPr/>
-                    </pic:nvPicPr>
-                    <pic:blipFill>
-                      <a:blip r:embed="rId16">
-                        <a:lum/>
-                        <a:alphaModFix/>
-                      </a:blip>
-                      <a:srcRect/>
-                      <a:stretch>
-                        <a:fillRect/>
-                      </a:stretch>
-                    </pic:blipFill>
-                    <pic:spPr>
-                      <a:xfrm>
-                        <a:off x="0" y="0"/>
-                        <a:ext cx="3204210" cy="1553210"/>
-                      </a:xfrm>
-                      <a:prstGeom prst="rect">
-                        <a:avLst/>
-                      </a:prstGeom>
-                    </pic:spPr>
-                  </pic:pic>
-                  <wp:wsp>
-                    <wp:cNvPr id="11" name="Text Box 11"/>
-                    <wp:cNvSpPr txBox="1"/>
-                    <wp:spPr>
-                      <a:xfrm>
-                        <a:off x="0" y="1610360"/>
-                        <a:ext cx="3204210" cy="243840"/>
-                      </a:xfrm>
-                      <a:prstGeom prst="rect">
-                        <a:avLst/>
-                      </a:prstGeom>
-                      <a:solidFill>
-                        <a:prstClr val="white"/>
-                      </a:solidFill>
-                      <a:ln>
-                        <a:noFill/>
-                      </a:ln>
-                    </wp:spPr>
-                    <wp:txbx>
-                      <wne:txbxContent>
-                        <w:p>
-                          <w:pPr>
-                            <w:pStyle w:val="Caption"/>
-                            <w:rPr>
-                              <w:spacing w:val="-1"/>
-                              <w:sz w:val="20"/>
-                              <w:szCs w:val="20"/>
-                              <w:lang w:val="x-none" w:eastAsia="x-none"/>
-                            </w:rPr>
-                          </w:pPr>
-                          <w:bookmarkStart w:id="4" w:name="_Ref82544572"/>
-                          <w:r>
-                            <w:t xml:space="preserve">Fig. </w:t>
-                          </w:r>
-                          <w:r>
-                            <w:fldChar w:fldCharType="begin"/>
-                          </w:r>
-                          <w:r>
-                            <w:instrText xml:space="preserve"> SEQ Fig. \* ARABIC </w:instrText>
-                          </w:r>
-                          <w:r>
-                            <w:fldChar w:fldCharType="separate"/>
-                          </w:r>
-                          <w:r>
-                            <w:rPr>
-                              <w:noProof/>
-                            </w:rPr>
-                            <w:t>5</w:t>
-                          </w:r>
-                          <w:r>
-                            <w:fldChar w:fldCharType="end"/>
-                          </w:r>
-                          <w:bookmarkEnd w:id="4"/>
-                          <w:r>
-                            <w:t>. CNN description.</w:t>
-                          </w:r>
-                        </w:p>
-                      </wne:txbxContent>
-                    </wp:txbx>
-                    <wp:bodyPr rot="0" spcFirstLastPara="0" vertOverflow="overflow" horzOverflow="overflow" vert="horz" wrap="square" lIns="0" tIns="0" rIns="0" bIns="0" numCol="1" spcCol="0" rtlCol="0" fromWordArt="0" anchor="t" anchorCtr="0" forceAA="0" compatLnSpc="1">
-                      <a:prstTxWarp prst="textNoShape">
-                        <a:avLst/>
-                      </a:prstTxWarp>
-                      <a:spAutoFit/>
-                    </wp:bodyPr>
-                  </wp:wsp>
-                </wp:wgp>
-              </a:graphicData>
-            </a:graphic>
-          </wp:anchor>
-        </w:drawing>
-      </w:r>
-      <w:r>
-        <w:fldChar w:fldCharType="begin"/>
-      </w:r>
-      <w:r>
-        <w:instrText xml:space="preserve"> REF _Ref82544005 \h </w:instrText>
-      </w:r>
-      <w:r>
-        <w:fldChar w:fldCharType="separate"/>
-      </w:r>
-      <w:r>
-        <w:t xml:space="preserve">Fig. </w:t>
-      </w:r>
-      <w:r>
-        <w:rPr>
-          <w:noProof/>
-        </w:rPr>
-        <w:t>6</w:t>
-      </w:r>
-      <w:r>
-        <w:fldChar w:fldCharType="end"/>
-      </w:r>
-      <w:r>
-        <w:rPr>
-          <w:lang w:val="en-US"/>
-        </w:rPr>
-        <w:t xml:space="preserve"> </w:t>
-      </w:r>
-      <w:r>
-        <w:t>shows the initial results of running 1000 training examples through the model using a 60/20/20 training/test/validation split.  During the training</w:t>
-      </w:r>
-      <w:r>
-        <w:rPr>
-          <w:lang w:val="en-US"/>
-        </w:rPr>
-        <w:t>,</w:t>
-      </w:r>
-      <w:r>
-        <w:t xml:space="preserve"> the accuracy increased with each epoch, eventually reaching 0.795 after 30 epochs.  The divergence of the accuracy and validation shows that overfitting is happening.  Though it appears our model is getting more accurate, running the test data through achieves a score of 0.43.  If this were the entirety of the training set we should actually take the opposite of whatever our model predicts!  However, the low score is probably due to the small amount of training/test samples used for this analysis.</w:t>
-      </w:r>
-    </w:p>
-    <w:p>
-      <w:pPr>
-        <w:pStyle w:val="BodyText"/>
-      </w:pPr>
-      <w:r>
-        <w:rPr>
-          <w:noProof/>
-          <w:lang w:val="en-US" w:eastAsia="ja-JP"/>
-        </w:rPr>
-        <w:drawing>
-          <wp:anchor distT="0" distB="0" distL="114300" distR="114300" simplePos="0" relativeHeight="251673088" behindDoc="0" locked="0" layoutInCell="1" allowOverlap="1" wp14:anchorId="4C916126" wp14:editId="0048C07B">
-            <wp:simplePos x="0" y="0"/>
-            <wp:positionH relativeFrom="column">
-              <wp:posOffset>3424555</wp:posOffset>
-            </wp:positionH>
-            <wp:positionV relativeFrom="margin">
-              <wp:posOffset>1949450</wp:posOffset>
-            </wp:positionV>
-            <wp:extent cx="3204210" cy="1528445"/>
-            <wp:effectExtent l="0" t="0" r="0" b="0"/>
-            <wp:wrapTopAndBottom/>
-            <wp:docPr id="18" name="Group 18"/>
-            <wp:cNvGraphicFramePr/>
-            <a:graphic xmlns:a="http://purl.oclc.org/ooxml/drawingml/main">
-              <a:graphicData uri="http://schemas.microsoft.com/office/word/2010/wordprocessingGroup">
-                <wp:wgp>
-                  <wp:cNvGrpSpPr>
-                    <a:extLst>
-                      <a:ext uri="{F59B8463-F414-42e2-B3A4-FFEF48DC7170}">
-                        <a15:nonVisualGroupProps xmlns:a15="http://schemas.microsoft.com/office/drawing/2012/main" isLegacyGroup="0"/>
-                      </a:ext>
-                    </a:extLst>
-                  </wp:cNvGrpSpPr>
-                  <wp:grpSpPr>
-                    <a:xfrm>
-                      <a:off x="0" y="0"/>
-                      <a:ext cx="3204210" cy="1528445"/>
-                      <a:chOff x="0" y="0"/>
-                      <a:chExt cx="3204210" cy="1528445"/>
-                    </a:xfrm>
-                  </wp:grpSpPr>
-                  <pic:pic xmlns:pic="http://purl.oclc.org/ooxml/drawingml/picture">
-                    <pic:nvPicPr>
-                      <pic:cNvPr id="6" name="Image5"/>
-                      <pic:cNvPicPr/>
-                    </pic:nvPicPr>
-                    <pic:blipFill>
-                      <a:blip r:embed="rId17">
-                        <a:lum/>
-                        <a:alphaModFix/>
-                      </a:blip>
-                      <a:srcRect/>
-                      <a:stretch>
-                        <a:fillRect/>
-                      </a:stretch>
-                    </pic:blipFill>
-                    <pic:spPr>
-                      <a:xfrm>
-                        <a:off x="0" y="0"/>
-                        <a:ext cx="3204210" cy="1528445"/>
-                      </a:xfrm>
-                      <a:prstGeom prst="rect">
-                        <a:avLst/>
-                      </a:prstGeom>
-                    </pic:spPr>
-                  </pic:pic>
-                  <wp:wsp>
-                    <wp:cNvPr id="17" name="Text Box 17"/>
-                    <wp:cNvSpPr txBox="1"/>
-                    <wp:spPr>
-                      <a:xfrm>
-                        <a:off x="0" y="1280160"/>
-                        <a:ext cx="3204210" cy="243840"/>
-                      </a:xfrm>
-                      <a:prstGeom prst="rect">
-                        <a:avLst/>
-                      </a:prstGeom>
-                      <a:solidFill>
-                        <a:prstClr val="white"/>
-                      </a:solidFill>
-                      <a:ln>
-                        <a:noFill/>
-                      </a:ln>
-                    </wp:spPr>
-                    <wp:txbx>
-                      <wne:txbxContent>
-                        <w:p>
-                          <w:pPr>
-                            <w:pStyle w:val="Caption"/>
-                            <w:rPr>
-                              <w:noProof/>
-                              <w:spacing w:val="-1"/>
-                              <w:sz w:val="20"/>
-                              <w:szCs w:val="20"/>
-                            </w:rPr>
-                          </w:pPr>
-                          <w:bookmarkStart w:id="5" w:name="_Ref82544005"/>
-                          <w:r>
-                            <w:t xml:space="preserve">Fig. </w:t>
-                          </w:r>
-                          <w:r>
-                            <w:fldChar w:fldCharType="begin"/>
-                          </w:r>
-                          <w:r>
-                            <w:instrText xml:space="preserve"> SEQ Fig. \* ARABIC </w:instrText>
-                          </w:r>
-                          <w:r>
-                            <w:fldChar w:fldCharType="separate"/>
-                          </w:r>
-                          <w:r>
-                            <w:rPr>
-                              <w:noProof/>
-                            </w:rPr>
-                            <w:t>6</w:t>
-                          </w:r>
-                          <w:r>
-                            <w:fldChar w:fldCharType="end"/>
-                          </w:r>
-                          <w:bookmarkEnd w:id="5"/>
-                          <w:r>
-                            <w:t>. Initial training results with 1000 samples (60/20/20 split).</w:t>
-                          </w:r>
-                        </w:p>
-                      </wne:txbxContent>
-                    </wp:txbx>
-                    <wp:bodyPr rot="0" spcFirstLastPara="0" vertOverflow="overflow" horzOverflow="overflow" vert="horz" wrap="square" lIns="0" tIns="0" rIns="0" bIns="0" numCol="1" spcCol="0" rtlCol="0" fromWordArt="0" anchor="t" anchorCtr="0" forceAA="0" compatLnSpc="1">
-                      <a:prstTxWarp prst="textNoShape">
-                        <a:avLst/>
-                      </a:prstTxWarp>
-                      <a:spAutoFit/>
-                    </wp:bodyPr>
-                  </wp:wsp>
-                </wp:wgp>
-              </a:graphicData>
-            </a:graphic>
-            <wp14:sizeRelH relativeFrom="margin">
-              <wp14:pctWidth>0%</wp14:pctWidth>
-            </wp14:sizeRelH>
-            <wp14:sizeRelV relativeFrom="margin">
-              <wp14:pctHeight>0%</wp14:pctHeight>
-            </wp14:sizeRelV>
-          </wp:anchor>
-        </w:drawing>
-      </w:r>
-      <w:r>
-        <w:fldChar w:fldCharType="begin"/>
-      </w:r>
-      <w:r>
-        <w:instrText xml:space="preserve"> REF _Ref82544141 \h </w:instrText>
-      </w:r>
-      <w:r>
-        <w:fldChar w:fldCharType="separate"/>
-      </w:r>
-      <w:r>
-        <w:t xml:space="preserve">Fig. </w:t>
-      </w:r>
-      <w:r>
-        <w:rPr>
-          <w:noProof/>
-        </w:rPr>
-        <w:t>4</w:t>
-      </w:r>
-      <w:r>
-        <w:fldChar w:fldCharType="end"/>
-      </w:r>
-      <w:r>
-        <w:rPr>
-          <w:lang w:val="en-US"/>
-        </w:rPr>
-        <w:t xml:space="preserve"> </w:t>
-      </w:r>
-      <w:r>
-        <w:t>shows the results of running 10000 training examples through the model using a 60/20/20 training/test/validation split.  Here we use regularization in training the model and see that overfitting is not occu</w:t>
-      </w:r>
-      <w:r>
-        <w:rPr>
-          <w:lang w:val="en-US"/>
-        </w:rPr>
-        <w:t>r</w:t>
-      </w:r>
-      <w:r>
-        <w:t>ring.  However, our test accuracy is 0.505 so our model is not much better than flipping a coin.  This indicates our pre-processing is not doing much to differentiate detector output with gravitational waves from those with just noise.  So more work needs to be done on the pre-processing step.  Some ideas include:</w:t>
-      </w:r>
-    </w:p>
-    <w:p>
-      <w:pPr>
-        <w:pStyle w:val="BodyText"/>
-      </w:pPr>
-      <w:r>
-        <w:t>1) C</w:t>
-      </w:r>
-      <w:r>
-        <w:t>hanging the bandpass filter parameters to allow more or less data through.</w:t>
-      </w:r>
-    </w:p>
-    <w:p>
-      <w:pPr>
-        <w:pStyle w:val="BodyText"/>
-        <w:rPr>
-          <w:lang w:val="en-US"/>
-        </w:rPr>
-      </w:pPr>
-      <w:r>
-        <w:t>2) M</w:t>
-      </w:r>
-      <w:r>
-        <w:t>aking larger/smaller images to pass into the CNN</w:t>
-      </w:r>
-      <w:r>
-        <w:rPr>
-          <w:lang w:val="en-US"/>
-        </w:rPr>
-        <w:t>.</w:t>
-      </w:r>
-    </w:p>
-    <w:p>
-      <w:pPr>
-        <w:pStyle w:val="BodyText"/>
-      </w:pPr>
-      <w:r>
-        <w:t>In summary, an approach was developed to perform pre-processing on detector output using the Continuous Wavelet Transform.  The data was processed through a Convolutional Neural Network using Tensorflow.  Results were inconclusive regarding the ability of the model to detect gravitational waves and ideas for further study were presented.</w:t>
-      </w:r>
-    </w:p>
-    <w:p>
-      <w:pPr>
-        <w:pStyle w:val="Heading1"/>
-      </w:pPr>
-      <w:r>
-        <w:t>Q-Transforms</w:t>
-      </w:r>
-    </w:p>
-    <w:p>
-      <w:pPr>
-        <w:pStyle w:val="BodyText"/>
-        <w:rPr>
-          <w:lang w:val="en-US"/>
-        </w:rPr>
-      </w:pPr>
-      <w:r>
-        <w:rPr>
-          <w:lang w:val="en-US"/>
-        </w:rPr>
-        <w:t xml:space="preserve">For pre-processing in this approach, we transformed each time-series data sample into a spectrogram using a Q-transform. The resulting spectrogram is an image showing the power of different frequencies within the signal as it moves through time. The resulting images were also resized to a smaller resolution to be more manageable. </w:t>
-      </w:r>
-    </w:p>
-    <w:p>
-      <w:pPr>
-        <w:pStyle w:val="BodyText"/>
-        <w:rPr>
-          <w:lang w:val="en-US"/>
-        </w:rPr>
-      </w:pPr>
-      <w:r>
-        <w:rPr>
-          <w:lang w:val="en-US"/>
-        </w:rPr>
-        <w:t xml:space="preserve">Each sample included readings from three different gravitational wave detectors. Each reading was transformed into a spectrogram and then the three were stacked together as different channels, much like the red, green, and blue channels that make up an RGB image. This stack of three spectrograms was used as the input to </w:t>
-      </w:r>
-      <w:r>
-        <w:rPr>
-          <w:lang w:val="en-US"/>
-        </w:rPr>
-        <w:t>a convolutional neural network.</w:t>
-      </w:r>
-    </w:p>
-    <w:p>
-      <w:pPr>
-        <w:pStyle w:val="BodyText"/>
-        <w:rPr>
-          <w:lang w:val="en-US"/>
-        </w:rPr>
-      </w:pPr>
-      <w:r>
-        <w:rPr>
-          <w:lang w:val="en-US"/>
-        </w:rPr>
-        <w:t xml:space="preserve">Because each sample was fairly large, and there were a huge number of samples in the dataset, it was impossible to hold all samples necessary for training in memory at once. So, to train the network (or make test predictions), we wrote a custom generator class derived from keras’ Sequence class. This allowed only a small batch of data to be loaded into memory at once. The generator would read in a batch of data (either the raw time-series or pre-processed data, if available), perform the necessary transformations (if desired), and send the result to the </w:t>
-      </w:r>
-      <w:r>
-        <w:rPr>
-          <w:lang w:val="en-US"/>
-        </w:rPr>
-        <w:lastRenderedPageBreak/>
-        <w:t>neural network model. It would repeat this for as many batches as were necessary.</w:t>
-      </w:r>
-    </w:p>
-    <w:p>
-      <w:pPr>
-        <w:pStyle w:val="BodyText"/>
-        <w:rPr>
-          <w:lang w:val="en-US"/>
-        </w:rPr>
-      </w:pPr>
-      <w:r>
-        <w:rPr>
-          <w:lang w:val="en-US"/>
-        </w:rPr>
-        <w:t xml:space="preserve">The model was configured as </w:t>
-      </w:r>
-      <w:r>
-        <w:rPr>
-          <w:lang w:val="en-US"/>
-        </w:rPr>
-        <w:t xml:space="preserve">shown in </w:t>
-      </w:r>
-      <w:r>
-        <w:rPr>
-          <w:lang w:val="en-US"/>
-        </w:rPr>
-        <w:fldChar w:fldCharType="begin"/>
-      </w:r>
-      <w:r>
-        <w:rPr>
-          <w:lang w:val="en-US"/>
-        </w:rPr>
-        <w:instrText xml:space="preserve"> REF _Ref82545619 \h </w:instrText>
-      </w:r>
-      <w:r>
-        <w:rPr>
-          <w:lang w:val="en-US"/>
-        </w:rPr>
-      </w:r>
-      <w:r>
-        <w:rPr>
-          <w:lang w:val="en-US"/>
-        </w:rPr>
-        <w:fldChar w:fldCharType="separate"/>
-      </w:r>
-      <w:r>
-        <w:t xml:space="preserve">Fig. </w:t>
-      </w:r>
-      <w:r>
-        <w:rPr>
-          <w:noProof/>
-        </w:rPr>
-        <w:t>7</w:t>
-      </w:r>
-      <w:r>
-        <w:rPr>
-          <w:lang w:val="en-US"/>
-        </w:rPr>
-        <w:fldChar w:fldCharType="end"/>
-      </w:r>
-      <w:r>
-        <w:rPr>
-          <w:lang w:val="en-US"/>
-        </w:rPr>
-        <w:t>.</w:t>
-      </w:r>
-      <w:r>
-        <w:rPr>
-          <w:lang w:val="en-US"/>
-        </w:rPr>
-        <w:t xml:space="preserve"> The spectrogram was resized so that the values data_shape[0], data_shape[1], and data_shape[2] were 128, 120, and 3 respectively.</w:t>
-      </w:r>
-    </w:p>
-    <w:p>
-      <w:pPr>
-        <w:pStyle w:val="BodyText"/>
-      </w:pPr>
-      <w:r>
-        <w:rPr>
-          <w:noProof/>
-          <w:lang w:val="en-US" w:eastAsia="ja-JP"/>
-        </w:rPr>
-        <w:drawing>
-          <wp:anchor distT="0" distB="0" distL="114300" distR="114300" simplePos="0" relativeHeight="251680256" behindDoc="0" locked="0" layoutInCell="1" allowOverlap="1" wp14:anchorId="38729F51" wp14:editId="2056BC4C">
-            <wp:simplePos x="0" y="0"/>
-            <wp:positionH relativeFrom="margin">
-              <wp:posOffset>1905</wp:posOffset>
+              <wp:posOffset>830</wp:posOffset>
             </wp:positionH>
             <wp:positionV relativeFrom="page">
-              <wp:posOffset>692150</wp:posOffset>
+              <wp:posOffset>689317</wp:posOffset>
             </wp:positionV>
             <wp:extent cx="3197225" cy="1579880"/>
             <wp:effectExtent l="0" t="0" r="3175" b="1270"/>
@@ -1971,7 +2081,146 @@
         </w:drawing>
       </w:r>
       <w:r>
-        <w:t>We initially began training the convolutional neural network model on smaller amounts of data, 1,000 or fewer samples. With this small amount of data, the model appeared to overfit the data</w:t>
+        <w:rPr>
+          <w:lang w:val="en-US"/>
+        </w:rPr>
+        <w:t xml:space="preserve">The model was configured as </w:t>
+      </w:r>
+      <w:r>
+        <w:rPr>
+          <w:lang w:val="en-US"/>
+        </w:rPr>
+        <w:t xml:space="preserve">shown in </w:t>
+      </w:r>
+      <w:r>
+        <w:rPr>
+          <w:lang w:val="en-US"/>
+        </w:rPr>
+        <w:fldChar w:fldCharType="begin"/>
+      </w:r>
+      <w:r>
+        <w:rPr>
+          <w:lang w:val="en-US"/>
+        </w:rPr>
+        <w:instrText xml:space="preserve"> REF _Ref82545619 \h </w:instrText>
+      </w:r>
+      <w:r>
+        <w:rPr>
+          <w:lang w:val="en-US"/>
+        </w:rPr>
+      </w:r>
+      <w:r>
+        <w:rPr>
+          <w:lang w:val="en-US"/>
+        </w:rPr>
+        <w:fldChar w:fldCharType="separate"/>
+      </w:r>
+      <w:r>
+        <w:t xml:space="preserve">Fig. </w:t>
+      </w:r>
+      <w:r>
+        <w:rPr>
+          <w:noProof/>
+        </w:rPr>
+        <w:t>7</w:t>
+      </w:r>
+      <w:r>
+        <w:rPr>
+          <w:lang w:val="en-US"/>
+        </w:rPr>
+        <w:fldChar w:fldCharType="end"/>
+      </w:r>
+      <w:r>
+        <w:rPr>
+          <w:lang w:val="en-US"/>
+        </w:rPr>
+        <w:t>.</w:t>
+      </w:r>
+      <w:r>
+        <w:rPr>
+          <w:lang w:val="en-US"/>
+        </w:rPr>
+        <w:t xml:space="preserve"> The spectrogram was resized so that the values </w:t>
+      </w:r>
+      <w:proofErr w:type="spellStart"/>
+      <w:r>
+        <w:rPr>
+          <w:lang w:val="en-US"/>
+        </w:rPr>
+        <w:t>data_</w:t>
+      </w:r>
+      <w:proofErr w:type="gramStart"/>
+      <w:r>
+        <w:rPr>
+          <w:lang w:val="en-US"/>
+        </w:rPr>
+        <w:t>shape</w:t>
+      </w:r>
+      <w:proofErr w:type="spellEnd"/>
+      <w:r>
+        <w:rPr>
+          <w:lang w:val="en-US"/>
+        </w:rPr>
+        <w:t>[</w:t>
+      </w:r>
+      <w:proofErr w:type="gramEnd"/>
+      <w:r>
+        <w:rPr>
+          <w:lang w:val="en-US"/>
+        </w:rPr>
+        <w:t xml:space="preserve">0], </w:t>
+      </w:r>
+      <w:proofErr w:type="spellStart"/>
+      <w:r>
+        <w:rPr>
+          <w:lang w:val="en-US"/>
+        </w:rPr>
+        <w:t>data_shape</w:t>
+      </w:r>
+      <w:proofErr w:type="spellEnd"/>
+      <w:r>
+        <w:rPr>
+          <w:lang w:val="en-US"/>
+        </w:rPr>
+        <w:t xml:space="preserve">[1], and </w:t>
+      </w:r>
+      <w:proofErr w:type="spellStart"/>
+      <w:r>
+        <w:rPr>
+          <w:lang w:val="en-US"/>
+        </w:rPr>
+        <w:t>data_shape</w:t>
+      </w:r>
+      <w:proofErr w:type="spellEnd"/>
+      <w:r>
+        <w:rPr>
+          <w:lang w:val="en-US"/>
+        </w:rPr>
+        <w:t>[2] were 128, 120, and 3 respectively.</w:t>
+      </w:r>
+    </w:p>
+    <w:p>
+      <w:pPr>
+        <w:pStyle w:val="Heading2"/>
+      </w:pPr>
+      <w:r>
+        <w:t>Experimental Methodology</w:t>
+      </w:r>
+    </w:p>
+    <w:p>
+      <w:pPr>
+        <w:pStyle w:val="BodyText"/>
+      </w:pPr>
+      <w:r>
+        <w:t xml:space="preserve">We initially began training the convolutional neural network model on smaller amounts of data, 1,000 or fewer samples. With this small amount of data, the model appeared to </w:t>
+      </w:r>
+      <w:proofErr w:type="spellStart"/>
+      <w:r>
+        <w:t>overfit</w:t>
+      </w:r>
+      <w:proofErr w:type="spellEnd"/>
+      <w:r>
+        <w:t xml:space="preserve"> the data</w:t>
       </w:r>
       <w:r>
         <w:rPr>
@@ -1996,7 +2245,1475 @@
         <w:pStyle w:val="Heading1"/>
       </w:pPr>
       <w:r>
-        <w:t>Approach 3</w:t>
+        <w:t>Filtered Spectrograms</w:t>
+      </w:r>
+    </w:p>
+    <w:p>
+      <w:pPr>
+        <w:pStyle w:val="Heading2"/>
+      </w:pPr>
+      <w:r>
+        <w:t>Technical Approach</w:t>
+      </w:r>
+    </w:p>
+    <w:p>
+      <w:pPr>
+        <w:pStyle w:val="BodyText"/>
+        <w:rPr>
+          <w:lang w:val="en-US"/>
+        </w:rPr>
+      </w:pPr>
+      <w:r>
+        <w:rPr>
+          <w:lang w:val="en-US"/>
+        </w:rPr>
+        <w:t>Another approach taken given that the data was very noisy was to first try filtering the time series data.  Several filters were tried using the standard set of filters found in the “</w:t>
+      </w:r>
+      <w:proofErr w:type="spellStart"/>
+      <w:r>
+        <w:rPr>
+          <w:lang w:val="en-US"/>
+        </w:rPr>
+        <w:t>scipy</w:t>
+      </w:r>
+      <w:proofErr w:type="spellEnd"/>
+      <w:r>
+        <w:rPr>
+          <w:lang w:val="en-US"/>
+        </w:rPr>
+        <w:t xml:space="preserve">” library.  The final filter chosen was a 20th order Butterworth </w:t>
+      </w:r>
+      <w:proofErr w:type="spellStart"/>
+      <w:r>
+        <w:rPr>
+          <w:lang w:val="en-US"/>
+        </w:rPr>
+        <w:t>bandpass</w:t>
+      </w:r>
+      <w:proofErr w:type="spellEnd"/>
+      <w:r>
+        <w:rPr>
+          <w:lang w:val="en-US"/>
+        </w:rPr>
+        <w:t xml:space="preserve"> filter.  The Butterworth filter has a flat response which was desired in the region of interest of between about 20 to 500 Hz.  The price is that the </w:t>
+      </w:r>
+      <w:proofErr w:type="spellStart"/>
+      <w:r>
+        <w:rPr>
+          <w:lang w:val="en-US"/>
+        </w:rPr>
+        <w:t>dropoff</w:t>
+      </w:r>
+      <w:proofErr w:type="spellEnd"/>
+      <w:r>
+        <w:rPr>
+          <w:lang w:val="en-US"/>
+        </w:rPr>
+        <w:t xml:space="preserve"> at the band edges is not as steep as other filters.  To try and make up for that a higher order filter was used.  To gauge the response of the filter on the data, a time series that had a stronger signal than most was used.  Unfortunately, a strong enough filter could not be found to make the weaker signals in the time series emerge enough to be seen by eye.  The best that could be done was to try to reduce the noise levels without reducing the signal.</w:t>
+      </w:r>
+    </w:p>
+    <w:p>
+      <w:pPr>
+        <w:pStyle w:val="BodyText"/>
+        <w:rPr>
+          <w:lang w:val="en-US"/>
+        </w:rPr>
+      </w:pPr>
+      <w:r>
+        <w:rPr>
+          <w:noProof/>
+          <w:lang w:val="en-US" w:eastAsia="ja-JP"/>
+        </w:rPr>
+        <w:drawing>
+          <wp:anchor distT="0" distB="0" distL="114300" distR="114300" simplePos="0" relativeHeight="251680256" behindDoc="0" locked="0" layoutInCell="1" allowOverlap="1" wp14:anchorId="0032370C" wp14:editId="21766F00">
+            <wp:simplePos x="0" y="0"/>
+            <wp:positionH relativeFrom="column">
+              <wp:posOffset>170571</wp:posOffset>
+            </wp:positionH>
+            <wp:positionV relativeFrom="margin">
+              <wp:posOffset>3517</wp:posOffset>
+            </wp:positionV>
+            <wp:extent cx="2857500" cy="2167890"/>
+            <wp:effectExtent l="0" t="0" r="0" b="3810"/>
+            <wp:wrapTopAndBottom/>
+            <wp:docPr id="22" name="Group 22"/>
+            <wp:cNvGraphicFramePr/>
+            <a:graphic xmlns:a="http://purl.oclc.org/ooxml/drawingml/main">
+              <a:graphicData uri="http://schemas.microsoft.com/office/word/2010/wordprocessingGroup">
+                <wp:wgp>
+                  <wp:cNvGrpSpPr>
+                    <a:extLst>
+                      <a:ext uri="{F59B8463-F414-42e2-B3A4-FFEF48DC7170}">
+                        <a15:nonVisualGroupProps xmlns:a15="http://schemas.microsoft.com/office/drawing/2012/main" isLegacyGroup="0"/>
+                      </a:ext>
+                    </a:extLst>
+                  </wp:cNvGrpSpPr>
+                  <wp:grpSpPr>
+                    <a:xfrm>
+                      <a:off x="0" y="0"/>
+                      <a:ext cx="2857500" cy="2167890"/>
+                      <a:chOff x="0" y="0"/>
+                      <a:chExt cx="2857500" cy="2167890"/>
+                    </a:xfrm>
+                  </wp:grpSpPr>
+                  <pic:pic xmlns:pic="http://purl.oclc.org/ooxml/drawingml/picture">
+                    <pic:nvPicPr>
+                      <pic:cNvPr id="13" name="Picture 13" descr="https://lh3.googleusercontent.com/MeMJqy9_4_ZDLgg1EqKeXclmnjHfh1mTFw_EOIdPIPltGpmF_FAdGEoMgXEsx8_COqPDBKNTdFvbad2BhqOJxHi3VEPdjYymafTnEu2_bjfALa2CoUbMtDqVYdf0jdNmVTfUL4Kr=s0"/>
+                      <pic:cNvPicPr>
+                        <a:picLocks noChangeAspect="1"/>
+                      </pic:cNvPicPr>
+                    </pic:nvPicPr>
+                    <pic:blipFill>
+                      <a:blip r:embed="rId19" cstate="print">
+                        <a:extLst>
+                          <a:ext uri="{28A0092B-C50C-407E-A947-70E740481C1C}">
+                            <a14:useLocalDpi xmlns:a14="http://schemas.microsoft.com/office/drawing/2010/main" val="0"/>
+                          </a:ext>
+                        </a:extLst>
+                      </a:blip>
+                      <a:srcRect/>
+                      <a:stretch>
+                        <a:fillRect/>
+                      </a:stretch>
+                    </pic:blipFill>
+                    <pic:spPr bwMode="auto">
+                      <a:xfrm>
+                        <a:off x="0" y="0"/>
+                        <a:ext cx="2857500" cy="1866900"/>
+                      </a:xfrm>
+                      <a:prstGeom prst="rect">
+                        <a:avLst/>
+                      </a:prstGeom>
+                      <a:noFill/>
+                      <a:ln>
+                        <a:noFill/>
+                      </a:ln>
+                    </pic:spPr>
+                  </pic:pic>
+                  <wp:wsp>
+                    <wp:cNvPr id="1" name="Text Box 1"/>
+                    <wp:cNvSpPr txBox="1"/>
+                    <wp:spPr>
+                      <a:xfrm>
+                        <a:off x="0" y="1924050"/>
+                        <a:ext cx="2857500" cy="243840"/>
+                      </a:xfrm>
+                      <a:prstGeom prst="rect">
+                        <a:avLst/>
+                      </a:prstGeom>
+                      <a:solidFill>
+                        <a:prstClr val="white"/>
+                      </a:solidFill>
+                      <a:ln>
+                        <a:noFill/>
+                      </a:ln>
+                    </wp:spPr>
+                    <wp:txbx>
+                      <wne:txbxContent>
+                        <w:p>
+                          <w:pPr>
+                            <w:pStyle w:val="Caption"/>
+                            <w:rPr>
+                              <w:noProof/>
+                              <w:spacing w:val="-1"/>
+                              <w:sz w:val="20"/>
+                              <w:szCs w:val="20"/>
+                              <w:bdr w:val="none" w:sz="0" w:space="0" w:color="auto" w:frame="1"/>
+                            </w:rPr>
+                          </w:pPr>
+                          <w:r>
+                            <w:t xml:space="preserve">Fig. </w:t>
+                          </w:r>
+                          <w:r>
+                            <w:fldChar w:fldCharType="begin"/>
+                          </w:r>
+                          <w:r>
+                            <w:instrText xml:space="preserve"> SEQ Fig. \* ARABIC </w:instrText>
+                          </w:r>
+                          <w:r>
+                            <w:fldChar w:fldCharType="separate"/>
+                          </w:r>
+                          <w:r>
+                            <w:rPr>
+                              <w:noProof/>
+                            </w:rPr>
+                            <w:t>8</w:t>
+                          </w:r>
+                          <w:r>
+                            <w:fldChar w:fldCharType="end"/>
+                          </w:r>
+                          <w:r>
+                            <w:t>. Unfiltered/Filtered with strong signal.</w:t>
+                          </w:r>
+                        </w:p>
+                      </wne:txbxContent>
+                    </wp:txbx>
+                    <wp:bodyPr rot="0" spcFirstLastPara="0" vertOverflow="overflow" horzOverflow="overflow" vert="horz" wrap="square" lIns="0" tIns="0" rIns="0" bIns="0" numCol="1" spcCol="0" rtlCol="0" fromWordArt="0" anchor="t" anchorCtr="0" forceAA="0" compatLnSpc="1">
+                      <a:prstTxWarp prst="textNoShape">
+                        <a:avLst/>
+                      </a:prstTxWarp>
+                      <a:spAutoFit/>
+                    </wp:bodyPr>
+                  </wp:wsp>
+                </wp:wgp>
+              </a:graphicData>
+            </a:graphic>
+          </wp:anchor>
+        </w:drawing>
+      </w:r>
+      <w:r>
+        <w:rPr>
+          <w:lang w:val="en-US"/>
+        </w:rPr>
+        <w:t>Next the filtered signals were passed through a Short Time Fourier Transform (STFT).  The purpose of this was to do several Fourier transformations while sliding along the signal in time.  In the strong signal, this showed the increase in frequency content when the signal was present.  In the weak signals, nothing was obvious by eye, but the hope was that by running the transformed data through a CNN that it would be able to detect what could be faint patterns.</w:t>
+      </w:r>
+    </w:p>
+    <w:p>
+      <w:pPr>
+        <w:pStyle w:val="Heading2"/>
+      </w:pPr>
+      <w:r>
+        <w:t>Experimental Methodology</w:t>
+      </w:r>
+    </w:p>
+    <w:p>
+      <w:pPr>
+        <w:pStyle w:val="BodyText"/>
+        <w:rPr>
+          <w:lang w:val="en-US"/>
+        </w:rPr>
+      </w:pPr>
+      <w:r>
+        <w:rPr>
+          <w:noProof/>
+          <w:lang w:val="en-US" w:eastAsia="ja-JP"/>
+        </w:rPr>
+        <w:drawing>
+          <wp:anchor distT="0" distB="0" distL="114300" distR="114300" simplePos="0" relativeHeight="251684352" behindDoc="0" locked="0" layoutInCell="1" allowOverlap="1" wp14:anchorId="29FF996D" wp14:editId="4DADAD49">
+            <wp:simplePos x="0" y="0"/>
+            <wp:positionH relativeFrom="margin">
+              <wp:posOffset>3418205</wp:posOffset>
+            </wp:positionH>
+            <wp:positionV relativeFrom="margin">
+              <wp:posOffset>6153150</wp:posOffset>
+            </wp:positionV>
+            <wp:extent cx="3195955" cy="2301240"/>
+            <wp:effectExtent l="0" t="0" r="4445" b="3810"/>
+            <wp:wrapTopAndBottom/>
+            <wp:docPr id="28" name="Group 28"/>
+            <wp:cNvGraphicFramePr/>
+            <a:graphic xmlns:a="http://purl.oclc.org/ooxml/drawingml/main">
+              <a:graphicData uri="http://schemas.microsoft.com/office/word/2010/wordprocessingGroup">
+                <wp:wgp>
+                  <wp:cNvGrpSpPr>
+                    <a:extLst>
+                      <a:ext uri="{F59B8463-F414-42e2-B3A4-FFEF48DC7170}">
+                        <a15:nonVisualGroupProps xmlns:a15="http://schemas.microsoft.com/office/drawing/2012/main" isLegacyGroup="0"/>
+                      </a:ext>
+                    </a:extLst>
+                  </wp:cNvGrpSpPr>
+                  <wp:grpSpPr>
+                    <a:xfrm>
+                      <a:off x="0" y="0"/>
+                      <a:ext cx="3195955" cy="2301240"/>
+                      <a:chOff x="0" y="0"/>
+                      <a:chExt cx="3195955" cy="2301240"/>
+                    </a:xfrm>
+                  </wp:grpSpPr>
+                  <pic:pic xmlns:pic="http://purl.oclc.org/ooxml/drawingml/picture">
+                    <pic:nvPicPr>
+                      <pic:cNvPr id="23" name="Picture 23" descr="https://lh6.googleusercontent.com/Zwd0YD9tKVhNb6si4e1jPtvXW5BoOtnx9CI31wI6dpgTiM6aOyJhTTMnTkNdxAoZO9O4RuMO26sF800f1yh-x89YEz6fr_khseDM9or8rV9X04Q9HExioc2onPMNmZhf2ITnmaf5=s0"/>
+                      <pic:cNvPicPr>
+                        <a:picLocks noChangeAspect="1"/>
+                      </pic:cNvPicPr>
+                    </pic:nvPicPr>
+                    <pic:blipFill>
+                      <a:blip r:embed="rId20">
+                        <a:extLst>
+                          <a:ext uri="{28A0092B-C50C-407E-A947-70E740481C1C}">
+                            <a14:useLocalDpi xmlns:a14="http://schemas.microsoft.com/office/drawing/2010/main" val="0"/>
+                          </a:ext>
+                        </a:extLst>
+                      </a:blip>
+                      <a:srcRect/>
+                      <a:stretch>
+                        <a:fillRect/>
+                      </a:stretch>
+                    </pic:blipFill>
+                    <pic:spPr bwMode="auto">
+                      <a:xfrm>
+                        <a:off x="0" y="0"/>
+                        <a:ext cx="3195955" cy="2001520"/>
+                      </a:xfrm>
+                      <a:prstGeom prst="rect">
+                        <a:avLst/>
+                      </a:prstGeom>
+                      <a:noFill/>
+                      <a:ln>
+                        <a:noFill/>
+                      </a:ln>
+                    </pic:spPr>
+                  </pic:pic>
+                  <wp:wsp>
+                    <wp:cNvPr id="27" name="Text Box 27"/>
+                    <wp:cNvSpPr txBox="1"/>
+                    <wp:spPr>
+                      <a:xfrm>
+                        <a:off x="0" y="2057400"/>
+                        <a:ext cx="3195955" cy="243840"/>
+                      </a:xfrm>
+                      <a:prstGeom prst="rect">
+                        <a:avLst/>
+                      </a:prstGeom>
+                      <a:solidFill>
+                        <a:prstClr val="white"/>
+                      </a:solidFill>
+                      <a:ln>
+                        <a:noFill/>
+                      </a:ln>
+                    </wp:spPr>
+                    <wp:txbx>
+                      <wne:txbxContent>
+                        <w:p>
+                          <w:pPr>
+                            <w:pStyle w:val="Caption"/>
+                            <w:rPr>
+                              <w:noProof/>
+                              <w:spacing w:val="-1"/>
+                              <w:sz w:val="20"/>
+                              <w:szCs w:val="20"/>
+                              <w:bdr w:val="none" w:sz="0" w:space="0" w:color="auto" w:frame="1"/>
+                            </w:rPr>
+                          </w:pPr>
+                          <w:r>
+                            <w:t xml:space="preserve">Fig. </w:t>
+                          </w:r>
+                          <w:r>
+                            <w:fldChar w:fldCharType="begin"/>
+                          </w:r>
+                          <w:r>
+                            <w:instrText xml:space="preserve"> SEQ Fig. \* ARABIC </w:instrText>
+                          </w:r>
+                          <w:r>
+                            <w:fldChar w:fldCharType="separate"/>
+                          </w:r>
+                          <w:r>
+                            <w:rPr>
+                              <w:noProof/>
+                            </w:rPr>
+                            <w:t>9</w:t>
+                          </w:r>
+                          <w:r>
+                            <w:fldChar w:fldCharType="end"/>
+                          </w:r>
+                          <w:r>
+                            <w:t>. CNN Results with filtering and spectrograms.</w:t>
+                          </w:r>
+                        </w:p>
+                      </wne:txbxContent>
+                    </wp:txbx>
+                    <wp:bodyPr rot="0" spcFirstLastPara="0" vertOverflow="overflow" horzOverflow="overflow" vert="horz" wrap="square" lIns="0" tIns="0" rIns="0" bIns="0" numCol="1" spcCol="0" rtlCol="0" fromWordArt="0" anchor="t" anchorCtr="0" forceAA="0" compatLnSpc="1">
+                      <a:prstTxWarp prst="textNoShape">
+                        <a:avLst/>
+                      </a:prstTxWarp>
+                      <a:spAutoFit/>
+                    </wp:bodyPr>
+                  </wp:wsp>
+                </wp:wgp>
+              </a:graphicData>
+            </a:graphic>
+          </wp:anchor>
+        </w:drawing>
+      </w:r>
+      <w:r>
+        <w:rPr>
+          <w:lang w:val="en-US"/>
+        </w:rPr>
+        <w:t>The data generated using filtering of the time series data that was then run through an STFT to create spectrograms was run through the s</w:t>
+      </w:r>
+      <w:r>
+        <w:rPr>
+          <w:lang w:val="en-US"/>
+        </w:rPr>
+        <w:t>ame CNN that was used for the Q-</w:t>
+      </w:r>
+      <w:r>
+        <w:rPr>
+          <w:lang w:val="en-US"/>
+        </w:rPr>
+        <w:t xml:space="preserve">transforms.  The spectrograms were first reduced to 128 x 128 and stacked by 3s corresponding to the </w:t>
+      </w:r>
+      <w:r>
+        <w:rPr>
+          <w:lang w:val="en-US"/>
+        </w:rPr>
+        <w:t>3 sensors also similar to the Q-</w:t>
+      </w:r>
+      <w:r>
+        <w:rPr>
+          <w:lang w:val="en-US"/>
+        </w:rPr>
+        <w:t xml:space="preserve">transform data.  Several parameters were adjusted to try to achieve better results.  The best results were found by running 5 epochs of 100,000 training samples with batch sizes of 250.  With this </w:t>
+      </w:r>
+      <w:r>
+        <w:rPr>
+          <w:lang w:val="en-US"/>
+        </w:rPr>
+        <w:lastRenderedPageBreak/>
+        <w:t>setup, the accuracy and validation accuracy of the model steadily increased 0.55 and 0.59 respectively.</w:t>
+      </w:r>
+    </w:p>
+    <w:p>
+      <w:pPr>
+        <w:pStyle w:val="Heading1"/>
+      </w:pPr>
+      <w:r>
+        <w:t>Other Pre-Processing Exploration</w:t>
+      </w:r>
+    </w:p>
+    <w:p>
+      <w:pPr>
+        <w:pStyle w:val="BodyText"/>
+        <w:rPr>
+          <w:lang w:val="en-US"/>
+        </w:rPr>
+      </w:pPr>
+      <w:r>
+        <w:rPr>
+          <w:lang w:val="en-US"/>
+        </w:rPr>
+        <w:t>We identified data pre-processing as key to signal identification in data.  We explored several</w:t>
+      </w:r>
+      <w:r>
+        <w:rPr>
+          <w:lang w:val="en-US"/>
+        </w:rPr>
+        <w:t xml:space="preserve"> </w:t>
+      </w:r>
+      <w:proofErr w:type="gramStart"/>
+      <w:r>
+        <w:rPr>
+          <w:lang w:val="en-US"/>
+        </w:rPr>
+        <w:t xml:space="preserve">other </w:t>
+      </w:r>
+      <w:r>
+        <w:rPr>
+          <w:lang w:val="en-US"/>
+        </w:rPr>
+        <w:t xml:space="preserve"> pre</w:t>
+      </w:r>
+      <w:proofErr w:type="gramEnd"/>
+      <w:r>
+        <w:rPr>
+          <w:lang w:val="en-US"/>
+        </w:rPr>
+        <w:t>-processing approaches:</w:t>
+      </w:r>
+    </w:p>
+    <w:p>
+      <w:pPr>
+        <w:pStyle w:val="Heading3"/>
+      </w:pPr>
+      <w:r>
+        <w:t>Co-addition of the three synthetic signals.</w:t>
+      </w:r>
+    </w:p>
+    <w:p>
+      <w:pPr>
+        <w:pStyle w:val="BodyText"/>
+        <w:ind w:start="14.40pt" w:firstLine="0pt"/>
+        <w:rPr>
+          <w:lang w:val="en-US"/>
+        </w:rPr>
+      </w:pPr>
+      <w:r>
+        <w:rPr>
+          <w:noProof/>
+          <w:lang w:val="en-US" w:eastAsia="ja-JP"/>
+        </w:rPr>
+        <w:drawing>
+          <wp:anchor distT="0" distB="0" distL="114300" distR="114300" simplePos="0" relativeHeight="251688448" behindDoc="0" locked="0" layoutInCell="1" allowOverlap="1" wp14:anchorId="2E4B4756" wp14:editId="18FC7008">
+            <wp:simplePos x="0" y="0"/>
+            <wp:positionH relativeFrom="column">
+              <wp:posOffset>3419280</wp:posOffset>
+            </wp:positionH>
+            <wp:positionV relativeFrom="page">
+              <wp:posOffset>689317</wp:posOffset>
+            </wp:positionV>
+            <wp:extent cx="3195955" cy="2644140"/>
+            <wp:effectExtent l="0" t="0" r="4445" b="3810"/>
+            <wp:wrapTopAndBottom/>
+            <wp:docPr id="33" name="Group 33"/>
+            <wp:cNvGraphicFramePr/>
+            <a:graphic xmlns:a="http://purl.oclc.org/ooxml/drawingml/main">
+              <a:graphicData uri="http://schemas.microsoft.com/office/word/2010/wordprocessingGroup">
+                <wp:wgp>
+                  <wp:cNvGrpSpPr>
+                    <a:extLst>
+                      <a:ext uri="{F59B8463-F414-42e2-B3A4-FFEF48DC7170}">
+                        <a15:nonVisualGroupProps xmlns:a15="http://schemas.microsoft.com/office/drawing/2012/main" isLegacyGroup="0"/>
+                      </a:ext>
+                    </a:extLst>
+                  </wp:cNvGrpSpPr>
+                  <wp:grpSpPr>
+                    <a:xfrm>
+                      <a:off x="0" y="0"/>
+                      <a:ext cx="3195955" cy="2644140"/>
+                      <a:chOff x="0" y="0"/>
+                      <a:chExt cx="3195955" cy="2644140"/>
+                    </a:xfrm>
+                  </wp:grpSpPr>
+                  <pic:pic xmlns:pic="http://purl.oclc.org/ooxml/drawingml/picture">
+                    <pic:nvPicPr>
+                      <pic:cNvPr id="29" name="Picture 29"/>
+                      <pic:cNvPicPr>
+                        <a:picLocks noChangeAspect="1"/>
+                      </pic:cNvPicPr>
+                    </pic:nvPicPr>
+                    <pic:blipFill>
+                      <a:blip r:embed="rId21" cstate="print">
+                        <a:extLst>
+                          <a:ext uri="{28A0092B-C50C-407E-A947-70E740481C1C}">
+                            <a14:useLocalDpi xmlns:a14="http://schemas.microsoft.com/office/drawing/2010/main" val="0"/>
+                          </a:ext>
+                        </a:extLst>
+                      </a:blip>
+                      <a:stretch>
+                        <a:fillRect/>
+                      </a:stretch>
+                    </pic:blipFill>
+                    <pic:spPr>
+                      <a:xfrm>
+                        <a:off x="0" y="0"/>
+                        <a:ext cx="3195955" cy="2345690"/>
+                      </a:xfrm>
+                      <a:prstGeom prst="rect">
+                        <a:avLst/>
+                      </a:prstGeom>
+                    </pic:spPr>
+                  </pic:pic>
+                  <wp:wsp>
+                    <wp:cNvPr id="32" name="Text Box 32"/>
+                    <wp:cNvSpPr txBox="1"/>
+                    <wp:spPr>
+                      <a:xfrm>
+                        <a:off x="0" y="2400300"/>
+                        <a:ext cx="3195955" cy="243840"/>
+                      </a:xfrm>
+                      <a:prstGeom prst="rect">
+                        <a:avLst/>
+                      </a:prstGeom>
+                      <a:solidFill>
+                        <a:prstClr val="white"/>
+                      </a:solidFill>
+                      <a:ln>
+                        <a:noFill/>
+                      </a:ln>
+                    </wp:spPr>
+                    <wp:txbx>
+                      <wne:txbxContent>
+                        <w:p>
+                          <w:pPr>
+                            <w:pStyle w:val="Caption"/>
+                            <w:rPr>
+                              <w:noProof/>
+                              <w:spacing w:val="-1"/>
+                              <w:sz w:val="20"/>
+                              <w:szCs w:val="20"/>
+                            </w:rPr>
+                          </w:pPr>
+                          <w:r>
+                            <w:t xml:space="preserve">Fig. </w:t>
+                          </w:r>
+                          <w:r>
+                            <w:fldChar w:fldCharType="begin"/>
+                          </w:r>
+                          <w:r>
+                            <w:instrText xml:space="preserve"> SEQ Fig. \* ARABIC </w:instrText>
+                          </w:r>
+                          <w:r>
+                            <w:fldChar w:fldCharType="separate"/>
+                          </w:r>
+                          <w:r>
+                            <w:rPr>
+                              <w:noProof/>
+                            </w:rPr>
+                            <w:t>10</w:t>
+                          </w:r>
+                          <w:r>
+                            <w:fldChar w:fldCharType="end"/>
+                          </w:r>
+                          <w:r>
+                            <w:t>. Uniform noise injection.</w:t>
+                          </w:r>
+                        </w:p>
+                      </wne:txbxContent>
+                    </wp:txbx>
+                    <wp:bodyPr rot="0" spcFirstLastPara="0" vertOverflow="overflow" horzOverflow="overflow" vert="horz" wrap="square" lIns="0" tIns="0" rIns="0" bIns="0" numCol="1" spcCol="0" rtlCol="0" fromWordArt="0" anchor="t" anchorCtr="0" forceAA="0" compatLnSpc="1">
+                      <a:prstTxWarp prst="textNoShape">
+                        <a:avLst/>
+                      </a:prstTxWarp>
+                      <a:spAutoFit/>
+                    </wp:bodyPr>
+                  </wp:wsp>
+                </wp:wgp>
+              </a:graphicData>
+            </a:graphic>
+          </wp:anchor>
+        </w:drawing>
+      </w:r>
+      <w:r>
+        <w:rPr>
+          <w:lang w:val="en-US"/>
+        </w:rPr>
+        <w:t xml:space="preserve">Any gravitational wave signal should appear at all LIGO observatories.  Even though any signal present in the data might be offset by as much as 7 milliseconds due to speed-of-light (and gravitational waves) between the different LIGO observatories, depending on the orientation of the signal in space relative to the observatories, we thought it reasonable to see if co-addition of co-temporal data instances (where were ingested into our computing environment as equal length </w:t>
+      </w:r>
+      <w:proofErr w:type="spellStart"/>
+      <w:r>
+        <w:rPr>
+          <w:lang w:val="en-US"/>
+        </w:rPr>
+        <w:t>numpy</w:t>
+      </w:r>
+      <w:proofErr w:type="spellEnd"/>
+      <w:r>
+        <w:rPr>
+          <w:lang w:val="en-US"/>
+        </w:rPr>
+        <w:t xml:space="preserve"> arrays) would increase the relative strength of the signal, and hence its detectability.    Prior to co</w:t>
+      </w:r>
+      <w:r>
+        <w:rPr>
+          <w:lang w:val="en-US"/>
+        </w:rPr>
+        <w:t>-</w:t>
+      </w:r>
+      <w:r>
+        <w:rPr>
+          <w:lang w:val="en-US"/>
+        </w:rPr>
+        <w:t>addition each signal channel was standardized.</w:t>
+      </w:r>
+    </w:p>
+    <w:p>
+      <w:pPr>
+        <w:pStyle w:val="Heading3"/>
+      </w:pPr>
+      <w:r>
+        <w:t>Interleaving the three co-temporal synthetic signals.</w:t>
+      </w:r>
+    </w:p>
+    <w:p>
+      <w:pPr>
+        <w:pStyle w:val="BodyText"/>
+        <w:ind w:start="14.40pt" w:firstLine="0pt"/>
+        <w:rPr>
+          <w:lang w:val="en-US"/>
+        </w:rPr>
+      </w:pPr>
+      <w:r>
+        <w:rPr>
+          <w:noProof/>
+          <w:lang w:val="en-US" w:eastAsia="ja-JP"/>
+        </w:rPr>
+        <w:drawing>
+          <wp:anchor distT="0" distB="0" distL="114300" distR="114300" simplePos="0" relativeHeight="251692544" behindDoc="0" locked="0" layoutInCell="1" allowOverlap="1" wp14:anchorId="7C63019F" wp14:editId="7D422FFD">
+            <wp:simplePos x="0" y="0"/>
+            <wp:positionH relativeFrom="margin">
+              <wp:posOffset>3419280</wp:posOffset>
+            </wp:positionH>
+            <wp:positionV relativeFrom="page">
+              <wp:posOffset>3362178</wp:posOffset>
+            </wp:positionV>
+            <wp:extent cx="3195955" cy="2104390"/>
+            <wp:effectExtent l="0" t="0" r="4445" b="0"/>
+            <wp:wrapTopAndBottom/>
+            <wp:docPr id="35" name="Group 35"/>
+            <wp:cNvGraphicFramePr/>
+            <a:graphic xmlns:a="http://purl.oclc.org/ooxml/drawingml/main">
+              <a:graphicData uri="http://schemas.microsoft.com/office/word/2010/wordprocessingGroup">
+                <wp:wgp>
+                  <wp:cNvGrpSpPr>
+                    <a:extLst>
+                      <a:ext uri="{F59B8463-F414-42e2-B3A4-FFEF48DC7170}">
+                        <a15:nonVisualGroupProps xmlns:a15="http://schemas.microsoft.com/office/drawing/2012/main" isLegacyGroup="0"/>
+                      </a:ext>
+                    </a:extLst>
+                  </wp:cNvGrpSpPr>
+                  <wp:grpSpPr>
+                    <a:xfrm>
+                      <a:off x="0" y="0"/>
+                      <a:ext cx="3195955" cy="2104390"/>
+                      <a:chOff x="0" y="0"/>
+                      <a:chExt cx="3195955" cy="2104390"/>
+                    </a:xfrm>
+                  </wp:grpSpPr>
+                  <pic:pic xmlns:pic="http://purl.oclc.org/ooxml/drawingml/picture">
+                    <pic:nvPicPr>
+                      <pic:cNvPr id="30" name="Picture 30"/>
+                      <pic:cNvPicPr>
+                        <a:picLocks noChangeAspect="1"/>
+                      </pic:cNvPicPr>
+                    </pic:nvPicPr>
+                    <pic:blipFill>
+                      <a:blip r:embed="rId22" cstate="print">
+                        <a:extLst>
+                          <a:ext uri="{28A0092B-C50C-407E-A947-70E740481C1C}">
+                            <a14:useLocalDpi xmlns:a14="http://schemas.microsoft.com/office/drawing/2010/main" val="0"/>
+                          </a:ext>
+                        </a:extLst>
+                      </a:blip>
+                      <a:stretch>
+                        <a:fillRect/>
+                      </a:stretch>
+                    </pic:blipFill>
+                    <pic:spPr>
+                      <a:xfrm>
+                        <a:off x="0" y="0"/>
+                        <a:ext cx="3195955" cy="1804035"/>
+                      </a:xfrm>
+                      <a:prstGeom prst="rect">
+                        <a:avLst/>
+                      </a:prstGeom>
+                    </pic:spPr>
+                  </pic:pic>
+                  <wp:wsp>
+                    <wp:cNvPr id="34" name="Text Box 34"/>
+                    <wp:cNvSpPr txBox="1"/>
+                    <wp:spPr>
+                      <a:xfrm>
+                        <a:off x="0" y="1860550"/>
+                        <a:ext cx="3195955" cy="243840"/>
+                      </a:xfrm>
+                      <a:prstGeom prst="rect">
+                        <a:avLst/>
+                      </a:prstGeom>
+                      <a:solidFill>
+                        <a:prstClr val="white"/>
+                      </a:solidFill>
+                      <a:ln>
+                        <a:noFill/>
+                      </a:ln>
+                    </wp:spPr>
+                    <wp:txbx>
+                      <wne:txbxContent>
+                        <w:p>
+                          <w:pPr>
+                            <w:pStyle w:val="Caption"/>
+                            <w:rPr>
+                              <w:i/>
+                              <w:noProof/>
+                              <w:color w:val="auto"/>
+                              <w:sz w:val="20"/>
+                              <w:szCs w:val="20"/>
+                            </w:rPr>
+                          </w:pPr>
+                          <w:r>
+                            <w:t xml:space="preserve">Fig. </w:t>
+                          </w:r>
+                          <w:r>
+                            <w:fldChar w:fldCharType="begin"/>
+                          </w:r>
+                          <w:r>
+                            <w:instrText xml:space="preserve"> SEQ Fig. \* ARABIC </w:instrText>
+                          </w:r>
+                          <w:r>
+                            <w:fldChar w:fldCharType="separate"/>
+                          </w:r>
+                          <w:r>
+                            <w:rPr>
+                              <w:noProof/>
+                            </w:rPr>
+                            <w:t>11</w:t>
+                          </w:r>
+                          <w:r>
+                            <w:fldChar w:fldCharType="end"/>
+                          </w:r>
+                          <w:r>
+                            <w:t>. Comparison of different pre-processing approaches.</w:t>
+                          </w:r>
+                        </w:p>
+                      </wne:txbxContent>
+                    </wp:txbx>
+                    <wp:bodyPr rot="0" spcFirstLastPara="0" vertOverflow="overflow" horzOverflow="overflow" vert="horz" wrap="square" lIns="0" tIns="0" rIns="0" bIns="0" numCol="1" spcCol="0" rtlCol="0" fromWordArt="0" anchor="t" anchorCtr="0" forceAA="0" compatLnSpc="1">
+                      <a:prstTxWarp prst="textNoShape">
+                        <a:avLst/>
+                      </a:prstTxWarp>
+                      <a:spAutoFit/>
+                    </wp:bodyPr>
+                  </wp:wsp>
+                </wp:wgp>
+              </a:graphicData>
+            </a:graphic>
+          </wp:anchor>
+        </w:drawing>
+      </w:r>
+      <w:r>
+        <w:rPr>
+          <w:lang w:val="en-US"/>
+        </w:rPr>
+        <w:t>Similarly, for three LIGO instance data elements, the array elements were comb</w:t>
+      </w:r>
+      <w:r>
+        <w:rPr>
+          <w:lang w:val="en-US"/>
+        </w:rPr>
+        <w:t xml:space="preserve">ined into a single </w:t>
+      </w:r>
+      <w:proofErr w:type="spellStart"/>
+      <w:r>
+        <w:rPr>
+          <w:lang w:val="en-US"/>
+        </w:rPr>
+        <w:t>numpy</w:t>
+      </w:r>
+      <w:proofErr w:type="spellEnd"/>
+      <w:r>
+        <w:rPr>
+          <w:lang w:val="en-US"/>
+        </w:rPr>
+        <w:t xml:space="preserve"> </w:t>
+      </w:r>
+      <w:proofErr w:type="spellStart"/>
+      <w:r>
+        <w:rPr>
+          <w:lang w:val="en-US"/>
+        </w:rPr>
+        <w:t>arrav</w:t>
+      </w:r>
+      <w:proofErr w:type="spellEnd"/>
+      <w:r>
+        <w:rPr>
+          <w:lang w:val="en-US"/>
+        </w:rPr>
+        <w:t xml:space="preserve"> with their elements</w:t>
+      </w:r>
+      <w:r>
+        <w:rPr>
+          <w:lang w:val="en-US"/>
+        </w:rPr>
+        <w:t xml:space="preserve"> interleaved</w:t>
+      </w:r>
+      <w:r>
+        <w:rPr>
+          <w:lang w:val="en-US"/>
+        </w:rPr>
+        <w:t xml:space="preserve">, with the thought that that might make it easier for a </w:t>
+      </w:r>
+      <w:proofErr w:type="spellStart"/>
+      <w:r>
+        <w:rPr>
+          <w:lang w:val="en-US"/>
+        </w:rPr>
+        <w:t>periodogram</w:t>
+      </w:r>
+      <w:proofErr w:type="spellEnd"/>
+      <w:r>
+        <w:rPr>
+          <w:lang w:val="en-US"/>
+        </w:rPr>
+        <w:t>, or other technique to identify a common signal:</w:t>
+      </w:r>
+    </w:p>
+    <w:p>
+      <w:pPr>
+        <w:pStyle w:val="BodyText"/>
+        <w:ind w:start="14.40pt"/>
+        <w:rPr>
+          <w:lang w:val="en-US"/>
+        </w:rPr>
+      </w:pPr>
+      <w:r>
+        <w:rPr>
+          <w:lang w:val="en-US"/>
+        </w:rPr>
+        <w:t>#interleave</w:t>
+      </w:r>
+      <w:r>
+        <w:rPr>
+          <w:lang w:val="en-US"/>
+        </w:rPr>
+        <w:t xml:space="preserve"> and then standardize </w:t>
+      </w:r>
+      <w:r>
+        <w:rPr>
+          <w:lang w:val="en-US"/>
+        </w:rPr>
+        <w:t>three co-temporal gravitational wave signal candidates</w:t>
+      </w:r>
+    </w:p>
+    <w:p>
+      <w:pPr>
+        <w:pStyle w:val="BodyText"/>
+        <w:ind w:start="14.40pt"/>
+        <w:rPr>
+          <w:lang w:val="en-US"/>
+        </w:rPr>
+      </w:pPr>
+      <w:proofErr w:type="spellStart"/>
+      <w:r>
+        <w:rPr>
+          <w:lang w:val="en-US"/>
+        </w:rPr>
+        <w:t>def</w:t>
+      </w:r>
+      <w:proofErr w:type="spellEnd"/>
+      <w:r>
+        <w:rPr>
+          <w:lang w:val="en-US"/>
+        </w:rPr>
+        <w:t xml:space="preserve"> </w:t>
+      </w:r>
+      <w:proofErr w:type="spellStart"/>
+      <w:r>
+        <w:rPr>
+          <w:lang w:val="en-US"/>
+        </w:rPr>
+        <w:t>interleave_</w:t>
+      </w:r>
+      <w:proofErr w:type="gramStart"/>
+      <w:r>
+        <w:rPr>
+          <w:lang w:val="en-US"/>
+        </w:rPr>
+        <w:t>samples</w:t>
+      </w:r>
+      <w:proofErr w:type="spellEnd"/>
+      <w:r>
+        <w:rPr>
+          <w:lang w:val="en-US"/>
+        </w:rPr>
+        <w:t>( _</w:t>
+      </w:r>
+      <w:proofErr w:type="gramEnd"/>
+      <w:r>
+        <w:rPr>
+          <w:lang w:val="en-US"/>
+        </w:rPr>
+        <w:t>id, target):</w:t>
+      </w:r>
+    </w:p>
+    <w:p>
+      <w:pPr>
+        <w:pStyle w:val="BodyText"/>
+        <w:ind w:start="14.40pt"/>
+        <w:rPr>
+          <w:lang w:val="en-US"/>
+        </w:rPr>
+      </w:pPr>
+      <w:r>
+        <w:rPr>
+          <w:lang w:val="en-US"/>
+        </w:rPr>
+        <w:t xml:space="preserve">    path = </w:t>
+      </w:r>
+      <w:proofErr w:type="spellStart"/>
+      <w:r>
+        <w:rPr>
+          <w:lang w:val="en-US"/>
+        </w:rPr>
+        <w:t>convert_id_to_path</w:t>
+      </w:r>
+      <w:proofErr w:type="spellEnd"/>
+      <w:r>
+        <w:rPr>
+          <w:lang w:val="en-US"/>
+        </w:rPr>
+        <w:t>(_id)</w:t>
+      </w:r>
+    </w:p>
+    <w:p>
+      <w:pPr>
+        <w:pStyle w:val="BodyText"/>
+        <w:ind w:start="14.40pt"/>
+        <w:rPr>
+          <w:lang w:val="en-US"/>
+        </w:rPr>
+      </w:pPr>
+      <w:r>
+        <w:rPr>
+          <w:lang w:val="en-US"/>
+        </w:rPr>
+        <w:t xml:space="preserve">    x = </w:t>
+      </w:r>
+      <w:proofErr w:type="spellStart"/>
+      <w:proofErr w:type="gramStart"/>
+      <w:r>
+        <w:rPr>
+          <w:lang w:val="en-US"/>
+        </w:rPr>
+        <w:t>np.load</w:t>
+      </w:r>
+      <w:proofErr w:type="spellEnd"/>
+      <w:proofErr w:type="gramEnd"/>
+      <w:r>
+        <w:rPr>
+          <w:lang w:val="en-US"/>
+        </w:rPr>
+        <w:t>(path)</w:t>
+      </w:r>
+    </w:p>
+    <w:p>
+      <w:pPr>
+        <w:pStyle w:val="BodyText"/>
+        <w:ind w:start="14.40pt"/>
+        <w:rPr>
+          <w:lang w:val="en-US"/>
+        </w:rPr>
+      </w:pPr>
+      <w:r>
+        <w:rPr>
+          <w:lang w:val="en-US"/>
+        </w:rPr>
+        <w:t xml:space="preserve">    print(_id)</w:t>
+      </w:r>
+    </w:p>
+    <w:p>
+      <w:pPr>
+        <w:pStyle w:val="BodyText"/>
+        <w:ind w:start="14.40pt"/>
+        <w:rPr>
+          <w:lang w:val="en-US"/>
+        </w:rPr>
+      </w:pPr>
+      <w:r>
+        <w:rPr>
+          <w:lang w:val="en-US"/>
+        </w:rPr>
+        <w:t xml:space="preserve">    x0 = x[0</w:t>
+      </w:r>
+      <w:proofErr w:type="gramStart"/>
+      <w:r>
+        <w:rPr>
+          <w:lang w:val="en-US"/>
+        </w:rPr>
+        <w:t>].reshape</w:t>
+      </w:r>
+      <w:proofErr w:type="gramEnd"/>
+      <w:r>
+        <w:rPr>
+          <w:lang w:val="en-US"/>
+        </w:rPr>
+        <w:t>(-1,1)</w:t>
+      </w:r>
+    </w:p>
+    <w:p>
+      <w:pPr>
+        <w:pStyle w:val="BodyText"/>
+        <w:ind w:start="14.40pt"/>
+        <w:rPr>
+          <w:lang w:val="en-US"/>
+        </w:rPr>
+      </w:pPr>
+      <w:r>
+        <w:rPr>
+          <w:lang w:val="en-US"/>
+        </w:rPr>
+        <w:t xml:space="preserve">    x1 = x[1</w:t>
+      </w:r>
+      <w:proofErr w:type="gramStart"/>
+      <w:r>
+        <w:rPr>
+          <w:lang w:val="en-US"/>
+        </w:rPr>
+        <w:t>].reshape</w:t>
+      </w:r>
+      <w:proofErr w:type="gramEnd"/>
+      <w:r>
+        <w:rPr>
+          <w:lang w:val="en-US"/>
+        </w:rPr>
+        <w:t>(-1,1)</w:t>
+      </w:r>
+    </w:p>
+    <w:p>
+      <w:pPr>
+        <w:pStyle w:val="BodyText"/>
+        <w:ind w:start="14.40pt"/>
+        <w:rPr>
+          <w:lang w:val="en-US"/>
+        </w:rPr>
+      </w:pPr>
+      <w:r>
+        <w:rPr>
+          <w:lang w:val="en-US"/>
+        </w:rPr>
+        <w:t xml:space="preserve">    x2 = x[2</w:t>
+      </w:r>
+      <w:proofErr w:type="gramStart"/>
+      <w:r>
+        <w:rPr>
+          <w:lang w:val="en-US"/>
+        </w:rPr>
+        <w:t>].reshape</w:t>
+      </w:r>
+      <w:proofErr w:type="gramEnd"/>
+      <w:r>
+        <w:rPr>
+          <w:lang w:val="en-US"/>
+        </w:rPr>
+        <w:t>(-1,1)</w:t>
+      </w:r>
+    </w:p>
+    <w:p>
+      <w:pPr>
+        <w:pStyle w:val="BodyText"/>
+        <w:ind w:start="14.40pt"/>
+        <w:rPr>
+          <w:lang w:val="en-US"/>
+        </w:rPr>
+      </w:pPr>
+      <w:r>
+        <w:rPr>
+          <w:lang w:val="en-US"/>
+        </w:rPr>
+        <w:t xml:space="preserve">    x_123 = </w:t>
+      </w:r>
+      <w:proofErr w:type="spellStart"/>
+      <w:proofErr w:type="gramStart"/>
+      <w:r>
+        <w:rPr>
+          <w:lang w:val="en-US"/>
+        </w:rPr>
+        <w:t>np.dstack</w:t>
+      </w:r>
+      <w:proofErr w:type="spellEnd"/>
+      <w:proofErr w:type="gramEnd"/>
+      <w:r>
+        <w:rPr>
+          <w:lang w:val="en-US"/>
+        </w:rPr>
+        <w:t>((x0,x1,x2)).ravel()</w:t>
+      </w:r>
+    </w:p>
+    <w:p>
+      <w:pPr>
+        <w:pStyle w:val="BodyText"/>
+        <w:ind w:start="14.40pt"/>
+        <w:rPr>
+          <w:lang w:val="en-US"/>
+        </w:rPr>
+      </w:pPr>
+      <w:r>
+        <w:rPr>
+          <w:lang w:val="en-US"/>
+        </w:rPr>
+        <w:t xml:space="preserve">    x_123 = x_123.reshape(-1, 1)</w:t>
+      </w:r>
+    </w:p>
+    <w:p>
+      <w:pPr>
+        <w:pStyle w:val="BodyText"/>
+        <w:ind w:start="14.40pt"/>
+        <w:rPr>
+          <w:lang w:val="en-US"/>
+        </w:rPr>
+      </w:pPr>
+      <w:r>
+        <w:rPr>
+          <w:lang w:val="en-US"/>
+        </w:rPr>
+        <w:t xml:space="preserve">    </w:t>
+      </w:r>
+      <w:proofErr w:type="spellStart"/>
+      <w:r>
+        <w:rPr>
+          <w:lang w:val="en-US"/>
+        </w:rPr>
+        <w:t>scaler_xcomposite</w:t>
+      </w:r>
+      <w:proofErr w:type="spellEnd"/>
+      <w:r>
+        <w:rPr>
+          <w:lang w:val="en-US"/>
+        </w:rPr>
+        <w:t>=</w:t>
+      </w:r>
+      <w:proofErr w:type="spellStart"/>
+      <w:proofErr w:type="gramStart"/>
+      <w:r>
+        <w:rPr>
+          <w:lang w:val="en-US"/>
+        </w:rPr>
+        <w:t>StandardScaler</w:t>
+      </w:r>
+      <w:proofErr w:type="spellEnd"/>
+      <w:r>
+        <w:rPr>
+          <w:lang w:val="en-US"/>
+        </w:rPr>
+        <w:t>(</w:t>
+      </w:r>
+      <w:proofErr w:type="gramEnd"/>
+      <w:r>
+        <w:rPr>
+          <w:lang w:val="en-US"/>
+        </w:rPr>
+        <w:t>) #original</w:t>
+      </w:r>
+    </w:p>
+    <w:p>
+      <w:pPr>
+        <w:pStyle w:val="BodyText"/>
+        <w:ind w:start="14.40pt"/>
+        <w:rPr>
+          <w:lang w:val="en-US"/>
+        </w:rPr>
+      </w:pPr>
+      <w:r>
+        <w:rPr>
+          <w:lang w:val="en-US"/>
+        </w:rPr>
+        <w:t xml:space="preserve">    </w:t>
+      </w:r>
+      <w:proofErr w:type="spellStart"/>
+      <w:r>
+        <w:rPr>
+          <w:lang w:val="en-US"/>
+        </w:rPr>
+        <w:t>scaler_xcomposite.fit</w:t>
+      </w:r>
+      <w:proofErr w:type="spellEnd"/>
+      <w:r>
+        <w:rPr>
+          <w:lang w:val="en-US"/>
+        </w:rPr>
+        <w:t>(x_123)           #original</w:t>
+      </w:r>
+    </w:p>
+    <w:p>
+      <w:pPr>
+        <w:pStyle w:val="BodyText"/>
+        <w:ind w:start="14.40pt"/>
+        <w:rPr>
+          <w:lang w:val="en-US"/>
+        </w:rPr>
+      </w:pPr>
+      <w:r>
+        <w:rPr>
+          <w:lang w:val="en-US"/>
+        </w:rPr>
+        <w:t xml:space="preserve">    </w:t>
+      </w:r>
+      <w:proofErr w:type="spellStart"/>
+      <w:r>
+        <w:rPr>
+          <w:lang w:val="en-US"/>
+        </w:rPr>
+        <w:t>x_out</w:t>
+      </w:r>
+      <w:proofErr w:type="spellEnd"/>
+      <w:r>
+        <w:rPr>
+          <w:lang w:val="en-US"/>
+        </w:rPr>
+        <w:t xml:space="preserve"> = </w:t>
+      </w:r>
+      <w:proofErr w:type="spellStart"/>
+      <w:r>
+        <w:rPr>
+          <w:lang w:val="en-US"/>
+        </w:rPr>
+        <w:t>scaler_</w:t>
+      </w:r>
+      <w:proofErr w:type="gramStart"/>
+      <w:r>
+        <w:rPr>
+          <w:lang w:val="en-US"/>
+        </w:rPr>
+        <w:t>xcomposite.transform</w:t>
+      </w:r>
+      <w:proofErr w:type="spellEnd"/>
+      <w:proofErr w:type="gramEnd"/>
+      <w:r>
+        <w:rPr>
+          <w:lang w:val="en-US"/>
+        </w:rPr>
+        <w:t>(x_123)</w:t>
+      </w:r>
+    </w:p>
+    <w:p>
+      <w:pPr>
+        <w:pStyle w:val="BodyText"/>
+        <w:ind w:start="14.40pt"/>
+        <w:rPr>
+          <w:lang w:val="en-US"/>
+        </w:rPr>
+      </w:pPr>
+      <w:r>
+        <w:rPr>
+          <w:lang w:val="en-US"/>
+        </w:rPr>
+        <w:t xml:space="preserve">    </w:t>
+      </w:r>
+      <w:proofErr w:type="gramStart"/>
+      <w:r>
+        <w:rPr>
+          <w:lang w:val="en-US"/>
+        </w:rPr>
+        <w:t>print(</w:t>
+      </w:r>
+      <w:proofErr w:type="gramEnd"/>
+      <w:r>
+        <w:rPr>
+          <w:lang w:val="en-US"/>
+        </w:rPr>
+        <w:t>"_id == ", _id)</w:t>
+      </w:r>
+    </w:p>
+    <w:p>
+      <w:pPr>
+        <w:pStyle w:val="BodyText"/>
+        <w:ind w:start="14.40pt" w:firstLine="0pt"/>
+        <w:rPr>
+          <w:lang w:val="en-US"/>
+        </w:rPr>
+      </w:pPr>
+      <w:r>
+        <w:rPr>
+          <w:lang w:val="en-US"/>
+        </w:rPr>
+        <w:t xml:space="preserve">    return </w:t>
+      </w:r>
+      <w:proofErr w:type="spellStart"/>
+      <w:r>
+        <w:rPr>
+          <w:lang w:val="en-US"/>
+        </w:rPr>
+        <w:t>x_out</w:t>
+      </w:r>
+      <w:proofErr w:type="spellEnd"/>
+    </w:p>
+    <w:p>
+      <w:pPr>
+        <w:pStyle w:val="Heading3"/>
+      </w:pPr>
+      <w:r>
+        <w:t>Stochastic resonance</w:t>
+      </w:r>
+    </w:p>
+    <w:p>
+      <w:pPr>
+        <w:pStyle w:val="BodyText"/>
+        <w:ind w:start="14.40pt" w:firstLine="0pt"/>
+        <w:rPr>
+          <w:lang w:val="en-US"/>
+        </w:rPr>
+      </w:pPr>
+      <w:r>
+        <w:rPr>
+          <w:lang w:val="en-US"/>
+        </w:rPr>
+        <w:t>In the cited paper, a non-linear cavity was used to enhance in the LIGO to enhance the detectability of the gravitational wave signal.  We experimented with injecting uniformly distributed noise of low relative strengths into the provided data set elements.  So far, no enhanced detectability of gravitational signals was noticed.</w:t>
+      </w:r>
+    </w:p>
+    <w:p>
+      <w:pPr>
+        <w:pStyle w:val="Heading3"/>
+        <w:keepNext/>
+      </w:pPr>
+      <w:r>
+        <w:t>Periodograms &amp; Q Transforms</w:t>
+      </w:r>
+    </w:p>
+    <w:p>
+      <w:pPr>
+        <w:pStyle w:val="BodyText"/>
+        <w:ind w:start="14.40pt" w:firstLine="0pt"/>
+        <w:rPr>
+          <w:lang w:val="en-US"/>
+        </w:rPr>
+      </w:pPr>
+      <w:r>
+        <w:rPr>
+          <w:lang w:val="en-US"/>
+        </w:rPr>
+        <w:t xml:space="preserve">A strong known signal from the data set of signals was identified and the above preprocessing steps were there analyzed with </w:t>
+      </w:r>
+      <w:proofErr w:type="spellStart"/>
+      <w:r>
+        <w:rPr>
+          <w:lang w:val="en-US"/>
+        </w:rPr>
+        <w:t>periodograms</w:t>
+      </w:r>
+      <w:proofErr w:type="spellEnd"/>
+      <w:r>
+        <w:rPr>
+          <w:lang w:val="en-US"/>
+        </w:rPr>
+        <w:t xml:space="preserve"> and Q-transform to see if the strong signal still retained visible </w:t>
+      </w:r>
+      <w:proofErr w:type="spellStart"/>
+      <w:r>
+        <w:rPr>
+          <w:lang w:val="en-US"/>
+        </w:rPr>
+        <w:t>identifiability</w:t>
+      </w:r>
+      <w:proofErr w:type="spellEnd"/>
+      <w:r>
+        <w:rPr>
+          <w:lang w:val="en-US"/>
+        </w:rPr>
+        <w:t>.  In the case of simple co</w:t>
+      </w:r>
+      <w:r>
+        <w:rPr>
+          <w:lang w:val="en-US"/>
+        </w:rPr>
+        <w:t>-</w:t>
+      </w:r>
+      <w:r>
+        <w:rPr>
+          <w:lang w:val="en-US"/>
+        </w:rPr>
+        <w:t>addition this was still true.</w:t>
+      </w:r>
+    </w:p>
+    <w:p>
+      <w:pPr>
+        <w:pStyle w:val="Heading1"/>
+      </w:pPr>
+      <w:r>
+        <w:t>Conclusion</w:t>
+      </w:r>
+    </w:p>
+    <w:p>
+      <w:pPr>
+        <w:pStyle w:val="BodyText"/>
+        <w:rPr>
+          <w:lang w:val="en-US"/>
+        </w:rPr>
+      </w:pPr>
+      <w:r>
+        <w:rPr>
+          <w:lang w:val="en-US"/>
+        </w:rPr>
+        <w:t>We used multiple different approaches to pre-processing the gravitational wave data and had mixed success. The filtering approach as well as the Q-transforms showed the most promise, but neither had particularly good results.</w:t>
+      </w:r>
+    </w:p>
+    <w:p>
+      <w:pPr>
+        <w:pStyle w:val="Heading1"/>
+      </w:pPr>
+      <w:r>
+        <w:t>Group Contributions</w:t>
+      </w:r>
+    </w:p>
+    <w:p>
+      <w:pPr>
+        <w:pStyle w:val="BodyText"/>
+        <w:rPr>
+          <w:lang w:val="en-US"/>
+        </w:rPr>
+      </w:pPr>
+      <w:r>
+        <w:rPr>
+          <w:lang w:val="en-US"/>
+        </w:rPr>
+        <w:t>All group members had good contributions to this project. Phil focused mostly on identifying different possibilities for pre-processing approaches. Tom chose the continuous wavelet transform approach and built a model based on that. Joel explored the filtering methods and the associated model. Anthony chose the Q-transform method and built a model around that.</w:t>
       </w:r>
     </w:p>
     <w:p>
@@ -2009,94 +3726,33 @@
     </w:p>
     <w:p>
       <w:pPr>
-        <w:pStyle w:val="BodyText"/>
-      </w:pPr>
-      <w:r>
-        <w:t xml:space="preserve">The template will number citations consecutively within brackets [1]. The sentence punctuation follows the bracket [2]. Refer simply to the reference number, as in [3]—do not use </w:t>
-      </w:r>
-      <w:r>
-        <w:lastRenderedPageBreak/>
-        <w:t>“Ref. [3]” or “reference [3]” except at the beginning of a sentence: “Reference [3] was the first</w:t>
-      </w:r>
-      <w:r>
-        <w:rPr>
-          <w:lang w:val="en-US"/>
-        </w:rPr>
-        <w:t xml:space="preserve"> </w:t>
-      </w:r>
-      <w:r>
-        <w:t>...</w:t>
-      </w:r>
-      <w:r>
-        <w:t>”</w:t>
-      </w:r>
-    </w:p>
-    <w:p>
-      <w:pPr>
-        <w:pStyle w:val="BodyText"/>
-      </w:pPr>
-      <w:r>
-        <w:t>Number footnotes separately in superscripts. Place the actual footnote at the bottom of the column in which it was cited. Do not put footnotes in the</w:t>
-      </w:r>
-      <w:r>
-        <w:rPr>
-          <w:lang w:val="en-US"/>
-        </w:rPr>
-        <w:t xml:space="preserve"> abstract or</w:t>
-      </w:r>
-      <w:r>
-        <w:t xml:space="preserve"> reference list. Use letters for table footnotes.</w:t>
-      </w:r>
-    </w:p>
-    <w:p>
-      <w:pPr>
-        <w:pStyle w:val="BodyText"/>
-      </w:pPr>
-      <w:r>
-        <w:t>Unless there are six au</w:t>
-      </w:r>
-      <w:r>
-        <w:t>thors or more give all authors</w:t>
-      </w:r>
-      <w:r>
-        <w:rPr>
-          <w:lang w:val="en-US"/>
-        </w:rPr>
-        <w:t xml:space="preserve">’ </w:t>
-      </w:r>
-      <w:r>
-        <w:t>names; do not use “et al.”. Papers that have not been published, even if they have been submitted for publication, should be cited as “unpublished” [4]. Papers that have been accepted for publication should be cited as “in press” [5]. Capitalize only the first word in a paper title, except for proper nouns and element symbols.</w:t>
-      </w:r>
-    </w:p>
-    <w:p>
-      <w:pPr>
-        <w:pStyle w:val="BodyText"/>
-      </w:pPr>
-      <w:r>
-        <w:t xml:space="preserve">For </w:t>
-      </w:r>
-      <w:r>
-        <w:t>papers</w:t>
-      </w:r>
-      <w:r>
-        <w:t xml:space="preserve"> published in translation journals, please give the English citation first, followed by the original foreign-language citation [6].</w:t>
-      </w:r>
-    </w:p>
-    <w:p/>
+        <w:pStyle w:val="references"/>
+      </w:pPr>
+      <w:r>
+        <w:rPr>
+          <w:i/>
+          <w:iCs/>
+        </w:rPr>
+        <w:t>GW open Data Workshop #4 (2021)</w:t>
+      </w:r>
+      <w:r>
+        <w:t xml:space="preserve">. [Online]. Available: https://www.gw-openscience.org/static/workshop4/. [Accessed: 14-Sep-2021]. </w:t>
+      </w:r>
+    </w:p>
     <w:p>
       <w:pPr>
         <w:pStyle w:val="references"/>
         <w:ind w:start="17.70pt" w:hanging="17.70pt"/>
       </w:pPr>
       <w:r>
-        <w:t xml:space="preserve">G. Eason, B. Noble, and I. N. Sneddon, “On certain integrals of Lipschitz-Hankel type involving products of Bessel functions,” Phil. Trans. Roy. Soc. London, vol. A247, pp. 529–551, April 1955. </w:t>
-      </w:r>
-      <w:r>
-        <w:rPr>
-          <w:i/>
-          <w:iCs/>
-        </w:rPr>
-        <w:t>(references)</w:t>
+        <w:lastRenderedPageBreak/>
+        <w:t xml:space="preserve">J. C. Brown, “Calculation of a constant Q spectral transform,” </w:t>
+      </w:r>
+      <w:r>
+        <w:t>J. Acoust. Soc. Am. 89 (1), January 1991</w:t>
+      </w:r>
+      <w:r>
+        <w:t>, pp.425-434.</w:t>
       </w:r>
     </w:p>
     <w:p>
@@ -2105,58 +3761,8 @@
         <w:ind w:start="17.70pt" w:hanging="17.70pt"/>
       </w:pPr>
       <w:r>
-        <w:t>J. Clerk Maxwell, A Treatise on Electricity and Magnetism, 3rd ed., vol. 2. Oxford: Clarendon, 1892, pp.68–73.</w:t>
-      </w:r>
-    </w:p>
-    <w:p>
-      <w:pPr>
-        <w:pStyle w:val="references"/>
-        <w:ind w:start="17.70pt" w:hanging="17.70pt"/>
-      </w:pPr>
-      <w:r>
-        <w:t>I. S. Jacobs and C. P. Bean, “Fine particles, thin films and exchange anisotropy,” in Magnetism, vol. III, G. T. Rado and H. Suhl, Eds. New York: Academic, 1963, pp. 271–350.</w:t>
-      </w:r>
-    </w:p>
-    <w:p>
-      <w:pPr>
-        <w:pStyle w:val="references"/>
-        <w:ind w:start="17.70pt" w:hanging="17.70pt"/>
-      </w:pPr>
-      <w:r>
-        <w:t>K. Elissa, “Title of paper if known,” unpublished.</w:t>
-      </w:r>
-    </w:p>
-    <w:p>
-      <w:pPr>
-        <w:pStyle w:val="references"/>
-        <w:ind w:start="17.70pt" w:hanging="17.70pt"/>
-      </w:pPr>
-      <w:r>
-        <w:t>R. Nicole, “Title of paper with only first word capitalized,” J. Name Stand. Abbrev., in press.</w:t>
-      </w:r>
-    </w:p>
-    <w:p>
-      <w:pPr>
-        <w:pStyle w:val="references"/>
-        <w:ind w:start="17.70pt" w:hanging="17.70pt"/>
-      </w:pPr>
-      <w:r>
-        <w:t>Y. Yorozu, M. Hirano, K. Oka, and Y. Tagawa, “Electron spectroscopy studies on magneto-optical media and plastic substrate interface,” IEEE Transl. J. Magn. Japan, vol. 2, pp. 740–741, August 1987 [Digests 9th Annual Conf. Magnetics Japan, p. 301, 1982].</w:t>
-      </w:r>
-    </w:p>
-    <w:p>
-      <w:pPr>
-        <w:pStyle w:val="references"/>
-        <w:ind w:start="17.70pt" w:hanging="17.70pt"/>
-      </w:pPr>
-      <w:r>
-        <w:t>M. Young, The Technical Writer</w:t>
-      </w:r>
-      <w:r>
-        <w:t>’</w:t>
-      </w:r>
-      <w:r>
-        <w:t>s Handbook. Mill Valley, CA: University Science, 1989.</w:t>
+        <w:lastRenderedPageBreak/>
+        <w:t xml:space="preserve">  </w:t>
       </w:r>
     </w:p>
     <w:p>
@@ -2186,45 +3792,6 @@
           <w:docGrid w:linePitch="360"/>
         </w:sectPr>
       </w:pPr>
-      <w:r>
-        <w:rPr>
-          <w:rFonts w:eastAsia="SimSun"/>
-          <w:b/>
-          <w:noProof w:val="0"/>
-          <w:color w:val="FF0000"/>
-          <w:spacing w:val="-1"/>
-          <w:sz w:val="20"/>
-          <w:szCs w:val="20"/>
-          <w:lang w:val="x-none" w:eastAsia="x-none"/>
-        </w:rPr>
-        <w:t xml:space="preserve">IEEE conference templates contain guidance text for composing and formatting conference papers. Please ensure that all template text is removed from your conference paper prior to submission to the conference. Failure to remove template text from your paper </w:t>
-      </w:r>
-      <w:r>
-        <w:rPr>
-          <w:rFonts w:eastAsia="SimSun"/>
-          <w:b/>
-          <w:noProof w:val="0"/>
-          <w:color w:val="FF0000"/>
-          <w:spacing w:val="-1"/>
-          <w:sz w:val="20"/>
-          <w:szCs w:val="20"/>
-          <w:lang w:eastAsia="x-none"/>
-        </w:rPr>
-        <w:t>may</w:t>
-      </w:r>
-      <w:r>
-        <w:rPr>
-          <w:rFonts w:eastAsia="SimSun"/>
-          <w:b/>
-          <w:noProof w:val="0"/>
-          <w:color w:val="FF0000"/>
-          <w:spacing w:val="-1"/>
-          <w:sz w:val="20"/>
-          <w:szCs w:val="20"/>
-          <w:lang w:val="x-none" w:eastAsia="x-none"/>
-        </w:rPr>
-        <w:t xml:space="preserve"> result in your paper not being published.</w:t>
-      </w:r>
     </w:p>
     <w:p>
       <w:pPr>
@@ -3799,6 +5366,7 @@
     <w:lsdException w:name="Subtitle" w:qFormat="1"/>
     <w:lsdException w:name="Strong" w:qFormat="1"/>
     <w:lsdException w:name="Emphasis" w:qFormat="1"/>
+    <w:lsdException w:name="HTML Code" w:uiPriority="99"/>
     <w:lsdException w:name="Normal Table" w:semiHidden="1" w:unhideWhenUsed="1"/>
     <w:lsdException w:name="Table Simple 1" w:semiHidden="1" w:unhideWhenUsed="1"/>
     <w:lsdException w:name="Table Simple 2" w:semiHidden="1" w:unhideWhenUsed="1"/>
@@ -4536,6 +6104,18 @@
       <w:szCs w:val="18"/>
     </w:rPr>
   </w:style>
+  <w:style w:type="character" w:styleId="HTMLCode">
+    <w:name w:val="HTML Code"/>
+    <w:basedOn w:val="DefaultParagraphFont"/>
+    <w:uiPriority w:val="99"/>
+    <w:unhideWhenUsed/>
+    <w:rsid w:val="00092C77"/>
+    <w:rPr>
+      <w:rFonts w:ascii="Courier New" w:eastAsia="Times New Roman" w:hAnsi="Courier New" w:cs="Courier New"/>
+      <w:sz w:val="20"/>
+      <w:szCs w:val="20"/>
+    </w:rPr>
+  </w:style>
 </w:styles>
 </file>
 
@@ -4805,7 +6385,7 @@
 </file>
 
 <file path=customXml/itemProps1.xml><?xml version="1.0" encoding="utf-8"?>
-<ds:datastoreItem xmlns:ds="http://purl.oclc.org/ooxml/officeDocument/customXml" ds:itemID="{3CE48A2A-59F7-443D-81AB-95C035659AC4}">
+<ds:datastoreItem xmlns:ds="http://purl.oclc.org/ooxml/officeDocument/customXml" ds:itemID="{E890A423-67C8-4C0F-9074-A396A639D62E}">
   <ds:schemaRefs>
     <ds:schemaRef ds:uri="http://schemas.openxmlformats.org/officeDocument/2006/bibliography"/>
   </ds:schemaRefs>

</xml_diff>

<commit_message>
Updated final report pdf and docx.
</commit_message>
<xml_diff>
--- a/report_final.docx
+++ b/report_final.docx
@@ -80,7 +80,7 @@
           <w:sz w:val="18"/>
           <w:szCs w:val="18"/>
         </w:rPr>
-        <w:t>xxx</w:t>
+        <w:t>Advanced Technology Center</w:t>
       </w:r>
       <w:r>
         <w:rPr>
@@ -110,28 +110,14 @@
           <w:sz w:val="18"/>
           <w:szCs w:val="18"/>
         </w:rPr>
-        <w:t>xxx, USA</w:t>
+        <w:t>Chicago</w:t>
       </w:r>
       <w:r>
         <w:rPr>
           <w:sz w:val="18"/>
           <w:szCs w:val="18"/>
         </w:rPr>
-        <w:br/>
-      </w:r>
-      <w:r>
-        <w:rPr>
-          <w:sz w:val="18"/>
-          <w:szCs w:val="18"/>
-        </w:rPr>
-        <w:t>email</w:t>
-      </w:r>
-      <w:r>
-        <w:rPr>
-          <w:sz w:val="18"/>
-          <w:szCs w:val="18"/>
-        </w:rPr>
-        <w:br/>
+        <w:t>, USA</w:t>
       </w:r>
       <w:r>
         <w:rPr>
@@ -175,7 +161,7 @@
           <w:sz w:val="18"/>
           <w:szCs w:val="18"/>
         </w:rPr>
-        <w:t>xxx</w:t>
+        <w:t>OPCoE</w:t>
       </w:r>
       <w:r>
         <w:rPr>
@@ -214,27 +200,16 @@
         </w:rPr>
         <w:br/>
       </w:r>
-      <w:r>
-        <w:rPr>
-          <w:sz w:val="18"/>
-          <w:szCs w:val="18"/>
-        </w:rPr>
-        <w:t>email</w:t>
-      </w:r>
-      <w:r>
-        <w:rPr>
-          <w:sz w:val="18"/>
-          <w:szCs w:val="18"/>
-        </w:rPr>
-        <w:br/>
-      </w:r>
-      <w:r>
-        <w:rPr>
-          <w:sz w:val="18"/>
-          <w:szCs w:val="18"/>
-        </w:rPr>
-        <w:br/>
-      </w:r>
+      <w:hyperlink r:id="rId9" w:history="1">
+        <w:r>
+          <w:rPr>
+            <w:rStyle w:val="Hyperlink"/>
+            <w:sz w:val="18"/>
+            <w:szCs w:val="18"/>
+          </w:rPr>
+          <w:t>anthony.fisher@sjsu.edu</w:t>
+        </w:r>
+      </w:hyperlink>
       <w:r>
         <w:rPr>
           <w:sz w:val="18"/>
@@ -270,14 +245,7 @@
           <w:sz w:val="18"/>
           <w:szCs w:val="18"/>
         </w:rPr>
-        <w:t>Solar and Astrophysics Laboratory</w:t>
-      </w:r>
-      <w:r>
-        <w:rPr>
-          <w:sz w:val="18"/>
-          <w:szCs w:val="18"/>
-        </w:rPr>
-        <w:br/>
+        <w:t>S</w:t>
       </w:r>
       <w:r>
         <w:rPr>
@@ -285,7 +253,14 @@
           <w:sz w:val="18"/>
           <w:szCs w:val="18"/>
         </w:rPr>
-        <w:t>Lockheed Martin</w:t>
+        <w:t>olar and Astrophysics Lab.</w:t>
+      </w:r>
+      <w:r>
+        <w:rPr>
+          <w:sz w:val="18"/>
+          <w:szCs w:val="18"/>
+        </w:rPr>
+        <w:br/>
       </w:r>
       <w:r>
         <w:rPr>
@@ -293,64 +268,7 @@
           <w:sz w:val="18"/>
           <w:szCs w:val="18"/>
         </w:rPr>
-        <w:br/>
-      </w:r>
-      <w:r>
-        <w:rPr>
-          <w:sz w:val="18"/>
-          <w:szCs w:val="18"/>
-        </w:rPr>
-        <w:t>Palo Alto, USA</w:t>
-      </w:r>
-      <w:r>
-        <w:rPr>
-          <w:sz w:val="18"/>
-          <w:szCs w:val="18"/>
-        </w:rPr>
-        <w:br/>
-      </w:r>
-      <w:r>
-        <w:rPr>
-          <w:sz w:val="18"/>
-          <w:szCs w:val="18"/>
-        </w:rPr>
-        <w:t>phillip.g.shirts@lmco.com</w:t>
-      </w:r>
-      <w:r>
-        <w:rPr>
-          <w:sz w:val="18"/>
-          <w:szCs w:val="18"/>
-        </w:rPr>
-        <w:br/>
-      </w:r>
-      <w:r>
-        <w:rPr>
-          <w:sz w:val="18"/>
-          <w:szCs w:val="18"/>
-        </w:rPr>
-        <w:br/>
-      </w:r>
-      <w:r>
-        <w:rPr>
-          <w:sz w:val="18"/>
-          <w:szCs w:val="18"/>
-        </w:rPr>
-        <w:br/>
-      </w:r>
-      <w:r>
-        <w:rPr>
-          <w:sz w:val="18"/>
-          <w:szCs w:val="18"/>
-        </w:rPr>
-        <w:lastRenderedPageBreak/>
-        <w:t>Joel Wiser</w:t>
-      </w:r>
-      <w:r>
-        <w:rPr>
-          <w:sz w:val="18"/>
-          <w:szCs w:val="18"/>
-        </w:rPr>
-        <w:br/>
+        <w:t>Lockheed Martin</w:t>
       </w:r>
       <w:r>
         <w:rPr>
@@ -358,7 +276,50 @@
           <w:sz w:val="18"/>
           <w:szCs w:val="18"/>
         </w:rPr>
-        <w:t>xxx</w:t>
+        <w:br/>
+      </w:r>
+      <w:r>
+        <w:rPr>
+          <w:sz w:val="18"/>
+          <w:szCs w:val="18"/>
+        </w:rPr>
+        <w:t>Palo Alto, USA</w:t>
+      </w:r>
+      <w:r>
+        <w:rPr>
+          <w:sz w:val="18"/>
+          <w:szCs w:val="18"/>
+        </w:rPr>
+        <w:br/>
+      </w:r>
+      <w:r>
+        <w:rPr>
+          <w:sz w:val="18"/>
+          <w:szCs w:val="18"/>
+        </w:rPr>
+        <w:t>phillip.g.shirts@lmco.com</w:t>
+      </w:r>
+      <w:r>
+        <w:rPr>
+          <w:sz w:val="18"/>
+          <w:szCs w:val="18"/>
+        </w:rPr>
+        <w:br/>
+      </w:r>
+      <w:r>
+        <w:rPr>
+          <w:sz w:val="18"/>
+          <w:szCs w:val="18"/>
+        </w:rPr>
+        <w:br/>
+      </w:r>
+      <w:r>
+        <w:rPr>
+          <w:sz w:val="18"/>
+          <w:szCs w:val="18"/>
+        </w:rPr>
+        <w:lastRenderedPageBreak/>
+        <w:t>Joel Wiser</w:t>
       </w:r>
       <w:r>
         <w:rPr>
@@ -373,7 +334,14 @@
           <w:sz w:val="18"/>
           <w:szCs w:val="18"/>
         </w:rPr>
-        <w:t>Lockheed Martin</w:t>
+        <w:t>OPCoE</w:t>
+      </w:r>
+      <w:r>
+        <w:rPr>
+          <w:sz w:val="18"/>
+          <w:szCs w:val="18"/>
+        </w:rPr>
+        <w:br/>
       </w:r>
       <w:r>
         <w:rPr>
@@ -381,28 +349,36 @@
           <w:sz w:val="18"/>
           <w:szCs w:val="18"/>
         </w:rPr>
-        <w:br/>
-      </w:r>
-      <w:r>
-        <w:rPr>
+        <w:t>Lockheed Martin</w:t>
+      </w:r>
+      <w:r>
+        <w:rPr>
+          <w:i/>
           <w:sz w:val="18"/>
           <w:szCs w:val="18"/>
         </w:rPr>
-        <w:t>location</w:t>
+        <w:br/>
       </w:r>
       <w:r>
         <w:rPr>
           <w:sz w:val="18"/>
           <w:szCs w:val="18"/>
         </w:rPr>
-        <w:br/>
+        <w:t>Littleton, CO, USA</w:t>
       </w:r>
       <w:r>
         <w:rPr>
           <w:sz w:val="18"/>
           <w:szCs w:val="18"/>
         </w:rPr>
-        <w:t>email</w:t>
+        <w:br/>
+      </w:r>
+      <w:r>
+        <w:rPr>
+          <w:sz w:val="18"/>
+          <w:szCs w:val="18"/>
+        </w:rPr>
+        <w:t>joel.wiser@sjsu.edu</w:t>
       </w:r>
     </w:p>
     <w:p>
@@ -463,83 +439,6 @@
       </w:r>
       <w:r>
         <w:t>Several data preprocessing, analysis and machine learning techniques were employed in our group’s effort to identify synthetic gravitational waves from data provided by the </w:t>
-      </w:r>
-      <w:hyperlink r:id="rId9" w:tgtFrame="_blank" w:history="1">
-        <w:r>
-          <w:rPr>
-            <w:rStyle w:val="Hyperlink"/>
-          </w:rPr>
-          <w:t>Kaggle.com</w:t>
-        </w:r>
-      </w:hyperlink>
-      <w:r>
-        <w:t> G2NetGravitation Wave Detection Research Prediction Competition, “Find gravitational wave signals from binary black hole collisions.”</w:t>
-      </w:r>
-    </w:p>
-    <w:p>
-      <w:pPr>
-        <w:pStyle w:val="Keywords"/>
-      </w:pPr>
-      <w:r>
-        <w:t xml:space="preserve">Keywords—gravitational waves, machine learning, Convolutional Neural Net (CNN), Q-Transforms, data pre-processing, continuous wavelet transform, spectrograms, </w:t>
-      </w:r>
-      <w:proofErr w:type="spellStart"/>
-      <w:r>
-        <w:t>Kaggle</w:t>
-      </w:r>
-      <w:proofErr w:type="spellEnd"/>
-      <w:r>
-        <w:t xml:space="preserve"> contest</w:t>
-      </w:r>
-      <w:r>
-        <w:t xml:space="preserve"> </w:t>
-      </w:r>
-    </w:p>
-    <w:p>
-      <w:pPr>
-        <w:pStyle w:val="Heading1"/>
-      </w:pPr>
-      <w:r>
-        <w:t>Introduction</w:t>
-      </w:r>
-    </w:p>
-    <w:p>
-      <w:pPr>
-        <w:pStyle w:val="BodyText"/>
-      </w:pPr>
-      <w:r>
-        <w:t>Gravitation</w:t>
-      </w:r>
-      <w:r>
-        <w:t>al waves are “ripples” in space-</w:t>
-      </w:r>
-      <w:r>
-        <w:t>time caused by the movement of massive objects. The faster the movement and the more massive the object, the stronger the gravitational wave created. Albert Einstein’s 1915 general theo</w:t>
-      </w:r>
-      <w:r>
-        <w:t>ry of relativity</w:t>
-      </w:r>
-      <w:r>
-        <w:t xml:space="preserve"> predicted the existence of gravitational waves, and they were detected for the first time 100 years later, in 2015, by twin Laser Interferometer Gravitational-wave Observatory (LIGO) observatories. The gravitational waves that were detected were generated by colliding black holes.</w:t>
-      </w:r>
-      <w:r>
-        <w:br/>
-        <w:t>The gravitational wave signals are very weak, of order 10</w:t>
-      </w:r>
-      <w:r>
-        <w:rPr>
-          <w:vertAlign w:val="superscript"/>
-        </w:rPr>
-        <w:noBreakHyphen/>
-      </w:r>
-      <w:r>
-        <w:rPr>
-          <w:vertAlign w:val="superscript"/>
-        </w:rPr>
-        <w:t>21</w:t>
-      </w:r>
-      <w:r>
-        <w:t>. Convolutional Neural Network (CNN) approaches are a promising avenue for identifying the weak gravitational wave signals. In order to encourage development of CNN approaches to Gravitational wave detection, </w:t>
       </w:r>
       <w:hyperlink r:id="rId10" w:tgtFrame="_blank" w:history="1">
         <w:r>
@@ -550,9 +449,86 @@
         </w:r>
       </w:hyperlink>
       <w:r>
+        <w:t> G2NetGravitation Wave Detection Research Prediction Competition, “Find gravitational wave signals from binary black hole collisions.”</w:t>
+      </w:r>
+    </w:p>
+    <w:p>
+      <w:pPr>
+        <w:pStyle w:val="Keywords"/>
+      </w:pPr>
+      <w:r>
+        <w:t xml:space="preserve">Keywords—gravitational waves, machine learning, Convolutional Neural Net (CNN), Q-Transforms, data pre-processing, continuous wavelet transform, spectrograms, </w:t>
+      </w:r>
+      <w:proofErr w:type="spellStart"/>
+      <w:r>
+        <w:t>Kaggle</w:t>
+      </w:r>
+      <w:proofErr w:type="spellEnd"/>
+      <w:r>
+        <w:t xml:space="preserve"> contest</w:t>
+      </w:r>
+      <w:r>
+        <w:t xml:space="preserve"> </w:t>
+      </w:r>
+    </w:p>
+    <w:p>
+      <w:pPr>
+        <w:pStyle w:val="Heading1"/>
+      </w:pPr>
+      <w:r>
+        <w:t>Introduction</w:t>
+      </w:r>
+    </w:p>
+    <w:p>
+      <w:pPr>
+        <w:pStyle w:val="BodyText"/>
+      </w:pPr>
+      <w:r>
+        <w:t>Gravitation</w:t>
+      </w:r>
+      <w:r>
+        <w:t>al waves are “ripples” in space-</w:t>
+      </w:r>
+      <w:r>
+        <w:t>time caused by the movement of massive objects. The faster the movement and the more massive the object, the stronger the gravitational wave created. Albert Einstein’s 1915 general theo</w:t>
+      </w:r>
+      <w:r>
+        <w:t>ry of relativity</w:t>
+      </w:r>
+      <w:r>
+        <w:t xml:space="preserve"> predicted the existence of gravitational waves, and they were detected for the first time 100 years later, in 2015, by twin Laser Interferometer Gravitational-wave Observatory (LIGO) observatories. The gravitational waves that were detected were generated by colliding black holes.</w:t>
+      </w:r>
+      <w:r>
+        <w:br/>
+        <w:t>The gravitational wave signals are very weak, of order 10</w:t>
+      </w:r>
+      <w:r>
+        <w:rPr>
+          <w:vertAlign w:val="superscript"/>
+        </w:rPr>
+        <w:noBreakHyphen/>
+      </w:r>
+      <w:r>
+        <w:rPr>
+          <w:vertAlign w:val="superscript"/>
+        </w:rPr>
+        <w:t>21</w:t>
+      </w:r>
+      <w:r>
+        <w:t>. Convolutional Neural Network (CNN) approaches are a promising avenue for identifying the weak gravitational wave signals. In order to encourage development of CNN approaches to Gravitational wave detection, </w:t>
+      </w:r>
+      <w:hyperlink r:id="rId11" w:tgtFrame="_blank" w:history="1">
+        <w:r>
+          <w:rPr>
+            <w:rStyle w:val="Hyperlink"/>
+          </w:rPr>
+          <w:t>Kaggle.com</w:t>
+        </w:r>
+      </w:hyperlink>
+      <w:r>
         <w:t> is hosting a competition, “G2Net Gravitational Wave Detection, “Find gravitational wave signals from binary black hole collisions” with $15,000 in prizes for top signal detectors using CNN. (</w:t>
       </w:r>
-      <w:hyperlink r:id="rId11" w:tgtFrame="_blank" w:history="1">
+      <w:hyperlink r:id="rId12" w:tgtFrame="_blank" w:history="1">
         <w:r>
           <w:rPr>
             <w:rStyle w:val="Hyperlink"/>
@@ -598,40 +574,40 @@
         <w:rPr>
           <w:shd w:val="clear" w:color="auto" w:fill="FFFFFF"/>
         </w:rPr>
-        <w:t xml:space="preserve">, time of arrival, and phase at coalescence (merger). These parameters (15 in total) have </w:t>
+        <w:t xml:space="preserve">, time of arrival, and phase at coalescence (merger). These parameters (15 in total) have been </w:t>
       </w:r>
       <w:r>
         <w:rPr>
           <w:shd w:val="clear" w:color="auto" w:fill="FFFFFF"/>
         </w:rPr>
+        <w:t>randomized</w:t>
+      </w:r>
+      <w:r>
+        <w:rPr>
+          <w:shd w:val="clear" w:color="auto" w:fill="FFFFFF"/>
+        </w:rPr>
+        <w:t xml:space="preserve"> according to </w:t>
+      </w:r>
+      <w:proofErr w:type="spellStart"/>
+      <w:r>
+        <w:rPr>
+          <w:shd w:val="clear" w:color="auto" w:fill="FFFFFF"/>
+        </w:rPr>
+        <w:t>astrophysically</w:t>
+      </w:r>
+      <w:proofErr w:type="spellEnd"/>
+      <w:r>
+        <w:rPr>
+          <w:shd w:val="clear" w:color="auto" w:fill="FFFFFF"/>
+        </w:rPr>
+        <w:t xml:space="preserve"> motivated prior </w:t>
+      </w:r>
+      <w:r>
+        <w:rPr>
+          <w:shd w:val="clear" w:color="auto" w:fill="FFFFFF"/>
+        </w:rPr>
         <w:lastRenderedPageBreak/>
-        <w:t xml:space="preserve">been </w:t>
-      </w:r>
-      <w:r>
-        <w:rPr>
-          <w:shd w:val="clear" w:color="auto" w:fill="FFFFFF"/>
-        </w:rPr>
-        <w:t>randomized</w:t>
-      </w:r>
-      <w:r>
-        <w:rPr>
-          <w:shd w:val="clear" w:color="auto" w:fill="FFFFFF"/>
-        </w:rPr>
-        <w:t xml:space="preserve"> according to </w:t>
-      </w:r>
-      <w:proofErr w:type="spellStart"/>
-      <w:r>
-        <w:rPr>
-          <w:shd w:val="clear" w:color="auto" w:fill="FFFFFF"/>
-        </w:rPr>
-        <w:t>astrophysically</w:t>
-      </w:r>
-      <w:proofErr w:type="spellEnd"/>
-      <w:r>
-        <w:rPr>
-          <w:shd w:val="clear" w:color="auto" w:fill="FFFFFF"/>
-        </w:rPr>
-        <w:t xml:space="preserve"> motivated prior distributions and used to generate the simulated signals present in the data, but are not provided as part of the competition data.</w:t>
+        <w:t>distributions and used to generate the simulated signals present in the data, but are not provided as part of the competition data.</w:t>
       </w:r>
       <w:r>
         <w:t xml:space="preserve"> </w:t>
@@ -696,29 +672,18 @@
         </w:rPr>
       </w:pPr>
       <w:r>
-        <w:t>In this section we describe the approach to take advantage of the success of Convolutional Neural Networks (CNN) in processing images for classification.  This has been applied across multiple domains (references?).  Here we propose to transform the 1-dimensional time series from each detector site into a 2-dimensional image using the Continuous Wavelet transform (CWT).  This is accomplished by taking the spectrogram of the CWT.</w:t>
-      </w:r>
-    </w:p>
-    <w:p>
-      <w:pPr>
-        <w:pStyle w:val="BodyText"/>
-        <w:rPr>
-          <w:lang w:val="en-US"/>
-        </w:rPr>
-      </w:pPr>
-      <w:r>
         <w:rPr>
           <w:noProof/>
           <w:lang w:val="en-US" w:eastAsia="ja-JP"/>
         </w:rPr>
         <w:drawing>
-          <wp:anchor distT="0" distB="0" distL="114300" distR="114300" simplePos="0" relativeHeight="251656704" behindDoc="0" locked="0" layoutInCell="1" allowOverlap="1" wp14:anchorId="4B6D95DC" wp14:editId="461AEAD2">
+          <wp:anchor distT="0" distB="0" distL="114300" distR="114300" simplePos="0" relativeHeight="251655680" behindDoc="0" locked="0" layoutInCell="1" allowOverlap="1" wp14:anchorId="3AB76AD3" wp14:editId="2989EFA1">
             <wp:simplePos x="0" y="0"/>
             <wp:positionH relativeFrom="column">
-              <wp:posOffset>184150</wp:posOffset>
+              <wp:posOffset>184638</wp:posOffset>
             </wp:positionH>
             <wp:positionV relativeFrom="margin">
-              <wp:posOffset>7537450</wp:posOffset>
+              <wp:posOffset>5405511</wp:posOffset>
             </wp:positionV>
             <wp:extent cx="2781300" cy="918845"/>
             <wp:effectExtent l="0" t="0" r="0" b="0"/>
@@ -749,7 +714,7 @@
                       <pic:cNvPicPr/>
                     </pic:nvPicPr>
                     <pic:blipFill>
-                      <a:blip r:embed="rId12">
+                      <a:blip r:embed="rId13">
                         <a:lum/>
                         <a:alphaModFix/>
                       </a:blip>
@@ -802,24 +767,14 @@
                           <w:r>
                             <w:t xml:space="preserve">Fig. </w:t>
                           </w:r>
-                          <w:r>
-                            <w:fldChar w:fldCharType="begin"/>
-                          </w:r>
-                          <w:r>
-                            <w:instrText xml:space="preserve"> SEQ Fig. \* ARABIC </w:instrText>
-                          </w:r>
-                          <w:r>
-                            <w:fldChar w:fldCharType="separate"/>
-                          </w:r>
-                          <w:r>
-                            <w:rPr>
-                              <w:noProof/>
-                            </w:rPr>
-                            <w:t>1</w:t>
-                          </w:r>
-                          <w:r>
-                            <w:fldChar w:fldCharType="end"/>
-                          </w:r>
+                          <w:fldSimple w:instr=" SEQ Fig. \* ARABIC ">
+                            <w:r>
+                              <w:rPr>
+                                <w:noProof/>
+                              </w:rPr>
+                              <w:t>1</w:t>
+                            </w:r>
+                          </w:fldSimple>
                           <w:bookmarkEnd w:id="0"/>
                           <w:r>
                             <w:rPr>
@@ -844,115 +799,29 @@
         </w:drawing>
       </w:r>
       <w:r>
-        <w:t>The CWT is given by transforming a time signal into its frequency (ps</w:t>
-      </w:r>
-      <w:r>
-        <w:t xml:space="preserve">i) and amplitude (a) components as shown in </w:t>
-      </w:r>
-      <w:r>
-        <w:fldChar w:fldCharType="begin"/>
-      </w:r>
-      <w:r>
-        <w:instrText xml:space="preserve"> REF _Ref82544613 \h </w:instrText>
-      </w:r>
-      <w:r>
-        <w:fldChar w:fldCharType="separate"/>
-      </w:r>
-      <w:r>
-        <w:t xml:space="preserve">Fig. </w:t>
-      </w:r>
-      <w:r>
-        <w:rPr>
-          <w:noProof/>
-        </w:rPr>
-        <w:t>1</w:t>
-      </w:r>
-      <w:r>
-        <w:fldChar w:fldCharType="end"/>
-      </w:r>
-      <w:r>
-        <w:rPr>
-          <w:lang w:val="en-US"/>
-        </w:rPr>
-        <w:t>.</w:t>
+        <w:t>In this section we describe the approach to take advantage of the success of Convolutional Neural Networks (CNN) in processing images for classification.  This has been applied across multiple domains.  Here we propose to transform the 1-dimensional time series from each detector site into a 2-dimensional image using the Continuous Wavelet transform (CWT).  This is accomplished by taking the spectrogram of the CWT.</w:t>
       </w:r>
     </w:p>
     <w:p>
       <w:pPr>
         <w:pStyle w:val="BodyText"/>
-      </w:pPr>
-      <w:r>
-        <w:t xml:space="preserve">A diagram of the pre-processing is shown </w:t>
-      </w:r>
-      <w:r>
-        <w:rPr>
-          <w:lang w:val="en-US"/>
-        </w:rPr>
-        <w:t xml:space="preserve">in </w:t>
-      </w:r>
-      <w:r>
-        <w:rPr>
-          <w:lang w:val="en-US"/>
-        </w:rPr>
-        <w:fldChar w:fldCharType="begin"/>
-      </w:r>
-      <w:r>
-        <w:rPr>
-          <w:lang w:val="en-US"/>
-        </w:rPr>
-        <w:instrText xml:space="preserve"> REF _Ref82543174 \h </w:instrText>
-      </w:r>
-      <w:r>
-        <w:rPr>
-          <w:lang w:val="en-US"/>
-        </w:rPr>
-      </w:r>
-      <w:r>
-        <w:rPr>
-          <w:lang w:val="en-US"/>
-        </w:rPr>
-        <w:fldChar w:fldCharType="separate"/>
-      </w:r>
-      <w:r>
-        <w:t xml:space="preserve">Fig. </w:t>
-      </w:r>
-      <w:r>
-        <w:rPr>
-          <w:noProof/>
-        </w:rPr>
-        <w:t>2</w:t>
-      </w:r>
-      <w:r>
-        <w:rPr>
-          <w:lang w:val="en-US"/>
-        </w:rPr>
-        <w:fldChar w:fldCharType="end"/>
-      </w:r>
-      <w:r>
-        <w:t xml:space="preserve">.  A training example where there is a gravitational wave is shown on the upper left (Signal).  Similarly, a training example where there is no gravitational wave (just detector noise) is shown in the upper right (Noise).  The first row of diagrams shows detector output for each of the 3 sites for 2 seconds (4096 samples).  From the naked eye it is hard to tell if these represent time series from a gravitational wave or just noise.  Note the scale of the Y-axis is 1e-20.  The second row of diagrams shows the result of the first step of pre-processing:  normalizing the signals by the z-transform.  Again it is difficult to tell the difference between detector output with a gravitational wave and with just noise.  The third row of diagrams shows the CWT spectrogram of the normalized signal after applying a </w:t>
-      </w:r>
-      <w:proofErr w:type="spellStart"/>
-      <w:r>
-        <w:t>bandpass</w:t>
-      </w:r>
-      <w:proofErr w:type="spellEnd"/>
-      <w:r>
-        <w:t xml:space="preserve"> </w:t>
-      </w:r>
+        <w:rPr>
+          <w:lang w:val="en-US"/>
+        </w:rPr>
+      </w:pPr>
       <w:r>
         <w:rPr>
           <w:noProof/>
           <w:lang w:val="en-US" w:eastAsia="ja-JP"/>
         </w:rPr>
-        <w:lastRenderedPageBreak/>
         <w:drawing>
-          <wp:anchor distT="0" distB="0" distL="114300" distR="114300" simplePos="0" relativeHeight="251659776" behindDoc="0" locked="0" layoutInCell="1" allowOverlap="1" wp14:anchorId="5F6B029F" wp14:editId="275077A3">
+          <wp:anchor distT="0" distB="0" distL="114300" distR="114300" simplePos="0" relativeHeight="251658752" behindDoc="0" locked="0" layoutInCell="1" allowOverlap="1" wp14:anchorId="225828F1" wp14:editId="2B277115">
             <wp:simplePos x="0" y="0"/>
             <wp:positionH relativeFrom="margin">
-              <wp:align>left</wp:align>
+              <wp:align>right</wp:align>
             </wp:positionH>
             <wp:positionV relativeFrom="margin">
-              <wp:align>top</wp:align>
+              <wp:align>bottom</wp:align>
             </wp:positionV>
             <wp:extent cx="3204210" cy="2185670"/>
             <wp:effectExtent l="0" t="0" r="0" b="5080"/>
@@ -983,7 +852,7 @@
                       <pic:cNvPicPr/>
                     </pic:nvPicPr>
                     <pic:blipFill>
-                      <a:blip r:embed="rId13">
+                      <a:blip r:embed="rId14">
                         <a:lum/>
                         <a:alphaModFix/>
                       </a:blip>
@@ -1036,24 +905,14 @@
                           <w:r>
                             <w:t xml:space="preserve">Fig. </w:t>
                           </w:r>
-                          <w:r>
-                            <w:fldChar w:fldCharType="begin"/>
-                          </w:r>
-                          <w:r>
-                            <w:instrText xml:space="preserve"> SEQ Fig. \* ARABIC </w:instrText>
-                          </w:r>
-                          <w:r>
-                            <w:fldChar w:fldCharType="separate"/>
-                          </w:r>
-                          <w:r>
-                            <w:rPr>
-                              <w:noProof/>
-                            </w:rPr>
-                            <w:t>2</w:t>
-                          </w:r>
-                          <w:r>
-                            <w:fldChar w:fldCharType="end"/>
-                          </w:r>
+                          <w:fldSimple w:instr=" SEQ Fig. \* ARABIC ">
+                            <w:r>
+                              <w:rPr>
+                                <w:noProof/>
+                              </w:rPr>
+                              <w:t>2</w:t>
+                            </w:r>
+                          </w:fldSimple>
                           <w:bookmarkEnd w:id="1"/>
                           <w:r>
                             <w:t>. Pre-processing steps for continuous wavelet transform method.</w:t>
@@ -1075,7 +934,104 @@
         </w:drawing>
       </w:r>
       <w:r>
-        <w:t xml:space="preserve">filter to remove frequencies below 15 Hz and above 500 Hz.  It was given in the problem statement that typical </w:t>
+        <w:t>The CWT is given by transforming a time signal into its frequency (ps</w:t>
+      </w:r>
+      <w:r>
+        <w:t xml:space="preserve">i) and amplitude (a) components as shown in </w:t>
+      </w:r>
+      <w:r>
+        <w:fldChar w:fldCharType="begin"/>
+      </w:r>
+      <w:r>
+        <w:instrText xml:space="preserve"> REF _Ref82544613 \h </w:instrText>
+      </w:r>
+      <w:r>
+        <w:fldChar w:fldCharType="separate"/>
+      </w:r>
+      <w:r>
+        <w:t xml:space="preserve">Fig. </w:t>
+      </w:r>
+      <w:r>
+        <w:rPr>
+          <w:noProof/>
+        </w:rPr>
+        <w:t>1</w:t>
+      </w:r>
+      <w:r>
+        <w:fldChar w:fldCharType="end"/>
+      </w:r>
+      <w:r>
+        <w:rPr>
+          <w:lang w:val="en-US"/>
+        </w:rPr>
+        <w:t>.</w:t>
+      </w:r>
+    </w:p>
+    <w:p>
+      <w:pPr>
+        <w:pStyle w:val="BodyText"/>
+      </w:pPr>
+      <w:r>
+        <w:t xml:space="preserve">A diagram of the pre-processing is shown </w:t>
+      </w:r>
+      <w:r>
+        <w:rPr>
+          <w:lang w:val="en-US"/>
+        </w:rPr>
+        <w:t xml:space="preserve">in </w:t>
+      </w:r>
+      <w:r>
+        <w:rPr>
+          <w:lang w:val="en-US"/>
+        </w:rPr>
+        <w:fldChar w:fldCharType="begin"/>
+      </w:r>
+      <w:r>
+        <w:rPr>
+          <w:lang w:val="en-US"/>
+        </w:rPr>
+        <w:instrText xml:space="preserve"> REF _Ref82543174 \h </w:instrText>
+      </w:r>
+      <w:r>
+        <w:rPr>
+          <w:lang w:val="en-US"/>
+        </w:rPr>
+      </w:r>
+      <w:r>
+        <w:rPr>
+          <w:lang w:val="en-US"/>
+        </w:rPr>
+        <w:fldChar w:fldCharType="separate"/>
+      </w:r>
+      <w:r>
+        <w:t xml:space="preserve">Fig. </w:t>
+      </w:r>
+      <w:r>
+        <w:rPr>
+          <w:noProof/>
+        </w:rPr>
+        <w:t>2</w:t>
+      </w:r>
+      <w:r>
+        <w:rPr>
+          <w:lang w:val="en-US"/>
+        </w:rPr>
+        <w:fldChar w:fldCharType="end"/>
+      </w:r>
+      <w:r>
+        <w:t xml:space="preserve">.  A training example where there is a gravitational wave is shown </w:t>
+      </w:r>
+      <w:r>
+        <w:lastRenderedPageBreak/>
+        <w:t xml:space="preserve">on the upper left (Signal).  Similarly, a training example where there is no gravitational wave (just detector noise) is shown in the upper right (Noise).  The first row of diagrams shows detector output for each of the 3 sites for 2 seconds (4096 samples).  From the naked eye it is hard to tell if these represent time series from a gravitational wave or just noise.  Note the scale of the Y-axis is 1e-20.  The second row of diagrams shows the result of the first step of pre-processing:  normalizing the signals by the z-transform.  Again it is difficult to tell the difference between detector output with a gravitational wave and with just noise.  The third row of diagrams shows the CWT spectrogram of the normalized signal after applying a </w:t>
+      </w:r>
+      <w:proofErr w:type="spellStart"/>
+      <w:r>
+        <w:t>bandpass</w:t>
+      </w:r>
+      <w:proofErr w:type="spellEnd"/>
+      <w:r>
+        <w:t xml:space="preserve"> filter to remove frequencies below 15 Hz and above 500 Hz.  It was given in the problem statement that typical </w:t>
       </w:r>
       <w:r>
         <w:t>gravitational</w:t>
@@ -1094,13 +1050,13 @@
           <w:lang w:val="en-US" w:eastAsia="ja-JP"/>
         </w:rPr>
         <w:drawing>
-          <wp:anchor distT="0" distB="0" distL="114300" distR="114300" simplePos="0" relativeHeight="251662848" behindDoc="0" locked="0" layoutInCell="1" allowOverlap="1" wp14:anchorId="550A74F1" wp14:editId="0D351B65">
+          <wp:anchor distT="0" distB="0" distL="114300" distR="114300" simplePos="0" relativeHeight="251661824" behindDoc="0" locked="0" layoutInCell="1" allowOverlap="1" wp14:anchorId="139FFBAA" wp14:editId="7B866B84">
             <wp:simplePos x="0" y="0"/>
             <wp:positionH relativeFrom="margin">
-              <wp:posOffset>1905</wp:posOffset>
+              <wp:posOffset>830</wp:posOffset>
             </wp:positionH>
             <wp:positionV relativeFrom="margin">
-              <wp:posOffset>6134100</wp:posOffset>
+              <wp:posOffset>3517</wp:posOffset>
             </wp:positionV>
             <wp:extent cx="3204210" cy="2315845"/>
             <wp:effectExtent l="0" t="0" r="0" b="8255"/>
@@ -1131,7 +1087,7 @@
                       <pic:cNvPicPr/>
                     </pic:nvPicPr>
                     <pic:blipFill>
-                      <a:blip r:embed="rId14">
+                      <a:blip r:embed="rId15">
                         <a:lum/>
                         <a:alphaModFix/>
                       </a:blip>
@@ -1184,24 +1140,14 @@
                           <w:r>
                             <w:t xml:space="preserve">Fig. </w:t>
                           </w:r>
-                          <w:r>
-                            <w:fldChar w:fldCharType="begin"/>
-                          </w:r>
-                          <w:r>
-                            <w:instrText xml:space="preserve"> SEQ Fig. \* ARABIC </w:instrText>
-                          </w:r>
-                          <w:r>
-                            <w:fldChar w:fldCharType="separate"/>
-                          </w:r>
-                          <w:r>
-                            <w:rPr>
-                              <w:noProof/>
-                            </w:rPr>
-                            <w:t>3</w:t>
-                          </w:r>
-                          <w:r>
-                            <w:fldChar w:fldCharType="end"/>
-                          </w:r>
+                          <w:fldSimple w:instr=" SEQ Fig. \* ARABIC ">
+                            <w:r>
+                              <w:rPr>
+                                <w:noProof/>
+                              </w:rPr>
+                              <w:t>3</w:t>
+                            </w:r>
+                          </w:fldSimple>
                           <w:bookmarkEnd w:id="2"/>
                           <w:r>
                             <w:t>. Diagram of CNN structure used with continuous wavelet transform approach.</w:t>
@@ -1263,13 +1209,13 @@
           <w:lang w:val="en-US" w:eastAsia="ja-JP"/>
         </w:rPr>
         <w:drawing>
-          <wp:anchor distT="0" distB="0" distL="114300" distR="114300" simplePos="0" relativeHeight="251665920" behindDoc="0" locked="0" layoutInCell="1" allowOverlap="1" wp14:anchorId="49689D00" wp14:editId="4D5BE264">
+          <wp:anchor distT="0" distB="0" distL="114300" distR="114300" simplePos="0" relativeHeight="251664896" behindDoc="0" locked="0" layoutInCell="1" allowOverlap="1" wp14:anchorId="6ED7A115" wp14:editId="614BA5D4">
             <wp:simplePos x="0" y="0"/>
             <wp:positionH relativeFrom="margin">
-              <wp:posOffset>3418205</wp:posOffset>
+              <wp:posOffset>830</wp:posOffset>
             </wp:positionH>
             <wp:positionV relativeFrom="margin">
-              <wp:posOffset>0</wp:posOffset>
+              <wp:posOffset>6601265</wp:posOffset>
             </wp:positionV>
             <wp:extent cx="3204210" cy="1854200"/>
             <wp:effectExtent l="0" t="0" r="0" b="0"/>
@@ -1300,7 +1246,7 @@
                       <pic:cNvPicPr/>
                     </pic:nvPicPr>
                     <pic:blipFill>
-                      <a:blip r:embed="rId15">
+                      <a:blip r:embed="rId16">
                         <a:lum/>
                         <a:alphaModFix/>
                       </a:blip>
@@ -1353,24 +1299,14 @@
                           <w:r>
                             <w:t xml:space="preserve">Fig. </w:t>
                           </w:r>
-                          <w:r>
-                            <w:fldChar w:fldCharType="begin"/>
-                          </w:r>
-                          <w:r>
-                            <w:instrText xml:space="preserve"> SEQ Fig. \* ARABIC </w:instrText>
-                          </w:r>
-                          <w:r>
-                            <w:fldChar w:fldCharType="separate"/>
-                          </w:r>
-                          <w:r>
-                            <w:rPr>
-                              <w:noProof/>
-                            </w:rPr>
-                            <w:t>4</w:t>
-                          </w:r>
-                          <w:r>
-                            <w:fldChar w:fldCharType="end"/>
-                          </w:r>
+                          <w:fldSimple w:instr=" SEQ Fig. \* ARABIC ">
+                            <w:r>
+                              <w:rPr>
+                                <w:noProof/>
+                              </w:rPr>
+                              <w:t>4</w:t>
+                            </w:r>
+                          </w:fldSimple>
                           <w:bookmarkEnd w:id="3"/>
                           <w:r>
                             <w:t>. CNN description.</w:t>
@@ -1443,13 +1379,13 @@
           <w:lang w:val="en-US" w:eastAsia="ja-JP"/>
         </w:rPr>
         <w:drawing>
-          <wp:anchor distT="0" distB="0" distL="114300" distR="114300" simplePos="0" relativeHeight="251668992" behindDoc="0" locked="0" layoutInCell="1" allowOverlap="1" wp14:anchorId="08BF489D" wp14:editId="2D515E51">
+          <wp:anchor distT="0" distB="0" distL="114300" distR="114300" simplePos="0" relativeHeight="251667968" behindDoc="0" locked="0" layoutInCell="1" allowOverlap="1" wp14:anchorId="2E2591F4" wp14:editId="725D129B">
             <wp:simplePos x="0" y="0"/>
             <wp:positionH relativeFrom="margin">
               <wp:posOffset>3419280</wp:posOffset>
             </wp:positionH>
             <wp:positionV relativeFrom="margin">
-              <wp:posOffset>1895622</wp:posOffset>
+              <wp:posOffset>3517</wp:posOffset>
             </wp:positionV>
             <wp:extent cx="3204210" cy="1528445"/>
             <wp:effectExtent l="0" t="0" r="0" b="0"/>
@@ -1480,7 +1416,7 @@
                       <pic:cNvPicPr/>
                     </pic:nvPicPr>
                     <pic:blipFill>
-                      <a:blip r:embed="rId16">
+                      <a:blip r:embed="rId17">
                         <a:lum/>
                         <a:alphaModFix/>
                       </a:blip>
@@ -1533,24 +1469,14 @@
                           <w:r>
                             <w:t xml:space="preserve">Fig. </w:t>
                           </w:r>
-                          <w:r>
-                            <w:fldChar w:fldCharType="begin"/>
-                          </w:r>
-                          <w:r>
-                            <w:instrText xml:space="preserve"> SEQ Fig. \* ARABIC </w:instrText>
-                          </w:r>
-                          <w:r>
-                            <w:fldChar w:fldCharType="separate"/>
-                          </w:r>
-                          <w:r>
-                            <w:rPr>
-                              <w:noProof/>
-                            </w:rPr>
-                            <w:t>5</w:t>
-                          </w:r>
-                          <w:r>
-                            <w:fldChar w:fldCharType="end"/>
-                          </w:r>
+                          <w:fldSimple w:instr=" SEQ Fig. \* ARABIC ">
+                            <w:r>
+                              <w:rPr>
+                                <w:noProof/>
+                              </w:rPr>
+                              <w:t>5</w:t>
+                            </w:r>
+                          </w:fldSimple>
                           <w:bookmarkEnd w:id="4"/>
                           <w:r>
                             <w:t>. Initial training results with 1000 samples (60/20/20 split).</w:t>
@@ -1627,13 +1553,13 @@
           <w:lang w:val="en-US" w:eastAsia="ja-JP"/>
         </w:rPr>
         <w:drawing>
-          <wp:anchor distT="0" distB="0" distL="114300" distR="114300" simplePos="0" relativeHeight="251672064" behindDoc="0" locked="0" layoutInCell="1" allowOverlap="1" wp14:anchorId="379442A5" wp14:editId="4DCD84CA">
+          <wp:anchor distT="0" distB="0" distL="114300" distR="114300" simplePos="0" relativeHeight="251671040" behindDoc="0" locked="0" layoutInCell="1" allowOverlap="1" wp14:anchorId="5AFEC30D" wp14:editId="7A8DA0C9">
             <wp:simplePos x="0" y="0"/>
             <wp:positionH relativeFrom="margin">
               <wp:posOffset>3419280</wp:posOffset>
             </wp:positionH>
             <wp:positionV relativeFrom="margin">
-              <wp:posOffset>6685671</wp:posOffset>
+              <wp:posOffset>1529862</wp:posOffset>
             </wp:positionV>
             <wp:extent cx="3204210" cy="1769745"/>
             <wp:effectExtent l="0" t="0" r="0" b="1905"/>
@@ -1664,7 +1590,7 @@
                       <pic:cNvPicPr/>
                     </pic:nvPicPr>
                     <pic:blipFill>
-                      <a:blip r:embed="rId17">
+                      <a:blip r:embed="rId18">
                         <a:lum/>
                         <a:alphaModFix/>
                       </a:blip>
@@ -1717,24 +1643,14 @@
                           <w:r>
                             <w:t xml:space="preserve">Fig. </w:t>
                           </w:r>
-                          <w:r>
-                            <w:fldChar w:fldCharType="begin"/>
-                          </w:r>
-                          <w:r>
-                            <w:instrText xml:space="preserve"> SEQ Fig. \* ARABIC </w:instrText>
-                          </w:r>
-                          <w:r>
-                            <w:fldChar w:fldCharType="separate"/>
-                          </w:r>
-                          <w:r>
-                            <w:rPr>
-                              <w:noProof/>
-                            </w:rPr>
-                            <w:t>6</w:t>
-                          </w:r>
-                          <w:r>
-                            <w:fldChar w:fldCharType="end"/>
-                          </w:r>
+                          <w:fldSimple w:instr=" SEQ Fig. \* ARABIC ">
+                            <w:r>
+                              <w:rPr>
+                                <w:noProof/>
+                              </w:rPr>
+                              <w:t>6</w:t>
+                            </w:r>
+                          </w:fldSimple>
                           <w:bookmarkEnd w:id="5"/>
                           <w:r>
                             <w:t>. Results with 10,000 training samples and regularization.</w:t>
@@ -1877,28 +1793,28 @@
         <w:rPr>
           <w:lang w:val="en-US"/>
         </w:rPr>
-        <w:t xml:space="preserve">For pre-processing in this approach, we transformed each time-series data sample into a spectrogram using a Q-transform. The resulting spectrogram is an image showing the power of different frequencies within the signal as it moves through time. </w:t>
+        <w:t xml:space="preserve">For pre-processing in this approach, we transformed each time-series data sample into a spectrogram using a Q-transform. The resulting spectrogram is an image showing the power of different frequencies within the signal as it moves through time. The resulting images were also resized to a smaller resolution to be more manageable. </w:t>
+      </w:r>
+    </w:p>
+    <w:p>
+      <w:pPr>
+        <w:pStyle w:val="BodyText"/>
+        <w:rPr>
+          <w:lang w:val="en-US"/>
+        </w:rPr>
+      </w:pPr>
+      <w:r>
+        <w:rPr>
+          <w:lang w:val="en-US"/>
+        </w:rPr>
+        <w:t xml:space="preserve">Each sample included readings from three different gravitational wave detectors. Each reading was transformed into </w:t>
       </w:r>
       <w:r>
         <w:rPr>
           <w:lang w:val="en-US"/>
         </w:rPr>
         <w:lastRenderedPageBreak/>
-        <w:t xml:space="preserve">The resulting images were also resized to a smaller resolution to be more manageable. </w:t>
-      </w:r>
-    </w:p>
-    <w:p>
-      <w:pPr>
-        <w:pStyle w:val="BodyText"/>
-        <w:rPr>
-          <w:lang w:val="en-US"/>
-        </w:rPr>
-      </w:pPr>
-      <w:r>
-        <w:rPr>
-          <w:lang w:val="en-US"/>
-        </w:rPr>
-        <w:t xml:space="preserve">Each sample included readings from three different gravitational wave detectors. Each reading was transformed into a spectrogram and then the three were stacked together as different channels, much like the red, green, and blue channels that make up an RGB image. This stack of three spectrograms was used as the input to </w:t>
+        <w:t xml:space="preserve">a spectrogram and then the three were stacked together as different channels, much like the red, green, and blue channels that make up an RGB image. This stack of three spectrograms was used as the input to </w:t>
       </w:r>
       <w:r>
         <w:rPr>
@@ -1948,7 +1864,7 @@
           <w:lang w:val="en-US" w:eastAsia="ja-JP"/>
         </w:rPr>
         <w:drawing>
-          <wp:anchor distT="0" distB="0" distL="114300" distR="114300" simplePos="0" relativeHeight="251676160" behindDoc="0" locked="0" layoutInCell="1" allowOverlap="1" wp14:anchorId="6220C694" wp14:editId="1E6F1201">
+          <wp:anchor distT="0" distB="0" distL="114300" distR="114300" simplePos="0" relativeHeight="251675136" behindDoc="0" locked="0" layoutInCell="1" allowOverlap="1" wp14:anchorId="42A4EF1E" wp14:editId="4C762478">
             <wp:simplePos x="0" y="0"/>
             <wp:positionH relativeFrom="margin">
               <wp:posOffset>830</wp:posOffset>
@@ -1987,7 +1903,7 @@
                       </pic:cNvPicPr>
                     </pic:nvPicPr>
                     <pic:blipFill>
-                      <a:blip r:embed="rId18">
+                      <a:blip r:embed="rId19">
                         <a:extLst>
                           <a:ext uri="{28A0092B-C50C-407E-A947-70E740481C1C}">
                             <a14:useLocalDpi xmlns:a14="http://schemas.microsoft.com/office/drawing/2010/main" val="0"/>
@@ -2042,24 +1958,14 @@
                           <w:r>
                             <w:t xml:space="preserve">Fig. </w:t>
                           </w:r>
-                          <w:r>
-                            <w:fldChar w:fldCharType="begin"/>
-                          </w:r>
-                          <w:r>
-                            <w:instrText xml:space="preserve"> SEQ Fig. \* ARABIC </w:instrText>
-                          </w:r>
-                          <w:r>
-                            <w:fldChar w:fldCharType="separate"/>
-                          </w:r>
-                          <w:r>
-                            <w:rPr>
-                              <w:noProof/>
-                            </w:rPr>
-                            <w:t>7</w:t>
-                          </w:r>
-                          <w:r>
-                            <w:fldChar w:fldCharType="end"/>
-                          </w:r>
+                          <w:fldSimple w:instr=" SEQ Fig. \* ARABIC ">
+                            <w:r>
+                              <w:rPr>
+                                <w:noProof/>
+                              </w:rPr>
+                              <w:t>7</w:t>
+                            </w:r>
+                          </w:fldSimple>
                           <w:bookmarkEnd w:id="6"/>
                           <w:r>
                             <w:t>. CNN configuration for Q-transform approach.</w:t>
@@ -2212,126 +2118,258 @@
         <w:pStyle w:val="BodyText"/>
       </w:pPr>
       <w:r>
-        <w:t xml:space="preserve">We initially began training the convolutional neural network model on smaller amounts of data, 1,000 or fewer samples. With this small amount of data, the model appeared to </w:t>
-      </w:r>
-      <w:proofErr w:type="spellStart"/>
-      <w:r>
-        <w:t>overfit</w:t>
-      </w:r>
-      <w:proofErr w:type="spellEnd"/>
-      <w:r>
-        <w:t xml:space="preserve"> the data</w:t>
-      </w:r>
-      <w:r>
-        <w:rPr>
-          <w:lang w:val="en-US"/>
-        </w:rPr>
-        <w:t>, similar to as was seen in the wavelet approach</w:t>
-      </w:r>
-      <w:r>
-        <w:t>. Over 10-20 epochs, the training accuracy would increase nearly to 1 while training loss decreased. But, the validation accuracy stayed nearly the same (around 0.55) or decreased in later epochs. We attempted to counter this overfitting effect by using a larger number of data samples.</w:t>
-      </w:r>
-    </w:p>
-    <w:p>
-      <w:pPr>
-        <w:pStyle w:val="BodyText"/>
-      </w:pPr>
-      <w:r>
-        <w:t>The best results for the Q-transform method were obtained by using the first 200,000 data samples for training and validation with a random 80% train, 20% validation split. After five training epochs, the model was able to achieve 66% accuracy on the validation set.</w:t>
-      </w:r>
-    </w:p>
-    <w:p>
-      <w:pPr>
-        <w:pStyle w:val="Heading1"/>
-      </w:pPr>
-      <w:r>
-        <w:t>Filtered Spectrograms</w:t>
-      </w:r>
-    </w:p>
-    <w:p>
-      <w:pPr>
-        <w:pStyle w:val="Heading2"/>
-      </w:pPr>
-      <w:r>
-        <w:t>Technical Approach</w:t>
-      </w:r>
-    </w:p>
-    <w:p>
-      <w:pPr>
-        <w:pStyle w:val="BodyText"/>
-        <w:rPr>
-          <w:lang w:val="en-US"/>
-        </w:rPr>
-      </w:pPr>
-      <w:r>
-        <w:rPr>
-          <w:lang w:val="en-US"/>
-        </w:rPr>
-        <w:t>Another approach taken given that the data was very noisy was to first try filtering the time series data.  Several filters were tried using the standard set of filters found in the “</w:t>
-      </w:r>
-      <w:proofErr w:type="spellStart"/>
-      <w:r>
-        <w:rPr>
-          <w:lang w:val="en-US"/>
-        </w:rPr>
-        <w:t>scipy</w:t>
-      </w:r>
-      <w:proofErr w:type="spellEnd"/>
-      <w:r>
-        <w:rPr>
-          <w:lang w:val="en-US"/>
-        </w:rPr>
-        <w:t xml:space="preserve">” library.  The final filter chosen was a 20th order Butterworth </w:t>
-      </w:r>
-      <w:proofErr w:type="spellStart"/>
-      <w:r>
-        <w:rPr>
-          <w:lang w:val="en-US"/>
-        </w:rPr>
-        <w:t>bandpass</w:t>
-      </w:r>
-      <w:proofErr w:type="spellEnd"/>
-      <w:r>
-        <w:rPr>
-          <w:lang w:val="en-US"/>
-        </w:rPr>
-        <w:t xml:space="preserve"> filter.  The Butterworth filter has a flat response which was desired in the region of interest of between about 20 to 500 Hz.  The price is that the </w:t>
-      </w:r>
-      <w:proofErr w:type="spellStart"/>
-      <w:r>
-        <w:rPr>
-          <w:lang w:val="en-US"/>
-        </w:rPr>
-        <w:t>dropoff</w:t>
-      </w:r>
-      <w:proofErr w:type="spellEnd"/>
-      <w:r>
-        <w:rPr>
-          <w:lang w:val="en-US"/>
-        </w:rPr>
-        <w:t xml:space="preserve"> at the band edges is not as steep as other filters.  To try and make up for that a higher order filter was used.  To gauge the response of the filter on the data, a time series that had a stronger signal than most was used.  Unfortunately, a strong enough filter could not be found to make the weaker signals in the time series emerge enough to be seen by eye.  The best that could be done was to try to reduce the noise levels without reducing the signal.</w:t>
-      </w:r>
-    </w:p>
-    <w:p>
-      <w:pPr>
-        <w:pStyle w:val="BodyText"/>
-        <w:rPr>
-          <w:lang w:val="en-US"/>
-        </w:rPr>
-      </w:pPr>
-      <w:r>
         <w:rPr>
           <w:noProof/>
           <w:lang w:val="en-US" w:eastAsia="ja-JP"/>
         </w:rPr>
         <w:drawing>
-          <wp:anchor distT="0" distB="0" distL="114300" distR="114300" simplePos="0" relativeHeight="251680256" behindDoc="0" locked="0" layoutInCell="1" allowOverlap="1" wp14:anchorId="0032370C" wp14:editId="21766F00">
+          <wp:anchor distT="0" distB="0" distL="114300" distR="114300" simplePos="0" relativeHeight="251695616" behindDoc="0" locked="0" layoutInCell="1" allowOverlap="1" wp14:anchorId="2C8C54D0" wp14:editId="1E9E7A1E">
             <wp:simplePos x="0" y="0"/>
             <wp:positionH relativeFrom="column">
-              <wp:posOffset>170571</wp:posOffset>
+              <wp:align>right</wp:align>
+            </wp:positionH>
+            <wp:positionV relativeFrom="paragraph">
+              <wp:posOffset>1440815</wp:posOffset>
+            </wp:positionV>
+            <wp:extent cx="3195955" cy="2379345"/>
+            <wp:effectExtent l="0" t="0" r="4445" b="1905"/>
+            <wp:wrapTopAndBottom/>
+            <wp:docPr id="36" name="Group 36"/>
+            <wp:cNvGraphicFramePr/>
+            <a:graphic xmlns:a="http://purl.oclc.org/ooxml/drawingml/main">
+              <a:graphicData uri="http://schemas.microsoft.com/office/word/2010/wordprocessingGroup">
+                <wp:wgp>
+                  <wp:cNvGrpSpPr>
+                    <a:extLst>
+                      <a:ext uri="{F59B8463-F414-42e2-B3A4-FFEF48DC7170}">
+                        <a15:nonVisualGroupProps xmlns:a15="http://schemas.microsoft.com/office/drawing/2012/main" isLegacyGroup="0"/>
+                      </a:ext>
+                    </a:extLst>
+                  </wp:cNvGrpSpPr>
+                  <wp:grpSpPr>
+                    <a:xfrm>
+                      <a:off x="0" y="0"/>
+                      <a:ext cx="3195955" cy="2379345"/>
+                      <a:chOff x="0" y="0"/>
+                      <a:chExt cx="3195955" cy="2379345"/>
+                    </a:xfrm>
+                  </wp:grpSpPr>
+                  <pic:pic xmlns:pic="http://purl.oclc.org/ooxml/drawingml/picture">
+                    <pic:nvPicPr>
+                      <pic:cNvPr id="12" name="Picture 12"/>
+                      <pic:cNvPicPr>
+                        <a:picLocks noChangeAspect="1"/>
+                      </pic:cNvPicPr>
+                    </pic:nvPicPr>
+                    <pic:blipFill>
+                      <a:blip r:embed="rId20">
+                        <a:extLst>
+                          <a:ext uri="{28A0092B-C50C-407E-A947-70E740481C1C}">
+                            <a14:useLocalDpi xmlns:a14="http://schemas.microsoft.com/office/drawing/2010/main" val="0"/>
+                          </a:ext>
+                        </a:extLst>
+                      </a:blip>
+                      <a:stretch>
+                        <a:fillRect/>
+                      </a:stretch>
+                    </pic:blipFill>
+                    <pic:spPr>
+                      <a:xfrm>
+                        <a:off x="0" y="0"/>
+                        <a:ext cx="3195955" cy="1957705"/>
+                      </a:xfrm>
+                      <a:prstGeom prst="rect">
+                        <a:avLst/>
+                      </a:prstGeom>
+                    </pic:spPr>
+                  </pic:pic>
+                  <wp:wsp>
+                    <wp:cNvPr id="31" name="Text Box 31"/>
+                    <wp:cNvSpPr txBox="1"/>
+                    <wp:spPr>
+                      <a:xfrm>
+                        <a:off x="0" y="2018665"/>
+                        <a:ext cx="3195955" cy="360680"/>
+                      </a:xfrm>
+                      <a:prstGeom prst="rect">
+                        <a:avLst/>
+                      </a:prstGeom>
+                      <a:solidFill>
+                        <a:prstClr val="white"/>
+                      </a:solidFill>
+                      <a:ln>
+                        <a:noFill/>
+                      </a:ln>
+                    </wp:spPr>
+                    <wp:txbx>
+                      <wne:txbxContent>
+                        <w:p>
+                          <w:pPr>
+                            <w:pStyle w:val="Caption"/>
+                            <w:rPr>
+                              <w:noProof/>
+                              <w:spacing w:val="-1"/>
+                              <w:sz w:val="20"/>
+                              <w:szCs w:val="20"/>
+                            </w:rPr>
+                          </w:pPr>
+                          <w:bookmarkStart w:id="7" w:name="_Ref82707637"/>
+                          <w:r>
+                            <w:t xml:space="preserve">Fig. </w:t>
+                          </w:r>
+                          <w:fldSimple w:instr=" SEQ Fig. \* ARABIC ">
+                            <w:r>
+                              <w:rPr>
+                                <w:noProof/>
+                              </w:rPr>
+                              <w:t>8</w:t>
+                            </w:r>
+                          </w:fldSimple>
+                          <w:bookmarkEnd w:id="7"/>
+                          <w:r>
+                            <w:t>. Q-transform training results using 200,000 samples after 5 epochs</w:t>
+                          </w:r>
+                          <w:r>
+                            <w:rPr>
+                              <w:noProof/>
+                            </w:rPr>
+                            <w:t>. Epoch on x-axis.</w:t>
+                          </w:r>
+                        </w:p>
+                      </wne:txbxContent>
+                    </wp:txbx>
+                    <wp:bodyPr rot="0" spcFirstLastPara="0" vertOverflow="overflow" horzOverflow="overflow" vert="horz" wrap="square" lIns="0" tIns="0" rIns="0" bIns="0" numCol="1" spcCol="0" rtlCol="0" fromWordArt="0" anchor="t" anchorCtr="0" forceAA="0" compatLnSpc="1">
+                      <a:prstTxWarp prst="textNoShape">
+                        <a:avLst/>
+                      </a:prstTxWarp>
+                      <a:spAutoFit/>
+                    </wp:bodyPr>
+                  </wp:wsp>
+                </wp:wgp>
+              </a:graphicData>
+            </a:graphic>
+          </wp:anchor>
+        </w:drawing>
+      </w:r>
+      <w:r>
+        <w:t xml:space="preserve">We initially began training the convolutional neural network model on smaller amounts of data, 1,000 or fewer samples. With this small amount of data, the model appeared to </w:t>
+      </w:r>
+      <w:proofErr w:type="spellStart"/>
+      <w:r>
+        <w:t>overfit</w:t>
+      </w:r>
+      <w:proofErr w:type="spellEnd"/>
+      <w:r>
+        <w:t xml:space="preserve"> the data</w:t>
+      </w:r>
+      <w:r>
+        <w:rPr>
+          <w:lang w:val="en-US"/>
+        </w:rPr>
+        <w:t>, similar to as was seen in the wavelet approach</w:t>
+      </w:r>
+      <w:r>
+        <w:t>. Over 10-20 epochs, the training accuracy would increase nearly to 1 while training loss decreased. But, the validation accuracy stayed nearly the same (around 0.55) or decreased in later epochs. We attempted to counter this overfitting effect by using a larger number of data samples.</w:t>
+      </w:r>
+    </w:p>
+    <w:p>
+      <w:pPr>
+        <w:pStyle w:val="BodyText"/>
+        <w:rPr>
+          <w:lang w:val="en-US"/>
+        </w:rPr>
+      </w:pPr>
+      <w:r>
+        <w:lastRenderedPageBreak/>
+        <w:t>The best results for the Q-transform method were obtained by using the first 200,000 data samples for training and validation with a random 80% train, 20% validation split. After five training epochs, the model was able to achieve 66% accuracy on the validation set.</w:t>
+      </w:r>
+      <w:r>
+        <w:rPr>
+          <w:lang w:val="en-US"/>
+        </w:rPr>
+        <w:t xml:space="preserve"> These results are shown in </w:t>
+      </w:r>
+      <w:r>
+        <w:rPr>
+          <w:lang w:val="en-US"/>
+        </w:rPr>
+        <w:fldChar w:fldCharType="begin"/>
+      </w:r>
+      <w:r>
+        <w:rPr>
+          <w:lang w:val="en-US"/>
+        </w:rPr>
+        <w:instrText xml:space="preserve"> REF _Ref82707637 \h </w:instrText>
+      </w:r>
+      <w:r>
+        <w:rPr>
+          <w:lang w:val="en-US"/>
+        </w:rPr>
+      </w:r>
+      <w:r>
+        <w:rPr>
+          <w:lang w:val="en-US"/>
+        </w:rPr>
+        <w:fldChar w:fldCharType="separate"/>
+      </w:r>
+      <w:r>
+        <w:t xml:space="preserve">Fig. </w:t>
+      </w:r>
+      <w:r>
+        <w:rPr>
+          <w:noProof/>
+        </w:rPr>
+        <w:t>8</w:t>
+      </w:r>
+      <w:r>
+        <w:rPr>
+          <w:lang w:val="en-US"/>
+        </w:rPr>
+        <w:fldChar w:fldCharType="end"/>
+      </w:r>
+      <w:r>
+        <w:rPr>
+          <w:lang w:val="en-US"/>
+        </w:rPr>
+        <w:t>.</w:t>
+      </w:r>
+    </w:p>
+    <w:p>
+      <w:pPr>
+        <w:pStyle w:val="Heading1"/>
+      </w:pPr>
+      <w:r>
+        <w:t>Filtered Spectrograms</w:t>
+      </w:r>
+    </w:p>
+    <w:p>
+      <w:pPr>
+        <w:pStyle w:val="Heading2"/>
+      </w:pPr>
+      <w:r>
+        <w:t>Technical Approach</w:t>
+      </w:r>
+    </w:p>
+    <w:p>
+      <w:pPr>
+        <w:pStyle w:val="BodyText"/>
+        <w:rPr>
+          <w:lang w:val="en-US"/>
+        </w:rPr>
+      </w:pPr>
+      <w:r>
+        <w:rPr>
+          <w:noProof/>
+          <w:lang w:val="en-US" w:eastAsia="ja-JP"/>
+        </w:rPr>
+        <w:drawing>
+          <wp:anchor distT="0" distB="0" distL="114300" distR="114300" simplePos="0" relativeHeight="251679232" behindDoc="0" locked="0" layoutInCell="1" allowOverlap="1" wp14:anchorId="553A3245" wp14:editId="34A774E8">
+            <wp:simplePos x="0" y="0"/>
+            <wp:positionH relativeFrom="margin">
+              <wp:posOffset>3646805</wp:posOffset>
             </wp:positionH>
             <wp:positionV relativeFrom="margin">
-              <wp:posOffset>3517</wp:posOffset>
+              <wp:posOffset>4006850</wp:posOffset>
             </wp:positionV>
             <wp:extent cx="2857500" cy="2167890"/>
             <wp:effectExtent l="0" t="0" r="0" b="3810"/>
@@ -2364,7 +2402,7 @@
                       </pic:cNvPicPr>
                     </pic:nvPicPr>
                     <pic:blipFill>
-                      <a:blip r:embed="rId19" cstate="print">
+                      <a:blip r:embed="rId21" cstate="print">
                         <a:extLst>
                           <a:ext uri="{28A0092B-C50C-407E-A947-70E740481C1C}">
                             <a14:useLocalDpi xmlns:a14="http://schemas.microsoft.com/office/drawing/2010/main" val="0"/>
@@ -2424,24 +2462,14 @@
                           <w:r>
                             <w:t xml:space="preserve">Fig. </w:t>
                           </w:r>
-                          <w:r>
-                            <w:fldChar w:fldCharType="begin"/>
-                          </w:r>
-                          <w:r>
-                            <w:instrText xml:space="preserve"> SEQ Fig. \* ARABIC </w:instrText>
-                          </w:r>
-                          <w:r>
-                            <w:fldChar w:fldCharType="separate"/>
-                          </w:r>
-                          <w:r>
-                            <w:rPr>
-                              <w:noProof/>
-                            </w:rPr>
-                            <w:t>8</w:t>
-                          </w:r>
-                          <w:r>
-                            <w:fldChar w:fldCharType="end"/>
-                          </w:r>
+                          <w:fldSimple w:instr=" SEQ Fig. \* ARABIC ">
+                            <w:r>
+                              <w:rPr>
+                                <w:noProof/>
+                              </w:rPr>
+                              <w:t>9</w:t>
+                            </w:r>
+                          </w:fldSimple>
                           <w:r>
                             <w:t>. Unfiltered/Filtered with strong signal.</w:t>
                           </w:r>
@@ -2465,15 +2493,49 @@
         <w:rPr>
           <w:lang w:val="en-US"/>
         </w:rPr>
-        <w:t>Next the filtered signals were passed through a Short Time Fourier Transform (STFT).  The purpose of this was to do several Fourier transformations while sliding along the signal in time.  In the strong signal, this showed the increase in frequency content when the signal was present.  In the weak signals, nothing was obvious by eye, but the hope was that by running the transformed data through a CNN that it would be able to detect what could be faint patterns.</w:t>
-      </w:r>
-    </w:p>
-    <w:p>
-      <w:pPr>
-        <w:pStyle w:val="Heading2"/>
-      </w:pPr>
-      <w:r>
-        <w:t>Experimental Methodology</w:t>
+        <w:t>Another approach taken given that the data was very noisy was to first try filtering the time series data.  Several filters were tried using the standard set of filters found in the “</w:t>
+      </w:r>
+      <w:proofErr w:type="spellStart"/>
+      <w:r>
+        <w:rPr>
+          <w:lang w:val="en-US"/>
+        </w:rPr>
+        <w:t>scipy</w:t>
+      </w:r>
+      <w:proofErr w:type="spellEnd"/>
+      <w:r>
+        <w:rPr>
+          <w:lang w:val="en-US"/>
+        </w:rPr>
+        <w:t xml:space="preserve">” library.  The final filter chosen was a 20th order Butterworth </w:t>
+      </w:r>
+      <w:proofErr w:type="spellStart"/>
+      <w:r>
+        <w:rPr>
+          <w:lang w:val="en-US"/>
+        </w:rPr>
+        <w:t>bandpass</w:t>
+      </w:r>
+      <w:proofErr w:type="spellEnd"/>
+      <w:r>
+        <w:rPr>
+          <w:lang w:val="en-US"/>
+        </w:rPr>
+        <w:t xml:space="preserve"> filter.  The Butterworth filter has a flat response which was desired in the region of interest of between about 20 to 500 Hz.  The price is that the </w:t>
+      </w:r>
+      <w:proofErr w:type="spellStart"/>
+      <w:r>
+        <w:rPr>
+          <w:lang w:val="en-US"/>
+        </w:rPr>
+        <w:t>dropoff</w:t>
+      </w:r>
+      <w:proofErr w:type="spellEnd"/>
+      <w:r>
+        <w:rPr>
+          <w:lang w:val="en-US"/>
+        </w:rPr>
+        <w:t xml:space="preserve"> at the band edges is not as steep as other filters.  To try and make up for that a higher order filter was used.  To gauge the response of the filter on the data, a time series that had a stronger signal than most was used.  Unfortunately, a strong enough filter could not be found to make the weaker signals in the time series emerge enough to be seen by eye.  The best that could be done was to try to reduce the noise levels without reducing the signal.</w:t>
       </w:r>
     </w:p>
     <w:p>
@@ -2489,13 +2551,13 @@
           <w:lang w:val="en-US" w:eastAsia="ja-JP"/>
         </w:rPr>
         <w:drawing>
-          <wp:anchor distT="0" distB="0" distL="114300" distR="114300" simplePos="0" relativeHeight="251684352" behindDoc="0" locked="0" layoutInCell="1" allowOverlap="1" wp14:anchorId="29FF996D" wp14:editId="4DADAD49">
+          <wp:anchor distT="0" distB="0" distL="114300" distR="114300" simplePos="0" relativeHeight="251683328" behindDoc="0" locked="0" layoutInCell="1" allowOverlap="1" wp14:anchorId="575A2E52" wp14:editId="39AFDE93">
             <wp:simplePos x="0" y="0"/>
             <wp:positionH relativeFrom="margin">
               <wp:posOffset>3418205</wp:posOffset>
             </wp:positionH>
             <wp:positionV relativeFrom="margin">
-              <wp:posOffset>6153150</wp:posOffset>
+              <wp:posOffset>6083300</wp:posOffset>
             </wp:positionV>
             <wp:extent cx="3195955" cy="2301240"/>
             <wp:effectExtent l="0" t="0" r="4445" b="3810"/>
@@ -2528,7 +2590,7 @@
                       </pic:cNvPicPr>
                     </pic:nvPicPr>
                     <pic:blipFill>
-                      <a:blip r:embed="rId20">
+                      <a:blip r:embed="rId22">
                         <a:extLst>
                           <a:ext uri="{28A0092B-C50C-407E-A947-70E740481C1C}">
                             <a14:useLocalDpi xmlns:a14="http://schemas.microsoft.com/office/drawing/2010/main" val="0"/>
@@ -2588,24 +2650,14 @@
                           <w:r>
                             <w:t xml:space="preserve">Fig. </w:t>
                           </w:r>
-                          <w:r>
-                            <w:fldChar w:fldCharType="begin"/>
-                          </w:r>
-                          <w:r>
-                            <w:instrText xml:space="preserve"> SEQ Fig. \* ARABIC </w:instrText>
-                          </w:r>
-                          <w:r>
-                            <w:fldChar w:fldCharType="separate"/>
-                          </w:r>
-                          <w:r>
-                            <w:rPr>
-                              <w:noProof/>
-                            </w:rPr>
-                            <w:t>9</w:t>
-                          </w:r>
-                          <w:r>
-                            <w:fldChar w:fldCharType="end"/>
-                          </w:r>
+                          <w:fldSimple w:instr=" SEQ Fig. \* ARABIC ">
+                            <w:r>
+                              <w:rPr>
+                                <w:noProof/>
+                              </w:rPr>
+                              <w:t>10</w:t>
+                            </w:r>
+                          </w:fldSimple>
                           <w:r>
                             <w:t>. CNN Results with filtering and spectrograms.</w:t>
                           </w:r>
@@ -2629,6 +2681,35 @@
         <w:rPr>
           <w:lang w:val="en-US"/>
         </w:rPr>
+        <w:t xml:space="preserve">Next the filtered signals were passed through a Short Time Fourier Transform (STFT).  The purpose of this was to do several Fourier transformations while sliding along the signal in time.  In the strong signal, this showed the increase in frequency content when the signal was present.  In the weak signals, </w:t>
+      </w:r>
+      <w:r>
+        <w:rPr>
+          <w:lang w:val="en-US"/>
+        </w:rPr>
+        <w:lastRenderedPageBreak/>
+        <w:t>nothing was obvious by eye, but the hope was that by running the transformed data through a CNN that it would be able to detect what could be faint patterns.</w:t>
+      </w:r>
+    </w:p>
+    <w:p>
+      <w:pPr>
+        <w:pStyle w:val="Heading2"/>
+      </w:pPr>
+      <w:r>
+        <w:t>Experimental Methodology</w:t>
+      </w:r>
+    </w:p>
+    <w:p>
+      <w:pPr>
+        <w:pStyle w:val="BodyText"/>
+        <w:rPr>
+          <w:lang w:val="en-US"/>
+        </w:rPr>
+      </w:pPr>
+      <w:r>
+        <w:rPr>
+          <w:lang w:val="en-US"/>
+        </w:rPr>
         <w:t>The data generated using filtering of the time series data that was then run through an STFT to create spectrograms was run through the s</w:t>
       </w:r>
       <w:r>
@@ -2653,14 +2734,7 @@
         <w:rPr>
           <w:lang w:val="en-US"/>
         </w:rPr>
-        <w:t xml:space="preserve">transform data.  Several parameters were adjusted to try to achieve better results.  The best results were found by running 5 epochs of 100,000 training samples with batch sizes of 250.  With this </w:t>
-      </w:r>
-      <w:r>
-        <w:rPr>
-          <w:lang w:val="en-US"/>
-        </w:rPr>
-        <w:lastRenderedPageBreak/>
-        <w:t>setup, the accuracy and validation accuracy of the model steadily increased 0.55 and 0.59 respectively.</w:t>
+        <w:t>transform data.  Several parameters were adjusted to try to achieve better results.  The best results were found by running 5 epochs of 100,000 training samples with batch sizes of 250.  With this setup, the accuracy and validation accuracy of the model steadily increased 0.55 and 0.59 respectively.</w:t>
       </w:r>
     </w:p>
     <w:p>
@@ -2682,26 +2756,14 @@
         <w:rPr>
           <w:lang w:val="en-US"/>
         </w:rPr>
-        <w:t>We identified data pre-processing as key to signal identification in data.  We explored several</w:t>
-      </w:r>
-      <w:r>
-        <w:rPr>
-          <w:lang w:val="en-US"/>
-        </w:rPr>
-        <w:t xml:space="preserve"> </w:t>
+        <w:t xml:space="preserve">We identified data pre-processing as key to signal identification in data.  We explored several </w:t>
       </w:r>
       <w:proofErr w:type="gramStart"/>
       <w:r>
         <w:rPr>
           <w:lang w:val="en-US"/>
         </w:rPr>
-        <w:t xml:space="preserve">other </w:t>
-      </w:r>
-      <w:r>
-        <w:rPr>
-          <w:lang w:val="en-US"/>
-        </w:rPr>
-        <w:t xml:space="preserve"> pre</w:t>
+        <w:t>other  pre</w:t>
       </w:r>
       <w:proofErr w:type="gramEnd"/>
       <w:r>
@@ -2729,17 +2791,189 @@
       </w:pPr>
       <w:r>
         <w:rPr>
+          <w:lang w:val="en-US"/>
+        </w:rPr>
+        <w:t xml:space="preserve">Any gravitational wave signal should appear at all LIGO observatories.  Even though any signal present in the data might be offset by as much as 7 milliseconds due to speed-of-light (and gravitational waves) between the different LIGO observatories, depending on the orientation of the signal in space relative to the observatories, we thought it reasonable to see if co-addition of co-temporal data instances (where were ingested into our computing environment as equal length </w:t>
+      </w:r>
+      <w:proofErr w:type="spellStart"/>
+      <w:r>
+        <w:rPr>
+          <w:lang w:val="en-US"/>
+        </w:rPr>
+        <w:t>numpy</w:t>
+      </w:r>
+      <w:proofErr w:type="spellEnd"/>
+      <w:r>
+        <w:rPr>
+          <w:lang w:val="en-US"/>
+        </w:rPr>
+        <w:t xml:space="preserve"> arrays) would increase the relative strength of the signal, and hence its detectability.    Prior to co-addition each signal channel was standardized.</w:t>
+      </w:r>
+    </w:p>
+    <w:p>
+      <w:pPr>
+        <w:pStyle w:val="Heading3"/>
+      </w:pPr>
+      <w:r>
+        <w:t>Interleaving the three co-temporal synthetic signals.</w:t>
+      </w:r>
+    </w:p>
+    <w:p>
+      <w:pPr>
+        <w:pStyle w:val="BodyText"/>
+        <w:ind w:start="14.40pt" w:firstLine="0pt"/>
+        <w:rPr>
+          <w:lang w:val="en-US"/>
+        </w:rPr>
+      </w:pPr>
+      <w:r>
+        <w:rPr>
+          <w:lang w:val="en-US"/>
+        </w:rPr>
+        <w:t xml:space="preserve">Similarly, for three LIGO instance data elements, the array elements were combined into a single </w:t>
+      </w:r>
+      <w:proofErr w:type="spellStart"/>
+      <w:r>
+        <w:rPr>
+          <w:lang w:val="en-US"/>
+        </w:rPr>
+        <w:t>numpy</w:t>
+      </w:r>
+      <w:proofErr w:type="spellEnd"/>
+      <w:r>
+        <w:rPr>
+          <w:lang w:val="en-US"/>
+        </w:rPr>
+        <w:t xml:space="preserve"> </w:t>
+      </w:r>
+      <w:proofErr w:type="spellStart"/>
+      <w:r>
+        <w:rPr>
+          <w:lang w:val="en-US"/>
+        </w:rPr>
+        <w:t>arrav</w:t>
+      </w:r>
+      <w:proofErr w:type="spellEnd"/>
+      <w:r>
+        <w:rPr>
+          <w:lang w:val="en-US"/>
+        </w:rPr>
+        <w:t xml:space="preserve"> with their elements interleaved, with the thought that that might make it easier for a </w:t>
+      </w:r>
+      <w:proofErr w:type="spellStart"/>
+      <w:r>
+        <w:rPr>
+          <w:lang w:val="en-US"/>
+        </w:rPr>
+        <w:t>periodogram</w:t>
+      </w:r>
+      <w:proofErr w:type="spellEnd"/>
+      <w:r>
+        <w:rPr>
+          <w:lang w:val="en-US"/>
+        </w:rPr>
+        <w:t>, or other technique to identify a common signal:</w:t>
+      </w:r>
+    </w:p>
+    <w:p>
+      <w:pPr>
+        <w:pStyle w:val="BodyText"/>
+        <w:ind w:start="14.40pt"/>
+        <w:rPr>
+          <w:lang w:val="en-US"/>
+        </w:rPr>
+      </w:pPr>
+      <w:r>
+        <w:rPr>
+          <w:lang w:val="en-US"/>
+        </w:rPr>
+        <w:t>#interleave</w:t>
+      </w:r>
+      <w:r>
+        <w:rPr>
+          <w:lang w:val="en-US"/>
+        </w:rPr>
+        <w:t xml:space="preserve"> and then standardize </w:t>
+      </w:r>
+      <w:r>
+        <w:rPr>
+          <w:lang w:val="en-US"/>
+        </w:rPr>
+        <w:t>three co-temporal gravitational wave signal candidates</w:t>
+      </w:r>
+    </w:p>
+    <w:p>
+      <w:pPr>
+        <w:pStyle w:val="BodyText"/>
+        <w:ind w:start="14.40pt"/>
+        <w:rPr>
+          <w:lang w:val="en-US"/>
+        </w:rPr>
+      </w:pPr>
+      <w:proofErr w:type="spellStart"/>
+      <w:r>
+        <w:rPr>
+          <w:lang w:val="en-US"/>
+        </w:rPr>
+        <w:t>def</w:t>
+      </w:r>
+      <w:proofErr w:type="spellEnd"/>
+      <w:r>
+        <w:rPr>
+          <w:lang w:val="en-US"/>
+        </w:rPr>
+        <w:t xml:space="preserve"> </w:t>
+      </w:r>
+      <w:proofErr w:type="spellStart"/>
+      <w:r>
+        <w:rPr>
+          <w:lang w:val="en-US"/>
+        </w:rPr>
+        <w:t>interleave_</w:t>
+      </w:r>
+      <w:proofErr w:type="gramStart"/>
+      <w:r>
+        <w:rPr>
+          <w:lang w:val="en-US"/>
+        </w:rPr>
+        <w:t>samples</w:t>
+      </w:r>
+      <w:proofErr w:type="spellEnd"/>
+      <w:r>
+        <w:rPr>
+          <w:lang w:val="en-US"/>
+        </w:rPr>
+        <w:t>( _</w:t>
+      </w:r>
+      <w:proofErr w:type="gramEnd"/>
+      <w:r>
+        <w:rPr>
+          <w:lang w:val="en-US"/>
+        </w:rPr>
+        <w:t>id, target):</w:t>
+      </w:r>
+    </w:p>
+    <w:p>
+      <w:pPr>
+        <w:pStyle w:val="BodyText"/>
+        <w:ind w:start="14.40pt"/>
+        <w:rPr>
+          <w:lang w:val="en-US"/>
+        </w:rPr>
+      </w:pPr>
+      <w:r>
+        <w:rPr>
           <w:noProof/>
           <w:lang w:val="en-US" w:eastAsia="ja-JP"/>
         </w:rPr>
         <w:drawing>
-          <wp:anchor distT="0" distB="0" distL="114300" distR="114300" simplePos="0" relativeHeight="251688448" behindDoc="0" locked="0" layoutInCell="1" allowOverlap="1" wp14:anchorId="2E4B4756" wp14:editId="18FC7008">
+          <wp:anchor distT="0" distB="0" distL="114300" distR="114300" simplePos="0" relativeHeight="251687424" behindDoc="0" locked="0" layoutInCell="1" allowOverlap="1" wp14:anchorId="762F5C0E" wp14:editId="11EB86F1">
             <wp:simplePos x="0" y="0"/>
             <wp:positionH relativeFrom="column">
-              <wp:posOffset>3419280</wp:posOffset>
+              <wp:posOffset>3416633</wp:posOffset>
             </wp:positionH>
             <wp:positionV relativeFrom="page">
-              <wp:posOffset>689317</wp:posOffset>
+              <wp:posOffset>688063</wp:posOffset>
             </wp:positionV>
             <wp:extent cx="3195955" cy="2644140"/>
             <wp:effectExtent l="0" t="0" r="4445" b="3810"/>
@@ -2772,7 +3006,7 @@
                       </pic:cNvPicPr>
                     </pic:nvPicPr>
                     <pic:blipFill>
-                      <a:blip r:embed="rId21" cstate="print">
+                      <a:blip r:embed="rId23" cstate="print">
                         <a:extLst>
                           <a:ext uri="{28A0092B-C50C-407E-A947-70E740481C1C}">
                             <a14:useLocalDpi xmlns:a14="http://schemas.microsoft.com/office/drawing/2010/main" val="0"/>
@@ -2826,24 +3060,14 @@
                           <w:r>
                             <w:t xml:space="preserve">Fig. </w:t>
                           </w:r>
-                          <w:r>
-                            <w:fldChar w:fldCharType="begin"/>
-                          </w:r>
-                          <w:r>
-                            <w:instrText xml:space="preserve"> SEQ Fig. \* ARABIC </w:instrText>
-                          </w:r>
-                          <w:r>
-                            <w:fldChar w:fldCharType="separate"/>
-                          </w:r>
-                          <w:r>
-                            <w:rPr>
-                              <w:noProof/>
-                            </w:rPr>
-                            <w:t>10</w:t>
-                          </w:r>
-                          <w:r>
-                            <w:fldChar w:fldCharType="end"/>
-                          </w:r>
+                          <w:fldSimple w:instr=" SEQ Fig. \* ARABIC ">
+                            <w:r>
+                              <w:rPr>
+                                <w:noProof/>
+                              </w:rPr>
+                              <w:t>11</w:t>
+                            </w:r>
+                          </w:fldSimple>
                           <w:r>
                             <w:t>. Uniform noise injection.</w:t>
                           </w:r>
@@ -2867,41 +3091,360 @@
         <w:rPr>
           <w:lang w:val="en-US"/>
         </w:rPr>
-        <w:t xml:space="preserve">Any gravitational wave signal should appear at all LIGO observatories.  Even though any signal present in the data might be offset by as much as 7 milliseconds due to speed-of-light (and gravitational waves) between the different LIGO observatories, depending on the orientation of the signal in space relative to the observatories, we thought it reasonable to see if co-addition of co-temporal data instances (where were ingested into our computing environment as equal length </w:t>
+        <w:t xml:space="preserve">    path = </w:t>
       </w:r>
       <w:proofErr w:type="spellStart"/>
       <w:r>
         <w:rPr>
           <w:lang w:val="en-US"/>
         </w:rPr>
-        <w:t>numpy</w:t>
+        <w:t>convert_id_to_path</w:t>
       </w:r>
       <w:proofErr w:type="spellEnd"/>
       <w:r>
         <w:rPr>
           <w:lang w:val="en-US"/>
         </w:rPr>
-        <w:t xml:space="preserve"> arrays) would increase the relative strength of the signal, and hence its detectability.    Prior to co</w:t>
-      </w:r>
-      <w:r>
-        <w:rPr>
-          <w:lang w:val="en-US"/>
-        </w:rPr>
-        <w:t>-</w:t>
-      </w:r>
-      <w:r>
-        <w:rPr>
-          <w:lang w:val="en-US"/>
-        </w:rPr>
-        <w:t>addition each signal channel was standardized.</w:t>
-      </w:r>
-    </w:p>
-    <w:p>
-      <w:pPr>
-        <w:pStyle w:val="Heading3"/>
-      </w:pPr>
-      <w:r>
-        <w:t>Interleaving the three co-temporal synthetic signals.</w:t>
+        <w:t>(_id)</w:t>
+      </w:r>
+    </w:p>
+    <w:p>
+      <w:pPr>
+        <w:pStyle w:val="BodyText"/>
+        <w:ind w:start="14.40pt"/>
+        <w:rPr>
+          <w:lang w:val="en-US"/>
+        </w:rPr>
+      </w:pPr>
+      <w:r>
+        <w:rPr>
+          <w:lang w:val="en-US"/>
+        </w:rPr>
+        <w:t xml:space="preserve">    x = </w:t>
+      </w:r>
+      <w:proofErr w:type="spellStart"/>
+      <w:proofErr w:type="gramStart"/>
+      <w:r>
+        <w:rPr>
+          <w:lang w:val="en-US"/>
+        </w:rPr>
+        <w:t>np.load</w:t>
+      </w:r>
+      <w:proofErr w:type="spellEnd"/>
+      <w:proofErr w:type="gramEnd"/>
+      <w:r>
+        <w:rPr>
+          <w:lang w:val="en-US"/>
+        </w:rPr>
+        <w:t>(path)</w:t>
+      </w:r>
+    </w:p>
+    <w:p>
+      <w:pPr>
+        <w:pStyle w:val="BodyText"/>
+        <w:ind w:start="14.40pt"/>
+        <w:rPr>
+          <w:lang w:val="en-US"/>
+        </w:rPr>
+      </w:pPr>
+      <w:r>
+        <w:rPr>
+          <w:lang w:val="en-US"/>
+        </w:rPr>
+        <w:t xml:space="preserve">    print(_id)</w:t>
+      </w:r>
+    </w:p>
+    <w:p>
+      <w:pPr>
+        <w:pStyle w:val="BodyText"/>
+        <w:ind w:start="14.40pt"/>
+        <w:rPr>
+          <w:lang w:val="en-US"/>
+        </w:rPr>
+      </w:pPr>
+      <w:r>
+        <w:rPr>
+          <w:lang w:val="en-US"/>
+        </w:rPr>
+        <w:t xml:space="preserve">    x0 = x[0</w:t>
+      </w:r>
+      <w:proofErr w:type="gramStart"/>
+      <w:r>
+        <w:rPr>
+          <w:lang w:val="en-US"/>
+        </w:rPr>
+        <w:t>].reshape</w:t>
+      </w:r>
+      <w:proofErr w:type="gramEnd"/>
+      <w:r>
+        <w:rPr>
+          <w:lang w:val="en-US"/>
+        </w:rPr>
+        <w:t>(-1,1)</w:t>
+      </w:r>
+    </w:p>
+    <w:p>
+      <w:pPr>
+        <w:pStyle w:val="BodyText"/>
+        <w:ind w:start="14.40pt"/>
+        <w:rPr>
+          <w:lang w:val="en-US"/>
+        </w:rPr>
+      </w:pPr>
+      <w:r>
+        <w:rPr>
+          <w:lang w:val="en-US"/>
+        </w:rPr>
+        <w:t xml:space="preserve">    x1 = x[1</w:t>
+      </w:r>
+      <w:proofErr w:type="gramStart"/>
+      <w:r>
+        <w:rPr>
+          <w:lang w:val="en-US"/>
+        </w:rPr>
+        <w:t>].reshape</w:t>
+      </w:r>
+      <w:proofErr w:type="gramEnd"/>
+      <w:r>
+        <w:rPr>
+          <w:lang w:val="en-US"/>
+        </w:rPr>
+        <w:t>(-1,1)</w:t>
+      </w:r>
+    </w:p>
+    <w:p>
+      <w:pPr>
+        <w:pStyle w:val="BodyText"/>
+        <w:ind w:start="14.40pt"/>
+        <w:rPr>
+          <w:lang w:val="en-US"/>
+        </w:rPr>
+      </w:pPr>
+      <w:r>
+        <w:rPr>
+          <w:lang w:val="en-US"/>
+        </w:rPr>
+        <w:t xml:space="preserve">    x2 = x[2</w:t>
+      </w:r>
+      <w:proofErr w:type="gramStart"/>
+      <w:r>
+        <w:rPr>
+          <w:lang w:val="en-US"/>
+        </w:rPr>
+        <w:t>].reshape</w:t>
+      </w:r>
+      <w:proofErr w:type="gramEnd"/>
+      <w:r>
+        <w:rPr>
+          <w:lang w:val="en-US"/>
+        </w:rPr>
+        <w:t>(-1,1)</w:t>
+      </w:r>
+    </w:p>
+    <w:p>
+      <w:pPr>
+        <w:pStyle w:val="BodyText"/>
+        <w:ind w:start="14.40pt"/>
+        <w:rPr>
+          <w:lang w:val="en-US"/>
+        </w:rPr>
+      </w:pPr>
+      <w:r>
+        <w:rPr>
+          <w:lang w:val="en-US"/>
+        </w:rPr>
+        <w:t xml:space="preserve">    x_123 = </w:t>
+      </w:r>
+      <w:proofErr w:type="spellStart"/>
+      <w:proofErr w:type="gramStart"/>
+      <w:r>
+        <w:rPr>
+          <w:lang w:val="en-US"/>
+        </w:rPr>
+        <w:t>np.dstack</w:t>
+      </w:r>
+      <w:proofErr w:type="spellEnd"/>
+      <w:proofErr w:type="gramEnd"/>
+      <w:r>
+        <w:rPr>
+          <w:lang w:val="en-US"/>
+        </w:rPr>
+        <w:t>((x0,x1,x2)).ravel()</w:t>
+      </w:r>
+    </w:p>
+    <w:p>
+      <w:pPr>
+        <w:pStyle w:val="BodyText"/>
+        <w:ind w:start="14.40pt"/>
+        <w:rPr>
+          <w:lang w:val="en-US"/>
+        </w:rPr>
+      </w:pPr>
+      <w:r>
+        <w:rPr>
+          <w:lang w:val="en-US"/>
+        </w:rPr>
+        <w:t xml:space="preserve">    x_123 = x_123.reshape(-1, 1)</w:t>
+      </w:r>
+    </w:p>
+    <w:p>
+      <w:pPr>
+        <w:pStyle w:val="BodyText"/>
+        <w:ind w:start="14.40pt"/>
+        <w:rPr>
+          <w:lang w:val="en-US"/>
+        </w:rPr>
+      </w:pPr>
+      <w:r>
+        <w:rPr>
+          <w:lang w:val="en-US"/>
+        </w:rPr>
+        <w:t xml:space="preserve">    </w:t>
+      </w:r>
+      <w:proofErr w:type="spellStart"/>
+      <w:r>
+        <w:rPr>
+          <w:lang w:val="en-US"/>
+        </w:rPr>
+        <w:t>scaler_xcomposite</w:t>
+      </w:r>
+      <w:proofErr w:type="spellEnd"/>
+      <w:r>
+        <w:rPr>
+          <w:lang w:val="en-US"/>
+        </w:rPr>
+        <w:t>=</w:t>
+      </w:r>
+      <w:proofErr w:type="spellStart"/>
+      <w:proofErr w:type="gramStart"/>
+      <w:r>
+        <w:rPr>
+          <w:lang w:val="en-US"/>
+        </w:rPr>
+        <w:t>StandardScaler</w:t>
+      </w:r>
+      <w:proofErr w:type="spellEnd"/>
+      <w:r>
+        <w:rPr>
+          <w:lang w:val="en-US"/>
+        </w:rPr>
+        <w:t>(</w:t>
+      </w:r>
+      <w:proofErr w:type="gramEnd"/>
+      <w:r>
+        <w:rPr>
+          <w:lang w:val="en-US"/>
+        </w:rPr>
+        <w:t>) #original</w:t>
+      </w:r>
+    </w:p>
+    <w:p>
+      <w:pPr>
+        <w:pStyle w:val="BodyText"/>
+        <w:ind w:start="14.40pt"/>
+        <w:rPr>
+          <w:lang w:val="en-US"/>
+        </w:rPr>
+      </w:pPr>
+      <w:r>
+        <w:rPr>
+          <w:lang w:val="en-US"/>
+        </w:rPr>
+        <w:t xml:space="preserve">    </w:t>
+      </w:r>
+      <w:proofErr w:type="spellStart"/>
+      <w:r>
+        <w:rPr>
+          <w:lang w:val="en-US"/>
+        </w:rPr>
+        <w:t>scaler_xcomposite.fit</w:t>
+      </w:r>
+      <w:proofErr w:type="spellEnd"/>
+      <w:r>
+        <w:rPr>
+          <w:lang w:val="en-US"/>
+        </w:rPr>
+        <w:t>(x_123)           #original</w:t>
+      </w:r>
+    </w:p>
+    <w:p>
+      <w:pPr>
+        <w:pStyle w:val="BodyText"/>
+        <w:ind w:start="14.40pt"/>
+        <w:rPr>
+          <w:lang w:val="en-US"/>
+        </w:rPr>
+      </w:pPr>
+      <w:r>
+        <w:rPr>
+          <w:lang w:val="en-US"/>
+        </w:rPr>
+        <w:t xml:space="preserve">    </w:t>
+      </w:r>
+      <w:proofErr w:type="spellStart"/>
+      <w:r>
+        <w:rPr>
+          <w:lang w:val="en-US"/>
+        </w:rPr>
+        <w:t>x_out</w:t>
+      </w:r>
+      <w:proofErr w:type="spellEnd"/>
+      <w:r>
+        <w:rPr>
+          <w:lang w:val="en-US"/>
+        </w:rPr>
+        <w:t xml:space="preserve"> = </w:t>
+      </w:r>
+      <w:proofErr w:type="spellStart"/>
+      <w:r>
+        <w:rPr>
+          <w:lang w:val="en-US"/>
+        </w:rPr>
+        <w:t>scaler_</w:t>
+      </w:r>
+      <w:proofErr w:type="gramStart"/>
+      <w:r>
+        <w:rPr>
+          <w:lang w:val="en-US"/>
+        </w:rPr>
+        <w:t>xcomposite.transform</w:t>
+      </w:r>
+      <w:proofErr w:type="spellEnd"/>
+      <w:proofErr w:type="gramEnd"/>
+      <w:r>
+        <w:rPr>
+          <w:lang w:val="en-US"/>
+        </w:rPr>
+        <w:t>(x_123)</w:t>
+      </w:r>
+    </w:p>
+    <w:p>
+      <w:pPr>
+        <w:pStyle w:val="BodyText"/>
+        <w:ind w:start="14.40pt"/>
+        <w:rPr>
+          <w:lang w:val="en-US"/>
+        </w:rPr>
+      </w:pPr>
+      <w:r>
+        <w:rPr>
+          <w:lang w:val="en-US"/>
+        </w:rPr>
+        <w:t xml:space="preserve">    </w:t>
+      </w:r>
+      <w:proofErr w:type="gramStart"/>
+      <w:r>
+        <w:rPr>
+          <w:lang w:val="en-US"/>
+        </w:rPr>
+        <w:t>print(</w:t>
+      </w:r>
+      <w:proofErr w:type="gramEnd"/>
+      <w:r>
+        <w:rPr>
+          <w:lang w:val="en-US"/>
+        </w:rPr>
+        <w:t>"_id == ", _id)</w:t>
       </w:r>
     </w:p>
     <w:p>
@@ -2914,17 +3457,35 @@
       </w:pPr>
       <w:r>
         <w:rPr>
-          <w:noProof/>
-          <w:lang w:val="en-US" w:eastAsia="ja-JP"/>
+          <w:lang w:val="en-US"/>
+        </w:rPr>
+        <w:t xml:space="preserve">    return </w:t>
+      </w:r>
+      <w:proofErr w:type="spellStart"/>
+      <w:r>
+        <w:rPr>
+          <w:lang w:val="en-US"/>
+        </w:rPr>
+        <w:t>x_out</w:t>
+      </w:r>
+      <w:proofErr w:type="spellEnd"/>
+    </w:p>
+    <w:p>
+      <w:pPr>
+        <w:pStyle w:val="Heading3"/>
+      </w:pPr>
+      <w:r>
+        <w:rPr>
+          <w:lang w:eastAsia="ja-JP"/>
         </w:rPr>
         <w:drawing>
-          <wp:anchor distT="0" distB="0" distL="114300" distR="114300" simplePos="0" relativeHeight="251692544" behindDoc="0" locked="0" layoutInCell="1" allowOverlap="1" wp14:anchorId="7C63019F" wp14:editId="7D422FFD">
+          <wp:anchor distT="0" distB="0" distL="114300" distR="114300" simplePos="0" relativeHeight="251691520" behindDoc="0" locked="0" layoutInCell="1" allowOverlap="1" wp14:anchorId="3E752A1A" wp14:editId="2FDCF1C7">
             <wp:simplePos x="0" y="0"/>
             <wp:positionH relativeFrom="margin">
-              <wp:posOffset>3419280</wp:posOffset>
+              <wp:posOffset>3416633</wp:posOffset>
             </wp:positionH>
             <wp:positionV relativeFrom="page">
-              <wp:posOffset>3362178</wp:posOffset>
+              <wp:posOffset>3358836</wp:posOffset>
             </wp:positionV>
             <wp:extent cx="3195955" cy="2104390"/>
             <wp:effectExtent l="0" t="0" r="4445" b="0"/>
@@ -2957,7 +3518,7 @@
                       </pic:cNvPicPr>
                     </pic:nvPicPr>
                     <pic:blipFill>
-                      <a:blip r:embed="rId22" cstate="print">
+                      <a:blip r:embed="rId24" cstate="print">
                         <a:extLst>
                           <a:ext uri="{28A0092B-C50C-407E-A947-70E740481C1C}">
                             <a14:useLocalDpi xmlns:a14="http://schemas.microsoft.com/office/drawing/2010/main" val="0"/>
@@ -3012,24 +3573,14 @@
                           <w:r>
                             <w:t xml:space="preserve">Fig. </w:t>
                           </w:r>
-                          <w:r>
-                            <w:fldChar w:fldCharType="begin"/>
-                          </w:r>
-                          <w:r>
-                            <w:instrText xml:space="preserve"> SEQ Fig. \* ARABIC </w:instrText>
-                          </w:r>
-                          <w:r>
-                            <w:fldChar w:fldCharType="separate"/>
-                          </w:r>
-                          <w:r>
-                            <w:rPr>
-                              <w:noProof/>
-                            </w:rPr>
-                            <w:t>11</w:t>
-                          </w:r>
-                          <w:r>
-                            <w:fldChar w:fldCharType="end"/>
-                          </w:r>
+                          <w:fldSimple w:instr=" SEQ Fig. \* ARABIC ">
+                            <w:r>
+                              <w:rPr>
+                                <w:noProof/>
+                              </w:rPr>
+                              <w:t>12</w:t>
+                            </w:r>
+                          </w:fldSimple>
                           <w:r>
                             <w:t>. Comparison of different pre-processing approaches.</w:t>
                           </w:r>
@@ -3050,516 +3601,7 @@
         </w:drawing>
       </w:r>
       <w:r>
-        <w:rPr>
-          <w:lang w:val="en-US"/>
-        </w:rPr>
-        <w:t>Similarly, for three LIGO instance data elements, the array elements were comb</w:t>
-      </w:r>
-      <w:r>
-        <w:rPr>
-          <w:lang w:val="en-US"/>
-        </w:rPr>
-        <w:t xml:space="preserve">ined into a single </w:t>
-      </w:r>
-      <w:proofErr w:type="spellStart"/>
-      <w:r>
-        <w:rPr>
-          <w:lang w:val="en-US"/>
-        </w:rPr>
-        <w:t>numpy</w:t>
-      </w:r>
-      <w:proofErr w:type="spellEnd"/>
-      <w:r>
-        <w:rPr>
-          <w:lang w:val="en-US"/>
-        </w:rPr>
-        <w:t xml:space="preserve"> </w:t>
-      </w:r>
-      <w:proofErr w:type="spellStart"/>
-      <w:r>
-        <w:rPr>
-          <w:lang w:val="en-US"/>
-        </w:rPr>
-        <w:t>arrav</w:t>
-      </w:r>
-      <w:proofErr w:type="spellEnd"/>
-      <w:r>
-        <w:rPr>
-          <w:lang w:val="en-US"/>
-        </w:rPr>
-        <w:t xml:space="preserve"> with their elements</w:t>
-      </w:r>
-      <w:r>
-        <w:rPr>
-          <w:lang w:val="en-US"/>
-        </w:rPr>
-        <w:t xml:space="preserve"> interleaved</w:t>
-      </w:r>
-      <w:r>
-        <w:rPr>
-          <w:lang w:val="en-US"/>
-        </w:rPr>
-        <w:t xml:space="preserve">, with the thought that that might make it easier for a </w:t>
-      </w:r>
-      <w:proofErr w:type="spellStart"/>
-      <w:r>
-        <w:rPr>
-          <w:lang w:val="en-US"/>
-        </w:rPr>
-        <w:t>periodogram</w:t>
-      </w:r>
-      <w:proofErr w:type="spellEnd"/>
-      <w:r>
-        <w:rPr>
-          <w:lang w:val="en-US"/>
-        </w:rPr>
-        <w:t>, or other technique to identify a common signal:</w:t>
-      </w:r>
-    </w:p>
-    <w:p>
-      <w:pPr>
-        <w:pStyle w:val="BodyText"/>
-        <w:ind w:start="14.40pt"/>
-        <w:rPr>
-          <w:lang w:val="en-US"/>
-        </w:rPr>
-      </w:pPr>
-      <w:r>
-        <w:rPr>
-          <w:lang w:val="en-US"/>
-        </w:rPr>
-        <w:t>#interleave</w:t>
-      </w:r>
-      <w:r>
-        <w:rPr>
-          <w:lang w:val="en-US"/>
-        </w:rPr>
-        <w:t xml:space="preserve"> and then standardize </w:t>
-      </w:r>
-      <w:r>
-        <w:rPr>
-          <w:lang w:val="en-US"/>
-        </w:rPr>
-        <w:t>three co-temporal gravitational wave signal candidates</w:t>
-      </w:r>
-    </w:p>
-    <w:p>
-      <w:pPr>
-        <w:pStyle w:val="BodyText"/>
-        <w:ind w:start="14.40pt"/>
-        <w:rPr>
-          <w:lang w:val="en-US"/>
-        </w:rPr>
-      </w:pPr>
-      <w:proofErr w:type="spellStart"/>
-      <w:r>
-        <w:rPr>
-          <w:lang w:val="en-US"/>
-        </w:rPr>
-        <w:t>def</w:t>
-      </w:r>
-      <w:proofErr w:type="spellEnd"/>
-      <w:r>
-        <w:rPr>
-          <w:lang w:val="en-US"/>
-        </w:rPr>
-        <w:t xml:space="preserve"> </w:t>
-      </w:r>
-      <w:proofErr w:type="spellStart"/>
-      <w:r>
-        <w:rPr>
-          <w:lang w:val="en-US"/>
-        </w:rPr>
-        <w:t>interleave_</w:t>
-      </w:r>
-      <w:proofErr w:type="gramStart"/>
-      <w:r>
-        <w:rPr>
-          <w:lang w:val="en-US"/>
-        </w:rPr>
-        <w:t>samples</w:t>
-      </w:r>
-      <w:proofErr w:type="spellEnd"/>
-      <w:r>
-        <w:rPr>
-          <w:lang w:val="en-US"/>
-        </w:rPr>
-        <w:t>( _</w:t>
-      </w:r>
-      <w:proofErr w:type="gramEnd"/>
-      <w:r>
-        <w:rPr>
-          <w:lang w:val="en-US"/>
-        </w:rPr>
-        <w:t>id, target):</w:t>
-      </w:r>
-    </w:p>
-    <w:p>
-      <w:pPr>
-        <w:pStyle w:val="BodyText"/>
-        <w:ind w:start="14.40pt"/>
-        <w:rPr>
-          <w:lang w:val="en-US"/>
-        </w:rPr>
-      </w:pPr>
-      <w:r>
-        <w:rPr>
-          <w:lang w:val="en-US"/>
-        </w:rPr>
-        <w:t xml:space="preserve">    path = </w:t>
-      </w:r>
-      <w:proofErr w:type="spellStart"/>
-      <w:r>
-        <w:rPr>
-          <w:lang w:val="en-US"/>
-        </w:rPr>
-        <w:t>convert_id_to_path</w:t>
-      </w:r>
-      <w:proofErr w:type="spellEnd"/>
-      <w:r>
-        <w:rPr>
-          <w:lang w:val="en-US"/>
-        </w:rPr>
-        <w:t>(_id)</w:t>
-      </w:r>
-    </w:p>
-    <w:p>
-      <w:pPr>
-        <w:pStyle w:val="BodyText"/>
-        <w:ind w:start="14.40pt"/>
-        <w:rPr>
-          <w:lang w:val="en-US"/>
-        </w:rPr>
-      </w:pPr>
-      <w:r>
-        <w:rPr>
-          <w:lang w:val="en-US"/>
-        </w:rPr>
-        <w:t xml:space="preserve">    x = </w:t>
-      </w:r>
-      <w:proofErr w:type="spellStart"/>
-      <w:proofErr w:type="gramStart"/>
-      <w:r>
-        <w:rPr>
-          <w:lang w:val="en-US"/>
-        </w:rPr>
-        <w:t>np.load</w:t>
-      </w:r>
-      <w:proofErr w:type="spellEnd"/>
-      <w:proofErr w:type="gramEnd"/>
-      <w:r>
-        <w:rPr>
-          <w:lang w:val="en-US"/>
-        </w:rPr>
-        <w:t>(path)</w:t>
-      </w:r>
-    </w:p>
-    <w:p>
-      <w:pPr>
-        <w:pStyle w:val="BodyText"/>
-        <w:ind w:start="14.40pt"/>
-        <w:rPr>
-          <w:lang w:val="en-US"/>
-        </w:rPr>
-      </w:pPr>
-      <w:r>
-        <w:rPr>
-          <w:lang w:val="en-US"/>
-        </w:rPr>
-        <w:t xml:space="preserve">    print(_id)</w:t>
-      </w:r>
-    </w:p>
-    <w:p>
-      <w:pPr>
-        <w:pStyle w:val="BodyText"/>
-        <w:ind w:start="14.40pt"/>
-        <w:rPr>
-          <w:lang w:val="en-US"/>
-        </w:rPr>
-      </w:pPr>
-      <w:r>
-        <w:rPr>
-          <w:lang w:val="en-US"/>
-        </w:rPr>
-        <w:t xml:space="preserve">    x0 = x[0</w:t>
-      </w:r>
-      <w:proofErr w:type="gramStart"/>
-      <w:r>
-        <w:rPr>
-          <w:lang w:val="en-US"/>
-        </w:rPr>
-        <w:t>].reshape</w:t>
-      </w:r>
-      <w:proofErr w:type="gramEnd"/>
-      <w:r>
-        <w:rPr>
-          <w:lang w:val="en-US"/>
-        </w:rPr>
-        <w:t>(-1,1)</w:t>
-      </w:r>
-    </w:p>
-    <w:p>
-      <w:pPr>
-        <w:pStyle w:val="BodyText"/>
-        <w:ind w:start="14.40pt"/>
-        <w:rPr>
-          <w:lang w:val="en-US"/>
-        </w:rPr>
-      </w:pPr>
-      <w:r>
-        <w:rPr>
-          <w:lang w:val="en-US"/>
-        </w:rPr>
-        <w:t xml:space="preserve">    x1 = x[1</w:t>
-      </w:r>
-      <w:proofErr w:type="gramStart"/>
-      <w:r>
-        <w:rPr>
-          <w:lang w:val="en-US"/>
-        </w:rPr>
-        <w:t>].reshape</w:t>
-      </w:r>
-      <w:proofErr w:type="gramEnd"/>
-      <w:r>
-        <w:rPr>
-          <w:lang w:val="en-US"/>
-        </w:rPr>
-        <w:t>(-1,1)</w:t>
-      </w:r>
-    </w:p>
-    <w:p>
-      <w:pPr>
-        <w:pStyle w:val="BodyText"/>
-        <w:ind w:start="14.40pt"/>
-        <w:rPr>
-          <w:lang w:val="en-US"/>
-        </w:rPr>
-      </w:pPr>
-      <w:r>
-        <w:rPr>
-          <w:lang w:val="en-US"/>
-        </w:rPr>
-        <w:t xml:space="preserve">    x2 = x[2</w:t>
-      </w:r>
-      <w:proofErr w:type="gramStart"/>
-      <w:r>
-        <w:rPr>
-          <w:lang w:val="en-US"/>
-        </w:rPr>
-        <w:t>].reshape</w:t>
-      </w:r>
-      <w:proofErr w:type="gramEnd"/>
-      <w:r>
-        <w:rPr>
-          <w:lang w:val="en-US"/>
-        </w:rPr>
-        <w:t>(-1,1)</w:t>
-      </w:r>
-    </w:p>
-    <w:p>
-      <w:pPr>
-        <w:pStyle w:val="BodyText"/>
-        <w:ind w:start="14.40pt"/>
-        <w:rPr>
-          <w:lang w:val="en-US"/>
-        </w:rPr>
-      </w:pPr>
-      <w:r>
-        <w:rPr>
-          <w:lang w:val="en-US"/>
-        </w:rPr>
-        <w:t xml:space="preserve">    x_123 = </w:t>
-      </w:r>
-      <w:proofErr w:type="spellStart"/>
-      <w:proofErr w:type="gramStart"/>
-      <w:r>
-        <w:rPr>
-          <w:lang w:val="en-US"/>
-        </w:rPr>
-        <w:t>np.dstack</w:t>
-      </w:r>
-      <w:proofErr w:type="spellEnd"/>
-      <w:proofErr w:type="gramEnd"/>
-      <w:r>
-        <w:rPr>
-          <w:lang w:val="en-US"/>
-        </w:rPr>
-        <w:t>((x0,x1,x2)).ravel()</w:t>
-      </w:r>
-    </w:p>
-    <w:p>
-      <w:pPr>
-        <w:pStyle w:val="BodyText"/>
-        <w:ind w:start="14.40pt"/>
-        <w:rPr>
-          <w:lang w:val="en-US"/>
-        </w:rPr>
-      </w:pPr>
-      <w:r>
-        <w:rPr>
-          <w:lang w:val="en-US"/>
-        </w:rPr>
-        <w:t xml:space="preserve">    x_123 = x_123.reshape(-1, 1)</w:t>
-      </w:r>
-    </w:p>
-    <w:p>
-      <w:pPr>
-        <w:pStyle w:val="BodyText"/>
-        <w:ind w:start="14.40pt"/>
-        <w:rPr>
-          <w:lang w:val="en-US"/>
-        </w:rPr>
-      </w:pPr>
-      <w:r>
-        <w:rPr>
-          <w:lang w:val="en-US"/>
-        </w:rPr>
-        <w:t xml:space="preserve">    </w:t>
-      </w:r>
-      <w:proofErr w:type="spellStart"/>
-      <w:r>
-        <w:rPr>
-          <w:lang w:val="en-US"/>
-        </w:rPr>
-        <w:t>scaler_xcomposite</w:t>
-      </w:r>
-      <w:proofErr w:type="spellEnd"/>
-      <w:r>
-        <w:rPr>
-          <w:lang w:val="en-US"/>
-        </w:rPr>
-        <w:t>=</w:t>
-      </w:r>
-      <w:proofErr w:type="spellStart"/>
-      <w:proofErr w:type="gramStart"/>
-      <w:r>
-        <w:rPr>
-          <w:lang w:val="en-US"/>
-        </w:rPr>
-        <w:t>StandardScaler</w:t>
-      </w:r>
-      <w:proofErr w:type="spellEnd"/>
-      <w:r>
-        <w:rPr>
-          <w:lang w:val="en-US"/>
-        </w:rPr>
-        <w:t>(</w:t>
-      </w:r>
-      <w:proofErr w:type="gramEnd"/>
-      <w:r>
-        <w:rPr>
-          <w:lang w:val="en-US"/>
-        </w:rPr>
-        <w:t>) #original</w:t>
-      </w:r>
-    </w:p>
-    <w:p>
-      <w:pPr>
-        <w:pStyle w:val="BodyText"/>
-        <w:ind w:start="14.40pt"/>
-        <w:rPr>
-          <w:lang w:val="en-US"/>
-        </w:rPr>
-      </w:pPr>
-      <w:r>
-        <w:rPr>
-          <w:lang w:val="en-US"/>
-        </w:rPr>
-        <w:t xml:space="preserve">    </w:t>
-      </w:r>
-      <w:proofErr w:type="spellStart"/>
-      <w:r>
-        <w:rPr>
-          <w:lang w:val="en-US"/>
-        </w:rPr>
-        <w:t>scaler_xcomposite.fit</w:t>
-      </w:r>
-      <w:proofErr w:type="spellEnd"/>
-      <w:r>
-        <w:rPr>
-          <w:lang w:val="en-US"/>
-        </w:rPr>
-        <w:t>(x_123)           #original</w:t>
-      </w:r>
-    </w:p>
-    <w:p>
-      <w:pPr>
-        <w:pStyle w:val="BodyText"/>
-        <w:ind w:start="14.40pt"/>
-        <w:rPr>
-          <w:lang w:val="en-US"/>
-        </w:rPr>
-      </w:pPr>
-      <w:r>
-        <w:rPr>
-          <w:lang w:val="en-US"/>
-        </w:rPr>
-        <w:t xml:space="preserve">    </w:t>
-      </w:r>
-      <w:proofErr w:type="spellStart"/>
-      <w:r>
-        <w:rPr>
-          <w:lang w:val="en-US"/>
-        </w:rPr>
-        <w:t>x_out</w:t>
-      </w:r>
-      <w:proofErr w:type="spellEnd"/>
-      <w:r>
-        <w:rPr>
-          <w:lang w:val="en-US"/>
-        </w:rPr>
-        <w:t xml:space="preserve"> = </w:t>
-      </w:r>
-      <w:proofErr w:type="spellStart"/>
-      <w:r>
-        <w:rPr>
-          <w:lang w:val="en-US"/>
-        </w:rPr>
-        <w:t>scaler_</w:t>
-      </w:r>
-      <w:proofErr w:type="gramStart"/>
-      <w:r>
-        <w:rPr>
-          <w:lang w:val="en-US"/>
-        </w:rPr>
-        <w:t>xcomposite.transform</w:t>
-      </w:r>
-      <w:proofErr w:type="spellEnd"/>
-      <w:proofErr w:type="gramEnd"/>
-      <w:r>
-        <w:rPr>
-          <w:lang w:val="en-US"/>
-        </w:rPr>
-        <w:t>(x_123)</w:t>
-      </w:r>
-    </w:p>
-    <w:p>
-      <w:pPr>
-        <w:pStyle w:val="BodyText"/>
-        <w:ind w:start="14.40pt"/>
-        <w:rPr>
-          <w:lang w:val="en-US"/>
-        </w:rPr>
-      </w:pPr>
-      <w:r>
-        <w:rPr>
-          <w:lang w:val="en-US"/>
-        </w:rPr>
-        <w:t xml:space="preserve">    </w:t>
-      </w:r>
-      <w:proofErr w:type="gramStart"/>
-      <w:r>
-        <w:rPr>
-          <w:lang w:val="en-US"/>
-        </w:rPr>
-        <w:t>print(</w:t>
-      </w:r>
-      <w:proofErr w:type="gramEnd"/>
-      <w:r>
-        <w:rPr>
-          <w:lang w:val="en-US"/>
-        </w:rPr>
-        <w:t>"_id == ", _id)</w:t>
+        <w:t>Stochastic resonance</w:t>
       </w:r>
     </w:p>
     <w:p>
@@ -3574,23 +3616,16 @@
         <w:rPr>
           <w:lang w:val="en-US"/>
         </w:rPr>
-        <w:t xml:space="preserve">    return </w:t>
-      </w:r>
-      <w:proofErr w:type="spellStart"/>
-      <w:r>
-        <w:rPr>
-          <w:lang w:val="en-US"/>
-        </w:rPr>
-        <w:t>x_out</w:t>
-      </w:r>
-      <w:proofErr w:type="spellEnd"/>
+        <w:t>In the cited paper, a non-linear cavity was used to enhance in the LIGO to enhance the detectability of the gravitational wave signal.  We experimented with injecting uniformly distributed noise of low relative strengths into the provided data set elements.  So far, no enhanced detectability of gravitational signals was noticed.</w:t>
+      </w:r>
     </w:p>
     <w:p>
       <w:pPr>
         <w:pStyle w:val="Heading3"/>
-      </w:pPr>
-      <w:r>
-        <w:t>Stochastic resonance</w:t>
+        <w:keepNext/>
+      </w:pPr>
+      <w:r>
+        <w:t>Periodograms &amp; Q Transforms</w:t>
       </w:r>
     </w:p>
     <w:p>
@@ -3605,122 +3640,153 @@
         <w:rPr>
           <w:lang w:val="en-US"/>
         </w:rPr>
-        <w:t>In the cited paper, a non-linear cavity was used to enhance in the LIGO to enhance the detectability of the gravitational wave signal.  We experimented with injecting uniformly distributed noise of low relative strengths into the provided data set elements.  So far, no enhanced detectability of gravitational signals was noticed.</w:t>
-      </w:r>
-    </w:p>
-    <w:p>
-      <w:pPr>
-        <w:pStyle w:val="Heading3"/>
+        <w:t xml:space="preserve">A strong known signal from the data set of signals was identified and the above preprocessing steps were there analyzed with </w:t>
+      </w:r>
+      <w:proofErr w:type="spellStart"/>
+      <w:r>
+        <w:rPr>
+          <w:lang w:val="en-US"/>
+        </w:rPr>
+        <w:t>periodograms</w:t>
+      </w:r>
+      <w:proofErr w:type="spellEnd"/>
+      <w:r>
+        <w:rPr>
+          <w:lang w:val="en-US"/>
+        </w:rPr>
+        <w:t xml:space="preserve"> and Q-transform to see if the strong signal still retained visible </w:t>
+      </w:r>
+      <w:proofErr w:type="spellStart"/>
+      <w:r>
+        <w:rPr>
+          <w:lang w:val="en-US"/>
+        </w:rPr>
+        <w:t>identifiability</w:t>
+      </w:r>
+      <w:proofErr w:type="spellEnd"/>
+      <w:r>
+        <w:rPr>
+          <w:lang w:val="en-US"/>
+        </w:rPr>
+        <w:t>.  In the case of simple co</w:t>
+      </w:r>
+      <w:r>
+        <w:rPr>
+          <w:lang w:val="en-US"/>
+        </w:rPr>
+        <w:t>-</w:t>
+      </w:r>
+      <w:r>
+        <w:rPr>
+          <w:lang w:val="en-US"/>
+        </w:rPr>
+        <w:t>addition this was still true.</w:t>
+      </w:r>
+    </w:p>
+    <w:p>
+      <w:pPr>
+        <w:pStyle w:val="Heading1"/>
+      </w:pPr>
+      <w:r>
+        <w:t>Conclusion</w:t>
+      </w:r>
+    </w:p>
+    <w:p>
+      <w:pPr>
+        <w:pStyle w:val="BodyText"/>
+        <w:rPr>
+          <w:lang w:val="en-US"/>
+        </w:rPr>
+      </w:pPr>
+      <w:r>
+        <w:rPr>
+          <w:lang w:val="en-US"/>
+        </w:rPr>
+        <w:t xml:space="preserve">We used multiple different approaches to pre-processing the gravitational wave data and had mixed success. The filtering approach as well as the Q-transforms showed the most promise, but </w:t>
+      </w:r>
+      <w:r>
+        <w:rPr>
+          <w:lang w:val="en-US"/>
+        </w:rPr>
+        <w:t>both still had much room for improvement</w:t>
+      </w:r>
+      <w:r>
+        <w:rPr>
+          <w:lang w:val="en-US"/>
+        </w:rPr>
+        <w:t>.</w:t>
+      </w:r>
+    </w:p>
+    <w:p>
+      <w:pPr>
+        <w:pStyle w:val="Heading1"/>
+      </w:pPr>
+      <w:r>
+        <w:lastRenderedPageBreak/>
+        <w:t>Group Contributions</w:t>
+      </w:r>
+    </w:p>
+    <w:p>
+      <w:pPr>
+        <w:pStyle w:val="BodyText"/>
+        <w:rPr>
+          <w:lang w:val="en-US"/>
+        </w:rPr>
+      </w:pPr>
+      <w:r>
+        <w:rPr>
+          <w:lang w:val="en-US"/>
+        </w:rPr>
+        <w:t>All group members had good contributions to this project. Phil focused mostly on identifying different possibilities for pre-processing approaches. Tom chose the continuous wavelet transform approach and built a model based on that. Joel explored the filtering methods and the associated model. Anthony chose the Q-transform method and built a model around that.</w:t>
+      </w:r>
+    </w:p>
+    <w:p>
+      <w:pPr>
+        <w:pStyle w:val="BodyText"/>
+        <w:rPr>
+          <w:lang w:val="en-US"/>
+        </w:rPr>
+      </w:pPr>
+      <w:r>
+        <w:rPr>
+          <w:lang w:val="en-US"/>
+        </w:rPr>
+        <w:t xml:space="preserve">Our code can be found in our </w:t>
+      </w:r>
+      <w:proofErr w:type="spellStart"/>
+      <w:r>
+        <w:rPr>
+          <w:lang w:val="en-US"/>
+        </w:rPr>
+        <w:t>Github</w:t>
+      </w:r>
+      <w:proofErr w:type="spellEnd"/>
+      <w:r>
+        <w:rPr>
+          <w:lang w:val="en-US"/>
+        </w:rPr>
+        <w:t xml:space="preserve"> repo at </w:t>
+      </w:r>
+      <w:r>
+        <w:rPr>
+          <w:lang w:val="en-US"/>
+        </w:rPr>
+        <w:t>https://github.com/TomCasaletto/CMPE257</w:t>
+      </w:r>
+      <w:r>
+        <w:rPr>
+          <w:lang w:val="en-US"/>
+        </w:rPr>
+        <w:t>.</w:t>
+      </w:r>
+    </w:p>
+    <w:p>
+      <w:pPr>
+        <w:pStyle w:val="Heading5"/>
         <w:keepNext/>
       </w:pPr>
       <w:r>
-        <w:t>Periodograms &amp; Q Transforms</w:t>
-      </w:r>
-    </w:p>
-    <w:p>
-      <w:pPr>
-        <w:pStyle w:val="BodyText"/>
-        <w:ind w:start="14.40pt" w:firstLine="0pt"/>
-        <w:rPr>
-          <w:lang w:val="en-US"/>
-        </w:rPr>
-      </w:pPr>
-      <w:r>
-        <w:rPr>
-          <w:lang w:val="en-US"/>
-        </w:rPr>
-        <w:t xml:space="preserve">A strong known signal from the data set of signals was identified and the above preprocessing steps were there analyzed with </w:t>
-      </w:r>
-      <w:proofErr w:type="spellStart"/>
-      <w:r>
-        <w:rPr>
-          <w:lang w:val="en-US"/>
-        </w:rPr>
-        <w:t>periodograms</w:t>
-      </w:r>
-      <w:proofErr w:type="spellEnd"/>
-      <w:r>
-        <w:rPr>
-          <w:lang w:val="en-US"/>
-        </w:rPr>
-        <w:t xml:space="preserve"> and Q-transform to see if the strong signal still retained visible </w:t>
-      </w:r>
-      <w:proofErr w:type="spellStart"/>
-      <w:r>
-        <w:rPr>
-          <w:lang w:val="en-US"/>
-        </w:rPr>
-        <w:t>identifiability</w:t>
-      </w:r>
-      <w:proofErr w:type="spellEnd"/>
-      <w:r>
-        <w:rPr>
-          <w:lang w:val="en-US"/>
-        </w:rPr>
-        <w:t>.  In the case of simple co</w:t>
-      </w:r>
-      <w:r>
-        <w:rPr>
-          <w:lang w:val="en-US"/>
-        </w:rPr>
-        <w:t>-</w:t>
-      </w:r>
-      <w:r>
-        <w:rPr>
-          <w:lang w:val="en-US"/>
-        </w:rPr>
-        <w:t>addition this was still true.</w:t>
-      </w:r>
-    </w:p>
-    <w:p>
-      <w:pPr>
-        <w:pStyle w:val="Heading1"/>
-      </w:pPr>
-      <w:r>
-        <w:t>Conclusion</w:t>
-      </w:r>
-    </w:p>
-    <w:p>
-      <w:pPr>
-        <w:pStyle w:val="BodyText"/>
-        <w:rPr>
-          <w:lang w:val="en-US"/>
-        </w:rPr>
-      </w:pPr>
-      <w:r>
-        <w:rPr>
-          <w:lang w:val="en-US"/>
-        </w:rPr>
-        <w:t>We used multiple different approaches to pre-processing the gravitational wave data and had mixed success. The filtering approach as well as the Q-transforms showed the most promise, but neither had particularly good results.</w:t>
-      </w:r>
-    </w:p>
-    <w:p>
-      <w:pPr>
-        <w:pStyle w:val="Heading1"/>
-      </w:pPr>
-      <w:r>
-        <w:t>Group Contributions</w:t>
-      </w:r>
-    </w:p>
-    <w:p>
-      <w:pPr>
-        <w:pStyle w:val="BodyText"/>
-        <w:rPr>
-          <w:lang w:val="en-US"/>
-        </w:rPr>
-      </w:pPr>
-      <w:r>
-        <w:rPr>
-          <w:lang w:val="en-US"/>
-        </w:rPr>
-        <w:t>All group members had good contributions to this project. Phil focused mostly on identifying different possibilities for pre-processing approaches. Tom chose the continuous wavelet transform approach and built a model based on that. Joel explored the filtering methods and the associated model. Anthony chose the Q-transform method and built a model around that.</w:t>
-      </w:r>
-    </w:p>
-    <w:p>
-      <w:pPr>
-        <w:pStyle w:val="Heading5"/>
-      </w:pPr>
-      <w:r>
+        <w:lastRenderedPageBreak/>
         <w:t>References</w:t>
       </w:r>
     </w:p>
@@ -3728,41 +3794,128 @@
       <w:pPr>
         <w:pStyle w:val="references"/>
       </w:pPr>
+      <w:r>
+        <w:rPr>
+          <w:iCs/>
+        </w:rPr>
+        <w:t>“</w:t>
+      </w:r>
+      <w:r>
+        <w:rPr>
+          <w:iCs/>
+        </w:rPr>
+        <w:t>GW open Data Workshop #4 (2021)</w:t>
+      </w:r>
+      <w:r>
+        <w:t>”,</w:t>
+      </w:r>
+      <w:r>
+        <w:t xml:space="preserve"> [Online]. Available: https://www.gw-openscience.org/static/workshop4/. [Accessed: 14-Sep-2021]. </w:t>
+      </w:r>
+    </w:p>
+    <w:p>
+      <w:pPr>
+        <w:pStyle w:val="references"/>
+        <w:ind w:start="17.70pt" w:hanging="17.70pt"/>
+      </w:pPr>
+      <w:r>
+        <w:t xml:space="preserve">J. C. Brown, “Calculation of a constant Q spectral transform,” </w:t>
+      </w:r>
+      <w:r>
+        <w:t>J. Acoust. Soc. Am. 89 (1), January 1991</w:t>
+      </w:r>
+      <w:r>
+        <w:t>, pp.425-434.</w:t>
+      </w:r>
+    </w:p>
+    <w:p>
+      <w:pPr>
+        <w:pStyle w:val="references"/>
+      </w:pPr>
+      <w:r>
+        <w:t xml:space="preserve">A. Amidi and S. Amidi, </w:t>
+      </w:r>
+      <w:r>
+        <w:t>“</w:t>
+      </w:r>
+      <w:r>
+        <w:rPr>
+          <w:iCs/>
+        </w:rPr>
+        <w:t>A detailed example of how to use data generators with Keras</w:t>
+      </w:r>
+      <w:r>
+        <w:t>”,</w:t>
+      </w:r>
+      <w:r>
+        <w:t xml:space="preserve"> [Online]. Available: https://stanford.edu/~shervine/blog/keras-how-to-generate-data-on-the-fly. [Accessed: 15-Sep-2021]. </w:t>
+      </w:r>
+    </w:p>
+    <w:p>
+      <w:pPr>
+        <w:pStyle w:val="references"/>
+        <w:ind w:start="17.70pt" w:hanging="17.70pt"/>
+      </w:pPr>
+      <w:r>
+        <w:t>Ismail Fawaz, H., Forestier, G., Weber, J. </w:t>
+      </w:r>
       <w:r>
         <w:rPr>
           <w:i/>
           <w:iCs/>
         </w:rPr>
-        <w:t>GW open Data Workshop #4 (2021)</w:t>
-      </w:r>
-      <w:r>
-        <w:t xml:space="preserve">. [Online]. Available: https://www.gw-openscience.org/static/workshop4/. [Accessed: 14-Sep-2021]. </w:t>
+        <w:t>et al.</w:t>
+      </w:r>
+      <w:r>
+        <w:t> Deep learning for time series classification: a review. </w:t>
+      </w:r>
+      <w:r>
+        <w:rPr>
+          <w:i/>
+          <w:iCs/>
+        </w:rPr>
+        <w:t>Data Min Knowl Disc</w:t>
+      </w:r>
+      <w:r>
+        <w:t> </w:t>
+      </w:r>
+      <w:r>
+        <w:rPr>
+          <w:b/>
+          <w:bCs/>
+        </w:rPr>
+        <w:t>33, </w:t>
+      </w:r>
+      <w:r>
+        <w:t xml:space="preserve">917–963 (2019). </w:t>
+      </w:r>
+      <w:hyperlink r:id="rId25" w:history="1">
+        <w:r>
+          <w:rPr>
+            <w:rStyle w:val="Hyperlink"/>
+          </w:rPr>
+          <w:t>https://doi.org/10.1007/s10618-019-00619-1</w:t>
+        </w:r>
+      </w:hyperlink>
+      <w:r>
+        <w:t>.</w:t>
       </w:r>
     </w:p>
     <w:p>
       <w:pPr>
         <w:pStyle w:val="references"/>
-        <w:ind w:start="17.70pt" w:hanging="17.70pt"/>
-      </w:pPr>
-      <w:r>
-        <w:lastRenderedPageBreak/>
-        <w:t xml:space="preserve">J. C. Brown, “Calculation of a constant Q spectral transform,” </w:t>
-      </w:r>
-      <w:r>
-        <w:t>J. Acoust. Soc. Am. 89 (1), January 1991</w:t>
-      </w:r>
-      <w:r>
-        <w:t>, pp.425-434.</w:t>
-      </w:r>
-    </w:p>
-    <w:p>
-      <w:pPr>
-        <w:pStyle w:val="references"/>
-        <w:ind w:start="17.70pt" w:hanging="17.70pt"/>
-      </w:pPr>
-      <w:r>
-        <w:lastRenderedPageBreak/>
-        <w:t xml:space="preserve">  </w:t>
+      </w:pPr>
+      <w:r>
+        <w:t>G. G. Karapetayan, “</w:t>
+      </w:r>
+      <w:r>
+        <w:t>Application of stochastic resonance in gravitational-wave interferometer</w:t>
+      </w:r>
+      <w:r>
+        <w:t xml:space="preserve">,” in Physical Review D, vol. 73, iss. 12, </w:t>
+      </w:r>
+      <w:r>
+        <w:t>https://link.aps.org/doi/10.1103/PhysRevD.73.122003</w:t>
       </w:r>
     </w:p>
     <w:p>
@@ -5366,6 +5519,7 @@
     <w:lsdException w:name="Subtitle" w:qFormat="1"/>
     <w:lsdException w:name="Strong" w:qFormat="1"/>
     <w:lsdException w:name="Emphasis" w:qFormat="1"/>
+    <w:lsdException w:name="Normal (Web)" w:uiPriority="99"/>
     <w:lsdException w:name="HTML Code" w:uiPriority="99"/>
     <w:lsdException w:name="Normal Table" w:semiHidden="1" w:unhideWhenUsed="1"/>
     <w:lsdException w:name="Table Simple 1" w:semiHidden="1" w:unhideWhenUsed="1"/>
@@ -5753,6 +5907,7 @@
   <w:style w:type="character" w:default="1" w:styleId="DefaultParagraphFont">
     <w:name w:val="Default Paragraph Font"/>
     <w:uiPriority w:val="1"/>
+    <w:semiHidden/>
     <w:unhideWhenUsed/>
   </w:style>
   <w:style w:type="table" w:default="1" w:styleId="TableNormal">
@@ -6116,6 +6271,45 @@
       <w:szCs w:val="20"/>
     </w:rPr>
   </w:style>
+  <w:style w:type="paragraph" w:styleId="BalloonText">
+    <w:name w:val="Balloon Text"/>
+    <w:basedOn w:val="Normal"/>
+    <w:link w:val="BalloonTextChar"/>
+    <w:rsid w:val="008900F3"/>
+    <w:rPr>
+      <w:rFonts w:ascii="Segoe UI" w:hAnsi="Segoe UI" w:cs="Segoe UI"/>
+      <w:sz w:val="18"/>
+      <w:szCs w:val="18"/>
+    </w:rPr>
+  </w:style>
+  <w:style w:type="character" w:customStyle="1" w:styleId="BalloonTextChar">
+    <w:name w:val="Balloon Text Char"/>
+    <w:basedOn w:val="DefaultParagraphFont"/>
+    <w:link w:val="BalloonText"/>
+    <w:rsid w:val="008900F3"/>
+    <w:rPr>
+      <w:rFonts w:ascii="Segoe UI" w:hAnsi="Segoe UI" w:cs="Segoe UI"/>
+      <w:sz w:val="18"/>
+      <w:szCs w:val="18"/>
+    </w:rPr>
+  </w:style>
+  <w:style w:type="paragraph" w:styleId="NormalWeb">
+    <w:name w:val="Normal (Web)"/>
+    <w:basedOn w:val="Normal"/>
+    <w:uiPriority w:val="99"/>
+    <w:unhideWhenUsed/>
+    <w:rsid w:val="008934DB"/>
+    <w:pPr>
+      <w:spacing w:before="5pt" w:beforeAutospacing="1" w:after="5pt" w:afterAutospacing="1"/>
+      <w:jc w:val="start"/>
+    </w:pPr>
+    <w:rPr>
+      <w:rFonts w:eastAsia="Times New Roman"/>
+      <w:sz w:val="24"/>
+      <w:szCs w:val="24"/>
+      <w:lang w:eastAsia="ja-JP"/>
+    </w:rPr>
+  </w:style>
 </w:styles>
 </file>
 
@@ -6385,7 +6579,7 @@
 </file>
 
 <file path=customXml/itemProps1.xml><?xml version="1.0" encoding="utf-8"?>
-<ds:datastoreItem xmlns:ds="http://purl.oclc.org/ooxml/officeDocument/customXml" ds:itemID="{E890A423-67C8-4C0F-9074-A396A639D62E}">
+<ds:datastoreItem xmlns:ds="http://purl.oclc.org/ooxml/officeDocument/customXml" ds:itemID="{326F0B19-C6B2-4CD4-B6B5-F0502AD3D046}">
   <ds:schemaRefs>
     <ds:schemaRef ds:uri="http://schemas.openxmlformats.org/officeDocument/2006/bibliography"/>
   </ds:schemaRefs>

</xml_diff>

<commit_message>
Another small update to the final report.
</commit_message>
<xml_diff>
--- a/report_final.docx
+++ b/report_final.docx
@@ -2735,6 +2735,26 @@
           <w:lang w:val="en-US"/>
         </w:rPr>
         <w:t>transform data.  Several parameters were adjusted to try to achieve better results.  The best results were found by running 5 epochs of 100,000 training samples with batch sizes of 250.  With this setup, the accuracy and validation accuracy of the model steadily increased 0.55 and 0.59 respectively.</w:t>
+      </w:r>
+      <w:r>
+        <w:rPr>
+          <w:lang w:val="en-US"/>
+        </w:rPr>
+        <w:t xml:space="preserve"> When run on all test data and submitted to </w:t>
+      </w:r>
+      <w:proofErr w:type="spellStart"/>
+      <w:r>
+        <w:rPr>
+          <w:lang w:val="en-US"/>
+        </w:rPr>
+        <w:t>Kaggle</w:t>
+      </w:r>
+      <w:proofErr w:type="spellEnd"/>
+      <w:r>
+        <w:rPr>
+          <w:lang w:val="en-US"/>
+        </w:rPr>
+        <w:t>, the model scored 0.6681.</w:t>
       </w:r>
     </w:p>
     <w:p>
@@ -6579,7 +6599,7 @@
 </file>
 
 <file path=customXml/itemProps1.xml><?xml version="1.0" encoding="utf-8"?>
-<ds:datastoreItem xmlns:ds="http://purl.oclc.org/ooxml/officeDocument/customXml" ds:itemID="{326F0B19-C6B2-4CD4-B6B5-F0502AD3D046}">
+<ds:datastoreItem xmlns:ds="http://purl.oclc.org/ooxml/officeDocument/customXml" ds:itemID="{B84FC7C2-0383-4D05-B1DF-B442F7CF3B39}">
   <ds:schemaRefs>
     <ds:schemaRef ds:uri="http://schemas.openxmlformats.org/officeDocument/2006/bibliography"/>
   </ds:schemaRefs>

</xml_diff>